<commit_message>
Adding mission file option to indicate which bridgerails are present.
git-svn-id: https://svn.code.sf.net/p/shuttleultra/code/trunk@1893 ee9e6bc9-0c0e-4b95-8483-90109bf3a774
</commit_message>
<xml_diff>
--- a/Doc/Space Shuttle Ultra/SSU_Mission_File_Description.docx
+++ b/Doc/Space Shuttle Ultra/SSU_Mission_File_Description.docx
@@ -459,26 +459,26 @@
         <w:tblBorders/>
         <w:tblCellMar>
           <w:top w:w="0" w:type="dxa"/>
-          <w:left w:w="108" w:type="dxa"/>
+          <w:left w:w="103" w:type="dxa"/>
           <w:bottom w:w="0" w:type="dxa"/>
           <w:right w:w="108" w:type="dxa"/>
         </w:tblCellMar>
       </w:tblPr>
       <w:tblGrid>
-        <w:gridCol w:w="2117"/>
-        <w:gridCol w:w="750"/>
-        <w:gridCol w:w="4179"/>
-        <w:gridCol w:w="1995"/>
+        <w:gridCol w:w="2116"/>
+        <w:gridCol w:w="834"/>
+        <w:gridCol w:w="4095"/>
+        <w:gridCol w:w="1996"/>
       </w:tblGrid>
       <w:tr>
         <w:trPr/>
         <w:tc>
           <w:tcPr>
-            <w:tcW w:w="2117" w:type="dxa"/>
-            <w:tcBorders/>
-            <w:shd w:fill="auto" w:val="clear"/>
-            <w:tcMar>
-              <w:left w:w="108" w:type="dxa"/>
+            <w:tcW w:w="2116" w:type="dxa"/>
+            <w:tcBorders/>
+            <w:shd w:fill="auto" w:val="clear"/>
+            <w:tcMar>
+              <w:left w:w="103" w:type="dxa"/>
             </w:tcMar>
           </w:tcPr>
           <w:p>
@@ -505,11 +505,11 @@
         </w:tc>
         <w:tc>
           <w:tcPr>
-            <w:tcW w:w="750" w:type="dxa"/>
-            <w:tcBorders/>
-            <w:shd w:fill="auto" w:val="clear"/>
-            <w:tcMar>
-              <w:left w:w="108" w:type="dxa"/>
+            <w:tcW w:w="834" w:type="dxa"/>
+            <w:tcBorders/>
+            <w:shd w:fill="auto" w:val="clear"/>
+            <w:tcMar>
+              <w:left w:w="103" w:type="dxa"/>
             </w:tcMar>
           </w:tcPr>
           <w:p>
@@ -536,11 +536,11 @@
         </w:tc>
         <w:tc>
           <w:tcPr>
-            <w:tcW w:w="4179" w:type="dxa"/>
-            <w:tcBorders/>
-            <w:shd w:fill="auto" w:val="clear"/>
-            <w:tcMar>
-              <w:left w:w="108" w:type="dxa"/>
+            <w:tcW w:w="4095" w:type="dxa"/>
+            <w:tcBorders/>
+            <w:shd w:fill="auto" w:val="clear"/>
+            <w:tcMar>
+              <w:left w:w="103" w:type="dxa"/>
             </w:tcMar>
           </w:tcPr>
           <w:p>
@@ -567,11 +567,11 @@
         </w:tc>
         <w:tc>
           <w:tcPr>
-            <w:tcW w:w="1995" w:type="dxa"/>
-            <w:tcBorders/>
-            <w:shd w:fill="auto" w:val="clear"/>
-            <w:tcMar>
-              <w:left w:w="108" w:type="dxa"/>
+            <w:tcW w:w="1996" w:type="dxa"/>
+            <w:tcBorders/>
+            <w:shd w:fill="auto" w:val="clear"/>
+            <w:tcMar>
+              <w:left w:w="103" w:type="dxa"/>
             </w:tcMar>
           </w:tcPr>
           <w:p>
@@ -601,11 +601,11 @@
         <w:trPr/>
         <w:tc>
           <w:tcPr>
-            <w:tcW w:w="2117" w:type="dxa"/>
-            <w:tcBorders/>
-            <w:shd w:fill="auto" w:val="clear"/>
-            <w:tcMar>
-              <w:left w:w="108" w:type="dxa"/>
+            <w:tcW w:w="2116" w:type="dxa"/>
+            <w:tcBorders/>
+            <w:shd w:fill="auto" w:val="clear"/>
+            <w:tcMar>
+              <w:left w:w="103" w:type="dxa"/>
             </w:tcMar>
           </w:tcPr>
           <w:p>
@@ -629,11 +629,11 @@
         </w:tc>
         <w:tc>
           <w:tcPr>
-            <w:tcW w:w="750" w:type="dxa"/>
-            <w:tcBorders/>
-            <w:shd w:fill="auto" w:val="clear"/>
-            <w:tcMar>
-              <w:left w:w="108" w:type="dxa"/>
+            <w:tcW w:w="834" w:type="dxa"/>
+            <w:tcBorders/>
+            <w:shd w:fill="auto" w:val="clear"/>
+            <w:tcMar>
+              <w:left w:w="103" w:type="dxa"/>
             </w:tcMar>
           </w:tcPr>
           <w:p>
@@ -657,11 +657,11 @@
         </w:tc>
         <w:tc>
           <w:tcPr>
-            <w:tcW w:w="4179" w:type="dxa"/>
-            <w:tcBorders/>
-            <w:shd w:fill="auto" w:val="clear"/>
-            <w:tcMar>
-              <w:left w:w="108" w:type="dxa"/>
+            <w:tcW w:w="4095" w:type="dxa"/>
+            <w:tcBorders/>
+            <w:shd w:fill="auto" w:val="clear"/>
+            <w:tcMar>
+              <w:left w:w="103" w:type="dxa"/>
             </w:tcMar>
           </w:tcPr>
           <w:p>
@@ -685,25 +685,28 @@
         </w:tc>
         <w:tc>
           <w:tcPr>
-            <w:tcW w:w="1995" w:type="dxa"/>
-            <w:tcBorders/>
-            <w:shd w:fill="auto" w:val="clear"/>
-            <w:tcMar>
-              <w:left w:w="108" w:type="dxa"/>
-            </w:tcMar>
-          </w:tcPr>
-          <w:p>
-            <w:pPr>
-              <w:pStyle w:val="Normal"/>
-              <w:rPr>
-                <w:sz w:val="16"/>
-                <w:sz w:val="16"/>
-                <w:szCs w:val="18"/>
-                <w:rFonts w:ascii="Times New Roman" w:hAnsi="Times New Roman" w:cs="" w:cstheme="minorBidi"/>
-              </w:rPr>
-            </w:pPr>
-            <w:r>
-              <w:rPr>
+            <w:tcW w:w="1996" w:type="dxa"/>
+            <w:tcBorders/>
+            <w:shd w:fill="auto" w:val="clear"/>
+            <w:tcMar>
+              <w:left w:w="103" w:type="dxa"/>
+            </w:tcMar>
+          </w:tcPr>
+          <w:p>
+            <w:pPr>
+              <w:pStyle w:val="Normal"/>
+              <w:rPr>
+                <w:sz w:val="16"/>
+                <w:sz w:val="16"/>
+                <w:szCs w:val="18"/>
+                <w:rFonts w:ascii="Times New Roman" w:hAnsi="Times New Roman" w:eastAsia="Calibri" w:cs="" w:cstheme="minorBidi"/>
+                <w:color w:val="00000A"/>
+                <w:lang w:val="en-US" w:eastAsia="en-US" w:bidi="ar-SA"/>
+              </w:rPr>
+            </w:pPr>
+            <w:r>
+              <w:rPr>
+                <w:rFonts w:cs="" w:cstheme="minorBidi"/>
                 <w:sz w:val="16"/>
                 <w:szCs w:val="18"/>
               </w:rPr>
@@ -716,11 +719,11 @@
         <w:trPr/>
         <w:tc>
           <w:tcPr>
-            <w:tcW w:w="2117" w:type="dxa"/>
-            <w:tcBorders/>
-            <w:shd w:fill="auto" w:val="clear"/>
-            <w:tcMar>
-              <w:left w:w="108" w:type="dxa"/>
+            <w:tcW w:w="2116" w:type="dxa"/>
+            <w:tcBorders/>
+            <w:shd w:fill="auto" w:val="clear"/>
+            <w:tcMar>
+              <w:left w:w="103" w:type="dxa"/>
             </w:tcMar>
           </w:tcPr>
           <w:p>
@@ -744,11 +747,11 @@
         </w:tc>
         <w:tc>
           <w:tcPr>
-            <w:tcW w:w="750" w:type="dxa"/>
-            <w:tcBorders/>
-            <w:shd w:fill="auto" w:val="clear"/>
-            <w:tcMar>
-              <w:left w:w="108" w:type="dxa"/>
+            <w:tcW w:w="834" w:type="dxa"/>
+            <w:tcBorders/>
+            <w:shd w:fill="auto" w:val="clear"/>
+            <w:tcMar>
+              <w:left w:w="103" w:type="dxa"/>
             </w:tcMar>
           </w:tcPr>
           <w:p>
@@ -772,11 +775,11 @@
         </w:tc>
         <w:tc>
           <w:tcPr>
-            <w:tcW w:w="4179" w:type="dxa"/>
-            <w:tcBorders/>
-            <w:shd w:fill="auto" w:val="clear"/>
-            <w:tcMar>
-              <w:left w:w="108" w:type="dxa"/>
+            <w:tcW w:w="4095" w:type="dxa"/>
+            <w:tcBorders/>
+            <w:shd w:fill="auto" w:val="clear"/>
+            <w:tcMar>
+              <w:left w:w="103" w:type="dxa"/>
             </w:tcMar>
           </w:tcPr>
           <w:p>
@@ -800,25 +803,28 @@
         </w:tc>
         <w:tc>
           <w:tcPr>
-            <w:tcW w:w="1995" w:type="dxa"/>
-            <w:tcBorders/>
-            <w:shd w:fill="auto" w:val="clear"/>
-            <w:tcMar>
-              <w:left w:w="108" w:type="dxa"/>
-            </w:tcMar>
-          </w:tcPr>
-          <w:p>
-            <w:pPr>
-              <w:pStyle w:val="Normal"/>
-              <w:rPr>
-                <w:sz w:val="16"/>
-                <w:sz w:val="16"/>
-                <w:szCs w:val="18"/>
-                <w:rFonts w:ascii="Times New Roman" w:hAnsi="Times New Roman" w:cs="" w:cstheme="minorBidi"/>
-              </w:rPr>
-            </w:pPr>
-            <w:r>
-              <w:rPr>
+            <w:tcW w:w="1996" w:type="dxa"/>
+            <w:tcBorders/>
+            <w:shd w:fill="auto" w:val="clear"/>
+            <w:tcMar>
+              <w:left w:w="103" w:type="dxa"/>
+            </w:tcMar>
+          </w:tcPr>
+          <w:p>
+            <w:pPr>
+              <w:pStyle w:val="Normal"/>
+              <w:rPr>
+                <w:sz w:val="16"/>
+                <w:sz w:val="16"/>
+                <w:szCs w:val="18"/>
+                <w:rFonts w:ascii="Times New Roman" w:hAnsi="Times New Roman" w:eastAsia="Calibri" w:cs="" w:cstheme="minorBidi"/>
+                <w:color w:val="00000A"/>
+                <w:lang w:val="en-US" w:eastAsia="en-US" w:bidi="ar-SA"/>
+              </w:rPr>
+            </w:pPr>
+            <w:r>
+              <w:rPr>
+                <w:rFonts w:cs="" w:cstheme="minorBidi"/>
                 <w:sz w:val="16"/>
                 <w:szCs w:val="18"/>
               </w:rPr>
@@ -831,11 +837,11 @@
         <w:trPr/>
         <w:tc>
           <w:tcPr>
-            <w:tcW w:w="2117" w:type="dxa"/>
-            <w:tcBorders/>
-            <w:shd w:fill="auto" w:val="clear"/>
-            <w:tcMar>
-              <w:left w:w="108" w:type="dxa"/>
+            <w:tcW w:w="2116" w:type="dxa"/>
+            <w:tcBorders/>
+            <w:shd w:fill="auto" w:val="clear"/>
+            <w:tcMar>
+              <w:left w:w="103" w:type="dxa"/>
             </w:tcMar>
           </w:tcPr>
           <w:p>
@@ -859,11 +865,11 @@
         </w:tc>
         <w:tc>
           <w:tcPr>
-            <w:tcW w:w="750" w:type="dxa"/>
-            <w:tcBorders/>
-            <w:shd w:fill="auto" w:val="clear"/>
-            <w:tcMar>
-              <w:left w:w="108" w:type="dxa"/>
+            <w:tcW w:w="834" w:type="dxa"/>
+            <w:tcBorders/>
+            <w:shd w:fill="auto" w:val="clear"/>
+            <w:tcMar>
+              <w:left w:w="103" w:type="dxa"/>
             </w:tcMar>
           </w:tcPr>
           <w:p>
@@ -887,11 +893,11 @@
         </w:tc>
         <w:tc>
           <w:tcPr>
-            <w:tcW w:w="4179" w:type="dxa"/>
-            <w:tcBorders/>
-            <w:shd w:fill="auto" w:val="clear"/>
-            <w:tcMar>
-              <w:left w:w="108" w:type="dxa"/>
+            <w:tcW w:w="4095" w:type="dxa"/>
+            <w:tcBorders/>
+            <w:shd w:fill="auto" w:val="clear"/>
+            <w:tcMar>
+              <w:left w:w="103" w:type="dxa"/>
             </w:tcMar>
           </w:tcPr>
           <w:p>
@@ -915,25 +921,28 @@
         </w:tc>
         <w:tc>
           <w:tcPr>
-            <w:tcW w:w="1995" w:type="dxa"/>
-            <w:tcBorders/>
-            <w:shd w:fill="auto" w:val="clear"/>
-            <w:tcMar>
-              <w:left w:w="108" w:type="dxa"/>
-            </w:tcMar>
-          </w:tcPr>
-          <w:p>
-            <w:pPr>
-              <w:pStyle w:val="Normal"/>
-              <w:rPr>
-                <w:sz w:val="16"/>
-                <w:sz w:val="16"/>
-                <w:szCs w:val="18"/>
-                <w:rFonts w:ascii="Times New Roman" w:hAnsi="Times New Roman" w:cs="" w:cstheme="minorBidi"/>
-              </w:rPr>
-            </w:pPr>
-            <w:r>
-              <w:rPr>
+            <w:tcW w:w="1996" w:type="dxa"/>
+            <w:tcBorders/>
+            <w:shd w:fill="auto" w:val="clear"/>
+            <w:tcMar>
+              <w:left w:w="103" w:type="dxa"/>
+            </w:tcMar>
+          </w:tcPr>
+          <w:p>
+            <w:pPr>
+              <w:pStyle w:val="Normal"/>
+              <w:rPr>
+                <w:sz w:val="16"/>
+                <w:sz w:val="16"/>
+                <w:szCs w:val="18"/>
+                <w:rFonts w:ascii="Times New Roman" w:hAnsi="Times New Roman" w:eastAsia="Calibri" w:cs="" w:cstheme="minorBidi"/>
+                <w:color w:val="00000A"/>
+                <w:lang w:val="en-US" w:eastAsia="en-US" w:bidi="ar-SA"/>
+              </w:rPr>
+            </w:pPr>
+            <w:r>
+              <w:rPr>
+                <w:rFonts w:cs="" w:cstheme="minorBidi"/>
                 <w:sz w:val="16"/>
                 <w:szCs w:val="18"/>
               </w:rPr>
@@ -946,11 +955,11 @@
         <w:trPr/>
         <w:tc>
           <w:tcPr>
-            <w:tcW w:w="2117" w:type="dxa"/>
-            <w:tcBorders/>
-            <w:shd w:fill="auto" w:val="clear"/>
-            <w:tcMar>
-              <w:left w:w="108" w:type="dxa"/>
+            <w:tcW w:w="2116" w:type="dxa"/>
+            <w:tcBorders/>
+            <w:shd w:fill="auto" w:val="clear"/>
+            <w:tcMar>
+              <w:left w:w="103" w:type="dxa"/>
             </w:tcMar>
           </w:tcPr>
           <w:p>
@@ -974,11 +983,11 @@
         </w:tc>
         <w:tc>
           <w:tcPr>
-            <w:tcW w:w="750" w:type="dxa"/>
-            <w:tcBorders/>
-            <w:shd w:fill="auto" w:val="clear"/>
-            <w:tcMar>
-              <w:left w:w="108" w:type="dxa"/>
+            <w:tcW w:w="834" w:type="dxa"/>
+            <w:tcBorders/>
+            <w:shd w:fill="auto" w:val="clear"/>
+            <w:tcMar>
+              <w:left w:w="103" w:type="dxa"/>
             </w:tcMar>
           </w:tcPr>
           <w:p>
@@ -1002,11 +1011,11 @@
         </w:tc>
         <w:tc>
           <w:tcPr>
-            <w:tcW w:w="4179" w:type="dxa"/>
-            <w:tcBorders/>
-            <w:shd w:fill="auto" w:val="clear"/>
-            <w:tcMar>
-              <w:left w:w="108" w:type="dxa"/>
+            <w:tcW w:w="4095" w:type="dxa"/>
+            <w:tcBorders/>
+            <w:shd w:fill="auto" w:val="clear"/>
+            <w:tcMar>
+              <w:left w:w="103" w:type="dxa"/>
             </w:tcMar>
           </w:tcPr>
           <w:p>
@@ -1030,11 +1039,11 @@
         </w:tc>
         <w:tc>
           <w:tcPr>
-            <w:tcW w:w="1995" w:type="dxa"/>
-            <w:tcBorders/>
-            <w:shd w:fill="auto" w:val="clear"/>
-            <w:tcMar>
-              <w:left w:w="108" w:type="dxa"/>
+            <w:tcW w:w="1996" w:type="dxa"/>
+            <w:tcBorders/>
+            <w:shd w:fill="auto" w:val="clear"/>
+            <w:tcMar>
+              <w:left w:w="103" w:type="dxa"/>
             </w:tcMar>
           </w:tcPr>
           <w:p>
@@ -1061,11 +1070,11 @@
         <w:trPr/>
         <w:tc>
           <w:tcPr>
-            <w:tcW w:w="2117" w:type="dxa"/>
-            <w:tcBorders/>
-            <w:shd w:fill="auto" w:val="clear"/>
-            <w:tcMar>
-              <w:left w:w="108" w:type="dxa"/>
+            <w:tcW w:w="2116" w:type="dxa"/>
+            <w:tcBorders/>
+            <w:shd w:fill="auto" w:val="clear"/>
+            <w:tcMar>
+              <w:left w:w="103" w:type="dxa"/>
             </w:tcMar>
           </w:tcPr>
           <w:p>
@@ -1089,11 +1098,11 @@
         </w:tc>
         <w:tc>
           <w:tcPr>
-            <w:tcW w:w="750" w:type="dxa"/>
-            <w:tcBorders/>
-            <w:shd w:fill="auto" w:val="clear"/>
-            <w:tcMar>
-              <w:left w:w="108" w:type="dxa"/>
+            <w:tcW w:w="834" w:type="dxa"/>
+            <w:tcBorders/>
+            <w:shd w:fill="auto" w:val="clear"/>
+            <w:tcMar>
+              <w:left w:w="103" w:type="dxa"/>
             </w:tcMar>
           </w:tcPr>
           <w:p>
@@ -1117,11 +1126,11 @@
         </w:tc>
         <w:tc>
           <w:tcPr>
-            <w:tcW w:w="4179" w:type="dxa"/>
-            <w:tcBorders/>
-            <w:shd w:fill="auto" w:val="clear"/>
-            <w:tcMar>
-              <w:left w:w="108" w:type="dxa"/>
+            <w:tcW w:w="4095" w:type="dxa"/>
+            <w:tcBorders/>
+            <w:shd w:fill="auto" w:val="clear"/>
+            <w:tcMar>
+              <w:left w:w="103" w:type="dxa"/>
             </w:tcMar>
           </w:tcPr>
           <w:p>
@@ -1145,11 +1154,11 @@
         </w:tc>
         <w:tc>
           <w:tcPr>
-            <w:tcW w:w="1995" w:type="dxa"/>
-            <w:tcBorders/>
-            <w:shd w:fill="auto" w:val="clear"/>
-            <w:tcMar>
-              <w:left w:w="108" w:type="dxa"/>
+            <w:tcW w:w="1996" w:type="dxa"/>
+            <w:tcBorders/>
+            <w:shd w:fill="auto" w:val="clear"/>
+            <w:tcMar>
+              <w:left w:w="103" w:type="dxa"/>
             </w:tcMar>
           </w:tcPr>
           <w:p>
@@ -1176,11 +1185,11 @@
         <w:trPr/>
         <w:tc>
           <w:tcPr>
-            <w:tcW w:w="2117" w:type="dxa"/>
-            <w:tcBorders/>
-            <w:shd w:fill="auto" w:val="clear"/>
-            <w:tcMar>
-              <w:left w:w="108" w:type="dxa"/>
+            <w:tcW w:w="2116" w:type="dxa"/>
+            <w:tcBorders/>
+            <w:shd w:fill="auto" w:val="clear"/>
+            <w:tcMar>
+              <w:left w:w="103" w:type="dxa"/>
             </w:tcMar>
           </w:tcPr>
           <w:p>
@@ -1204,11 +1213,11 @@
         </w:tc>
         <w:tc>
           <w:tcPr>
-            <w:tcW w:w="750" w:type="dxa"/>
-            <w:tcBorders/>
-            <w:shd w:fill="auto" w:val="clear"/>
-            <w:tcMar>
-              <w:left w:w="108" w:type="dxa"/>
+            <w:tcW w:w="834" w:type="dxa"/>
+            <w:tcBorders/>
+            <w:shd w:fill="auto" w:val="clear"/>
+            <w:tcMar>
+              <w:left w:w="103" w:type="dxa"/>
             </w:tcMar>
           </w:tcPr>
           <w:p>
@@ -1232,11 +1241,11 @@
         </w:tc>
         <w:tc>
           <w:tcPr>
-            <w:tcW w:w="4179" w:type="dxa"/>
-            <w:tcBorders/>
-            <w:shd w:fill="auto" w:val="clear"/>
-            <w:tcMar>
-              <w:left w:w="108" w:type="dxa"/>
+            <w:tcW w:w="4095" w:type="dxa"/>
+            <w:tcBorders/>
+            <w:shd w:fill="auto" w:val="clear"/>
+            <w:tcMar>
+              <w:left w:w="103" w:type="dxa"/>
             </w:tcMar>
           </w:tcPr>
           <w:p>
@@ -1261,25 +1270,28 @@
         </w:tc>
         <w:tc>
           <w:tcPr>
-            <w:tcW w:w="1995" w:type="dxa"/>
-            <w:tcBorders/>
-            <w:shd w:fill="auto" w:val="clear"/>
-            <w:tcMar>
-              <w:left w:w="108" w:type="dxa"/>
-            </w:tcMar>
-          </w:tcPr>
-          <w:p>
-            <w:pPr>
-              <w:pStyle w:val="Normal"/>
-              <w:rPr>
-                <w:sz w:val="16"/>
-                <w:sz w:val="16"/>
-                <w:szCs w:val="18"/>
-                <w:rFonts w:ascii="Times New Roman" w:hAnsi="Times New Roman" w:cs="" w:cstheme="minorBidi"/>
-              </w:rPr>
-            </w:pPr>
-            <w:r>
-              <w:rPr>
+            <w:tcW w:w="1996" w:type="dxa"/>
+            <w:tcBorders/>
+            <w:shd w:fill="auto" w:val="clear"/>
+            <w:tcMar>
+              <w:left w:w="103" w:type="dxa"/>
+            </w:tcMar>
+          </w:tcPr>
+          <w:p>
+            <w:pPr>
+              <w:pStyle w:val="Normal"/>
+              <w:rPr>
+                <w:sz w:val="16"/>
+                <w:sz w:val="16"/>
+                <w:szCs w:val="18"/>
+                <w:rFonts w:ascii="Times New Roman" w:hAnsi="Times New Roman" w:eastAsia="Calibri" w:cs="" w:cstheme="minorBidi"/>
+                <w:color w:val="00000A"/>
+                <w:lang w:val="en-US" w:eastAsia="en-US" w:bidi="ar-SA"/>
+              </w:rPr>
+            </w:pPr>
+            <w:r>
+              <w:rPr>
+                <w:rFonts w:cs="" w:cstheme="minorBidi"/>
                 <w:sz w:val="16"/>
                 <w:szCs w:val="18"/>
               </w:rPr>
@@ -1292,11 +1304,11 @@
         <w:trPr/>
         <w:tc>
           <w:tcPr>
-            <w:tcW w:w="2117" w:type="dxa"/>
-            <w:tcBorders/>
-            <w:shd w:fill="auto" w:val="clear"/>
-            <w:tcMar>
-              <w:left w:w="108" w:type="dxa"/>
+            <w:tcW w:w="2116" w:type="dxa"/>
+            <w:tcBorders/>
+            <w:shd w:fill="auto" w:val="clear"/>
+            <w:tcMar>
+              <w:left w:w="103" w:type="dxa"/>
             </w:tcMar>
           </w:tcPr>
           <w:p>
@@ -1320,11 +1332,11 @@
         </w:tc>
         <w:tc>
           <w:tcPr>
-            <w:tcW w:w="750" w:type="dxa"/>
-            <w:tcBorders/>
-            <w:shd w:fill="auto" w:val="clear"/>
-            <w:tcMar>
-              <w:left w:w="108" w:type="dxa"/>
+            <w:tcW w:w="834" w:type="dxa"/>
+            <w:tcBorders/>
+            <w:shd w:fill="auto" w:val="clear"/>
+            <w:tcMar>
+              <w:left w:w="103" w:type="dxa"/>
             </w:tcMar>
           </w:tcPr>
           <w:p>
@@ -1348,11 +1360,11 @@
         </w:tc>
         <w:tc>
           <w:tcPr>
-            <w:tcW w:w="4179" w:type="dxa"/>
-            <w:tcBorders/>
-            <w:shd w:fill="auto" w:val="clear"/>
-            <w:tcMar>
-              <w:left w:w="108" w:type="dxa"/>
+            <w:tcW w:w="4095" w:type="dxa"/>
+            <w:tcBorders/>
+            <w:shd w:fill="auto" w:val="clear"/>
+            <w:tcMar>
+              <w:left w:w="103" w:type="dxa"/>
             </w:tcMar>
           </w:tcPr>
           <w:p>
@@ -1377,25 +1389,28 @@
         </w:tc>
         <w:tc>
           <w:tcPr>
-            <w:tcW w:w="1995" w:type="dxa"/>
-            <w:tcBorders/>
-            <w:shd w:fill="auto" w:val="clear"/>
-            <w:tcMar>
-              <w:left w:w="108" w:type="dxa"/>
-            </w:tcMar>
-          </w:tcPr>
-          <w:p>
-            <w:pPr>
-              <w:pStyle w:val="Normal"/>
-              <w:rPr>
-                <w:sz w:val="16"/>
-                <w:sz w:val="16"/>
-                <w:szCs w:val="18"/>
-                <w:rFonts w:ascii="Times New Roman" w:hAnsi="Times New Roman" w:cs="" w:cstheme="minorBidi"/>
-              </w:rPr>
-            </w:pPr>
-            <w:r>
-              <w:rPr>
+            <w:tcW w:w="1996" w:type="dxa"/>
+            <w:tcBorders/>
+            <w:shd w:fill="auto" w:val="clear"/>
+            <w:tcMar>
+              <w:left w:w="103" w:type="dxa"/>
+            </w:tcMar>
+          </w:tcPr>
+          <w:p>
+            <w:pPr>
+              <w:pStyle w:val="Normal"/>
+              <w:rPr>
+                <w:sz w:val="16"/>
+                <w:sz w:val="16"/>
+                <w:szCs w:val="18"/>
+                <w:rFonts w:ascii="Times New Roman" w:hAnsi="Times New Roman" w:eastAsia="Calibri" w:cs="" w:cstheme="minorBidi"/>
+                <w:color w:val="00000A"/>
+                <w:lang w:val="en-US" w:eastAsia="en-US" w:bidi="ar-SA"/>
+              </w:rPr>
+            </w:pPr>
+            <w:r>
+              <w:rPr>
+                <w:rFonts w:cs="" w:cstheme="minorBidi"/>
                 <w:sz w:val="16"/>
                 <w:szCs w:val="18"/>
               </w:rPr>
@@ -1408,11 +1423,11 @@
         <w:trPr/>
         <w:tc>
           <w:tcPr>
-            <w:tcW w:w="2117" w:type="dxa"/>
-            <w:tcBorders/>
-            <w:shd w:fill="auto" w:val="clear"/>
-            <w:tcMar>
-              <w:left w:w="108" w:type="dxa"/>
+            <w:tcW w:w="2116" w:type="dxa"/>
+            <w:tcBorders/>
+            <w:shd w:fill="auto" w:val="clear"/>
+            <w:tcMar>
+              <w:left w:w="103" w:type="dxa"/>
             </w:tcMar>
           </w:tcPr>
           <w:p>
@@ -1436,11 +1451,11 @@
         </w:tc>
         <w:tc>
           <w:tcPr>
-            <w:tcW w:w="750" w:type="dxa"/>
-            <w:tcBorders/>
-            <w:shd w:fill="auto" w:val="clear"/>
-            <w:tcMar>
-              <w:left w:w="108" w:type="dxa"/>
+            <w:tcW w:w="834" w:type="dxa"/>
+            <w:tcBorders/>
+            <w:shd w:fill="auto" w:val="clear"/>
+            <w:tcMar>
+              <w:left w:w="103" w:type="dxa"/>
             </w:tcMar>
           </w:tcPr>
           <w:p>
@@ -1464,11 +1479,11 @@
         </w:tc>
         <w:tc>
           <w:tcPr>
-            <w:tcW w:w="4179" w:type="dxa"/>
-            <w:tcBorders/>
-            <w:shd w:fill="auto" w:val="clear"/>
-            <w:tcMar>
-              <w:left w:w="108" w:type="dxa"/>
+            <w:tcW w:w="4095" w:type="dxa"/>
+            <w:tcBorders/>
+            <w:shd w:fill="auto" w:val="clear"/>
+            <w:tcMar>
+              <w:left w:w="103" w:type="dxa"/>
             </w:tcMar>
           </w:tcPr>
           <w:p>
@@ -1492,11 +1507,11 @@
         </w:tc>
         <w:tc>
           <w:tcPr>
-            <w:tcW w:w="1995" w:type="dxa"/>
-            <w:tcBorders/>
-            <w:shd w:fill="auto" w:val="clear"/>
-            <w:tcMar>
-              <w:left w:w="108" w:type="dxa"/>
+            <w:tcW w:w="1996" w:type="dxa"/>
+            <w:tcBorders/>
+            <w:shd w:fill="auto" w:val="clear"/>
+            <w:tcMar>
+              <w:left w:w="103" w:type="dxa"/>
             </w:tcMar>
           </w:tcPr>
           <w:p>
@@ -1523,11 +1538,11 @@
         <w:trPr/>
         <w:tc>
           <w:tcPr>
-            <w:tcW w:w="2117" w:type="dxa"/>
-            <w:tcBorders/>
-            <w:shd w:fill="auto" w:val="clear"/>
-            <w:tcMar>
-              <w:left w:w="108" w:type="dxa"/>
+            <w:tcW w:w="2116" w:type="dxa"/>
+            <w:tcBorders/>
+            <w:shd w:fill="auto" w:val="clear"/>
+            <w:tcMar>
+              <w:left w:w="103" w:type="dxa"/>
             </w:tcMar>
           </w:tcPr>
           <w:p>
@@ -1551,11 +1566,11 @@
         </w:tc>
         <w:tc>
           <w:tcPr>
-            <w:tcW w:w="750" w:type="dxa"/>
-            <w:tcBorders/>
-            <w:shd w:fill="auto" w:val="clear"/>
-            <w:tcMar>
-              <w:left w:w="108" w:type="dxa"/>
+            <w:tcW w:w="834" w:type="dxa"/>
+            <w:tcBorders/>
+            <w:shd w:fill="auto" w:val="clear"/>
+            <w:tcMar>
+              <w:left w:w="103" w:type="dxa"/>
             </w:tcMar>
           </w:tcPr>
           <w:p>
@@ -1579,11 +1594,11 @@
         </w:tc>
         <w:tc>
           <w:tcPr>
-            <w:tcW w:w="4179" w:type="dxa"/>
-            <w:tcBorders/>
-            <w:shd w:fill="auto" w:val="clear"/>
-            <w:tcMar>
-              <w:left w:w="108" w:type="dxa"/>
+            <w:tcW w:w="4095" w:type="dxa"/>
+            <w:tcBorders/>
+            <w:shd w:fill="auto" w:val="clear"/>
+            <w:tcMar>
+              <w:left w:w="103" w:type="dxa"/>
             </w:tcMar>
           </w:tcPr>
           <w:p>
@@ -1607,11 +1622,11 @@
         </w:tc>
         <w:tc>
           <w:tcPr>
-            <w:tcW w:w="1995" w:type="dxa"/>
-            <w:tcBorders/>
-            <w:shd w:fill="auto" w:val="clear"/>
-            <w:tcMar>
-              <w:left w:w="108" w:type="dxa"/>
+            <w:tcW w:w="1996" w:type="dxa"/>
+            <w:tcBorders/>
+            <w:shd w:fill="auto" w:val="clear"/>
+            <w:tcMar>
+              <w:left w:w="103" w:type="dxa"/>
             </w:tcMar>
           </w:tcPr>
           <w:p>
@@ -1638,11 +1653,11 @@
         <w:trPr/>
         <w:tc>
           <w:tcPr>
-            <w:tcW w:w="2117" w:type="dxa"/>
-            <w:tcBorders/>
-            <w:shd w:fill="auto" w:val="clear"/>
-            <w:tcMar>
-              <w:left w:w="108" w:type="dxa"/>
+            <w:tcW w:w="2116" w:type="dxa"/>
+            <w:tcBorders/>
+            <w:shd w:fill="auto" w:val="clear"/>
+            <w:tcMar>
+              <w:left w:w="103" w:type="dxa"/>
             </w:tcMar>
           </w:tcPr>
           <w:p>
@@ -1666,11 +1681,11 @@
         </w:tc>
         <w:tc>
           <w:tcPr>
-            <w:tcW w:w="750" w:type="dxa"/>
-            <w:tcBorders/>
-            <w:shd w:fill="auto" w:val="clear"/>
-            <w:tcMar>
-              <w:left w:w="108" w:type="dxa"/>
+            <w:tcW w:w="834" w:type="dxa"/>
+            <w:tcBorders/>
+            <w:shd w:fill="auto" w:val="clear"/>
+            <w:tcMar>
+              <w:left w:w="103" w:type="dxa"/>
             </w:tcMar>
           </w:tcPr>
           <w:p>
@@ -1694,11 +1709,11 @@
         </w:tc>
         <w:tc>
           <w:tcPr>
-            <w:tcW w:w="4179" w:type="dxa"/>
-            <w:tcBorders/>
-            <w:shd w:fill="auto" w:val="clear"/>
-            <w:tcMar>
-              <w:left w:w="108" w:type="dxa"/>
+            <w:tcW w:w="4095" w:type="dxa"/>
+            <w:tcBorders/>
+            <w:shd w:fill="auto" w:val="clear"/>
+            <w:tcMar>
+              <w:left w:w="103" w:type="dxa"/>
             </w:tcMar>
           </w:tcPr>
           <w:p>
@@ -1722,11 +1737,11 @@
         </w:tc>
         <w:tc>
           <w:tcPr>
-            <w:tcW w:w="1995" w:type="dxa"/>
-            <w:tcBorders/>
-            <w:shd w:fill="auto" w:val="clear"/>
-            <w:tcMar>
-              <w:left w:w="108" w:type="dxa"/>
+            <w:tcW w:w="1996" w:type="dxa"/>
+            <w:tcBorders/>
+            <w:shd w:fill="auto" w:val="clear"/>
+            <w:tcMar>
+              <w:left w:w="103" w:type="dxa"/>
             </w:tcMar>
           </w:tcPr>
           <w:p>
@@ -1753,11 +1768,11 @@
         <w:trPr/>
         <w:tc>
           <w:tcPr>
-            <w:tcW w:w="2117" w:type="dxa"/>
-            <w:tcBorders/>
-            <w:shd w:fill="auto" w:val="clear"/>
-            <w:tcMar>
-              <w:left w:w="108" w:type="dxa"/>
+            <w:tcW w:w="2116" w:type="dxa"/>
+            <w:tcBorders/>
+            <w:shd w:fill="auto" w:val="clear"/>
+            <w:tcMar>
+              <w:left w:w="103" w:type="dxa"/>
             </w:tcMar>
           </w:tcPr>
           <w:p>
@@ -1781,11 +1796,11 @@
         </w:tc>
         <w:tc>
           <w:tcPr>
-            <w:tcW w:w="750" w:type="dxa"/>
-            <w:tcBorders/>
-            <w:shd w:fill="auto" w:val="clear"/>
-            <w:tcMar>
-              <w:left w:w="108" w:type="dxa"/>
+            <w:tcW w:w="834" w:type="dxa"/>
+            <w:tcBorders/>
+            <w:shd w:fill="auto" w:val="clear"/>
+            <w:tcMar>
+              <w:left w:w="103" w:type="dxa"/>
             </w:tcMar>
           </w:tcPr>
           <w:p>
@@ -1809,11 +1824,11 @@
         </w:tc>
         <w:tc>
           <w:tcPr>
-            <w:tcW w:w="4179" w:type="dxa"/>
-            <w:tcBorders/>
-            <w:shd w:fill="auto" w:val="clear"/>
-            <w:tcMar>
-              <w:left w:w="108" w:type="dxa"/>
+            <w:tcW w:w="4095" w:type="dxa"/>
+            <w:tcBorders/>
+            <w:shd w:fill="auto" w:val="clear"/>
+            <w:tcMar>
+              <w:left w:w="103" w:type="dxa"/>
             </w:tcMar>
           </w:tcPr>
           <w:p>
@@ -1837,11 +1852,11 @@
         </w:tc>
         <w:tc>
           <w:tcPr>
-            <w:tcW w:w="1995" w:type="dxa"/>
-            <w:tcBorders/>
-            <w:shd w:fill="auto" w:val="clear"/>
-            <w:tcMar>
-              <w:left w:w="108" w:type="dxa"/>
+            <w:tcW w:w="1996" w:type="dxa"/>
+            <w:tcBorders/>
+            <w:shd w:fill="auto" w:val="clear"/>
+            <w:tcMar>
+              <w:left w:w="103" w:type="dxa"/>
             </w:tcMar>
           </w:tcPr>
           <w:p>
@@ -1868,11 +1883,11 @@
         <w:trPr/>
         <w:tc>
           <w:tcPr>
-            <w:tcW w:w="2117" w:type="dxa"/>
-            <w:tcBorders/>
-            <w:shd w:fill="auto" w:val="clear"/>
-            <w:tcMar>
-              <w:left w:w="108" w:type="dxa"/>
+            <w:tcW w:w="2116" w:type="dxa"/>
+            <w:tcBorders/>
+            <w:shd w:fill="auto" w:val="clear"/>
+            <w:tcMar>
+              <w:left w:w="103" w:type="dxa"/>
             </w:tcMar>
           </w:tcPr>
           <w:p>
@@ -1896,11 +1911,11 @@
         </w:tc>
         <w:tc>
           <w:tcPr>
-            <w:tcW w:w="750" w:type="dxa"/>
-            <w:tcBorders/>
-            <w:shd w:fill="auto" w:val="clear"/>
-            <w:tcMar>
-              <w:left w:w="108" w:type="dxa"/>
+            <w:tcW w:w="834" w:type="dxa"/>
+            <w:tcBorders/>
+            <w:shd w:fill="auto" w:val="clear"/>
+            <w:tcMar>
+              <w:left w:w="103" w:type="dxa"/>
             </w:tcMar>
           </w:tcPr>
           <w:p>
@@ -1924,11 +1939,11 @@
         </w:tc>
         <w:tc>
           <w:tcPr>
-            <w:tcW w:w="4179" w:type="dxa"/>
-            <w:tcBorders/>
-            <w:shd w:fill="auto" w:val="clear"/>
-            <w:tcMar>
-              <w:left w:w="108" w:type="dxa"/>
+            <w:tcW w:w="4095" w:type="dxa"/>
+            <w:tcBorders/>
+            <w:shd w:fill="auto" w:val="clear"/>
+            <w:tcMar>
+              <w:left w:w="103" w:type="dxa"/>
             </w:tcMar>
           </w:tcPr>
           <w:p>
@@ -1952,11 +1967,11 @@
         </w:tc>
         <w:tc>
           <w:tcPr>
-            <w:tcW w:w="1995" w:type="dxa"/>
-            <w:tcBorders/>
-            <w:shd w:fill="auto" w:val="clear"/>
-            <w:tcMar>
-              <w:left w:w="108" w:type="dxa"/>
+            <w:tcW w:w="1996" w:type="dxa"/>
+            <w:tcBorders/>
+            <w:shd w:fill="auto" w:val="clear"/>
+            <w:tcMar>
+              <w:left w:w="103" w:type="dxa"/>
             </w:tcMar>
           </w:tcPr>
           <w:p>
@@ -1983,11 +1998,11 @@
         <w:trPr/>
         <w:tc>
           <w:tcPr>
-            <w:tcW w:w="2117" w:type="dxa"/>
-            <w:tcBorders/>
-            <w:shd w:fill="auto" w:val="clear"/>
-            <w:tcMar>
-              <w:left w:w="108" w:type="dxa"/>
+            <w:tcW w:w="2116" w:type="dxa"/>
+            <w:tcBorders/>
+            <w:shd w:fill="auto" w:val="clear"/>
+            <w:tcMar>
+              <w:left w:w="103" w:type="dxa"/>
             </w:tcMar>
           </w:tcPr>
           <w:p>
@@ -2011,11 +2026,11 @@
         </w:tc>
         <w:tc>
           <w:tcPr>
-            <w:tcW w:w="750" w:type="dxa"/>
-            <w:tcBorders/>
-            <w:shd w:fill="auto" w:val="clear"/>
-            <w:tcMar>
-              <w:left w:w="108" w:type="dxa"/>
+            <w:tcW w:w="834" w:type="dxa"/>
+            <w:tcBorders/>
+            <w:shd w:fill="auto" w:val="clear"/>
+            <w:tcMar>
+              <w:left w:w="103" w:type="dxa"/>
             </w:tcMar>
           </w:tcPr>
           <w:p>
@@ -2039,11 +2054,11 @@
         </w:tc>
         <w:tc>
           <w:tcPr>
-            <w:tcW w:w="4179" w:type="dxa"/>
-            <w:tcBorders/>
-            <w:shd w:fill="auto" w:val="clear"/>
-            <w:tcMar>
-              <w:left w:w="108" w:type="dxa"/>
+            <w:tcW w:w="4095" w:type="dxa"/>
+            <w:tcBorders/>
+            <w:shd w:fill="auto" w:val="clear"/>
+            <w:tcMar>
+              <w:left w:w="103" w:type="dxa"/>
             </w:tcMar>
           </w:tcPr>
           <w:p>
@@ -2067,25 +2082,28 @@
         </w:tc>
         <w:tc>
           <w:tcPr>
-            <w:tcW w:w="1995" w:type="dxa"/>
-            <w:tcBorders/>
-            <w:shd w:fill="auto" w:val="clear"/>
-            <w:tcMar>
-              <w:left w:w="108" w:type="dxa"/>
-            </w:tcMar>
-          </w:tcPr>
-          <w:p>
-            <w:pPr>
-              <w:pStyle w:val="Normal"/>
-              <w:rPr>
-                <w:sz w:val="16"/>
-                <w:sz w:val="16"/>
-                <w:szCs w:val="18"/>
-                <w:rFonts w:ascii="Times New Roman" w:hAnsi="Times New Roman" w:cs="" w:cstheme="minorBidi"/>
-              </w:rPr>
-            </w:pPr>
-            <w:r>
-              <w:rPr>
+            <w:tcW w:w="1996" w:type="dxa"/>
+            <w:tcBorders/>
+            <w:shd w:fill="auto" w:val="clear"/>
+            <w:tcMar>
+              <w:left w:w="103" w:type="dxa"/>
+            </w:tcMar>
+          </w:tcPr>
+          <w:p>
+            <w:pPr>
+              <w:pStyle w:val="Normal"/>
+              <w:rPr>
+                <w:sz w:val="16"/>
+                <w:sz w:val="16"/>
+                <w:szCs w:val="18"/>
+                <w:rFonts w:ascii="Times New Roman" w:hAnsi="Times New Roman" w:eastAsia="Calibri" w:cs="" w:cstheme="minorBidi"/>
+                <w:color w:val="00000A"/>
+                <w:lang w:val="en-US" w:eastAsia="en-US" w:bidi="ar-SA"/>
+              </w:rPr>
+            </w:pPr>
+            <w:r>
+              <w:rPr>
+                <w:rFonts w:cs="" w:cstheme="minorBidi"/>
                 <w:sz w:val="16"/>
                 <w:szCs w:val="18"/>
               </w:rPr>
@@ -2098,11 +2116,11 @@
         <w:trPr/>
         <w:tc>
           <w:tcPr>
-            <w:tcW w:w="2117" w:type="dxa"/>
-            <w:tcBorders/>
-            <w:shd w:fill="auto" w:val="clear"/>
-            <w:tcMar>
-              <w:left w:w="108" w:type="dxa"/>
+            <w:tcW w:w="2116" w:type="dxa"/>
+            <w:tcBorders/>
+            <w:shd w:fill="auto" w:val="clear"/>
+            <w:tcMar>
+              <w:left w:w="103" w:type="dxa"/>
             </w:tcMar>
           </w:tcPr>
           <w:p>
@@ -2126,11 +2144,11 @@
         </w:tc>
         <w:tc>
           <w:tcPr>
-            <w:tcW w:w="750" w:type="dxa"/>
-            <w:tcBorders/>
-            <w:shd w:fill="auto" w:val="clear"/>
-            <w:tcMar>
-              <w:left w:w="108" w:type="dxa"/>
+            <w:tcW w:w="834" w:type="dxa"/>
+            <w:tcBorders/>
+            <w:shd w:fill="auto" w:val="clear"/>
+            <w:tcMar>
+              <w:left w:w="103" w:type="dxa"/>
             </w:tcMar>
           </w:tcPr>
           <w:p>
@@ -2154,11 +2172,11 @@
         </w:tc>
         <w:tc>
           <w:tcPr>
-            <w:tcW w:w="4179" w:type="dxa"/>
-            <w:tcBorders/>
-            <w:shd w:fill="auto" w:val="clear"/>
-            <w:tcMar>
-              <w:left w:w="108" w:type="dxa"/>
+            <w:tcW w:w="4095" w:type="dxa"/>
+            <w:tcBorders/>
+            <w:shd w:fill="auto" w:val="clear"/>
+            <w:tcMar>
+              <w:left w:w="103" w:type="dxa"/>
             </w:tcMar>
           </w:tcPr>
           <w:p>
@@ -2182,11 +2200,11 @@
         </w:tc>
         <w:tc>
           <w:tcPr>
-            <w:tcW w:w="1995" w:type="dxa"/>
-            <w:tcBorders/>
-            <w:shd w:fill="auto" w:val="clear"/>
-            <w:tcMar>
-              <w:left w:w="108" w:type="dxa"/>
+            <w:tcW w:w="1996" w:type="dxa"/>
+            <w:tcBorders/>
+            <w:shd w:fill="auto" w:val="clear"/>
+            <w:tcMar>
+              <w:left w:w="103" w:type="dxa"/>
             </w:tcMar>
           </w:tcPr>
           <w:p>
@@ -2213,11 +2231,11 @@
         <w:trPr/>
         <w:tc>
           <w:tcPr>
-            <w:tcW w:w="2117" w:type="dxa"/>
-            <w:tcBorders/>
-            <w:shd w:fill="auto" w:val="clear"/>
-            <w:tcMar>
-              <w:left w:w="108" w:type="dxa"/>
+            <w:tcW w:w="2116" w:type="dxa"/>
+            <w:tcBorders/>
+            <w:shd w:fill="auto" w:val="clear"/>
+            <w:tcMar>
+              <w:left w:w="103" w:type="dxa"/>
             </w:tcMar>
           </w:tcPr>
           <w:p>
@@ -2241,11 +2259,11 @@
         </w:tc>
         <w:tc>
           <w:tcPr>
-            <w:tcW w:w="750" w:type="dxa"/>
-            <w:tcBorders/>
-            <w:shd w:fill="auto" w:val="clear"/>
-            <w:tcMar>
-              <w:left w:w="108" w:type="dxa"/>
+            <w:tcW w:w="834" w:type="dxa"/>
+            <w:tcBorders/>
+            <w:shd w:fill="auto" w:val="clear"/>
+            <w:tcMar>
+              <w:left w:w="103" w:type="dxa"/>
             </w:tcMar>
           </w:tcPr>
           <w:p>
@@ -2269,41 +2287,34 @@
         </w:tc>
         <w:tc>
           <w:tcPr>
-            <w:tcW w:w="4179" w:type="dxa"/>
-            <w:tcBorders/>
-            <w:shd w:fill="auto" w:val="clear"/>
-            <w:tcMar>
-              <w:left w:w="108" w:type="dxa"/>
-            </w:tcMar>
-          </w:tcPr>
-          <w:p>
-            <w:pPr>
-              <w:pStyle w:val="Normal"/>
-            </w:pPr>
-            <w:r>
-              <w:rPr>
-                <w:sz w:val="16"/>
-                <w:szCs w:val="18"/>
-              </w:rPr>
-              <w:t xml:space="preserve">OMS assist burn duration </w:t>
-            </w:r>
-            <w:r>
-              <w:rPr>
-                <w:sz w:val="16"/>
-                <w:szCs w:val="18"/>
-              </w:rPr>
-              <w:t>(seconds)</w:t>
-            </w:r>
-            <w:r/>
-          </w:p>
-        </w:tc>
-        <w:tc>
-          <w:tcPr>
-            <w:tcW w:w="1995" w:type="dxa"/>
-            <w:tcBorders/>
-            <w:shd w:fill="auto" w:val="clear"/>
-            <w:tcMar>
-              <w:left w:w="108" w:type="dxa"/>
+            <w:tcW w:w="4095" w:type="dxa"/>
+            <w:tcBorders/>
+            <w:shd w:fill="auto" w:val="clear"/>
+            <w:tcMar>
+              <w:left w:w="103" w:type="dxa"/>
+            </w:tcMar>
+          </w:tcPr>
+          <w:p>
+            <w:pPr>
+              <w:pStyle w:val="Normal"/>
+            </w:pPr>
+            <w:r>
+              <w:rPr>
+                <w:sz w:val="16"/>
+                <w:szCs w:val="18"/>
+              </w:rPr>
+              <w:t>OMS assist burn duration (seconds)</w:t>
+            </w:r>
+            <w:r/>
+          </w:p>
+        </w:tc>
+        <w:tc>
+          <w:tcPr>
+            <w:tcW w:w="1996" w:type="dxa"/>
+            <w:tcBorders/>
+            <w:shd w:fill="auto" w:val="clear"/>
+            <w:tcMar>
+              <w:left w:w="103" w:type="dxa"/>
             </w:tcMar>
           </w:tcPr>
           <w:p>
@@ -2330,11 +2341,11 @@
         <w:trPr/>
         <w:tc>
           <w:tcPr>
-            <w:tcW w:w="2117" w:type="dxa"/>
-            <w:tcBorders/>
-            <w:shd w:fill="auto" w:val="clear"/>
-            <w:tcMar>
-              <w:left w:w="108" w:type="dxa"/>
+            <w:tcW w:w="2116" w:type="dxa"/>
+            <w:tcBorders/>
+            <w:shd w:fill="auto" w:val="clear"/>
+            <w:tcMar>
+              <w:left w:w="103" w:type="dxa"/>
             </w:tcMar>
           </w:tcPr>
           <w:p>
@@ -2358,11 +2369,11 @@
         </w:tc>
         <w:tc>
           <w:tcPr>
-            <w:tcW w:w="750" w:type="dxa"/>
-            <w:tcBorders/>
-            <w:shd w:fill="auto" w:val="clear"/>
-            <w:tcMar>
-              <w:left w:w="108" w:type="dxa"/>
+            <w:tcW w:w="834" w:type="dxa"/>
+            <w:tcBorders/>
+            <w:shd w:fill="auto" w:val="clear"/>
+            <w:tcMar>
+              <w:left w:w="103" w:type="dxa"/>
             </w:tcMar>
           </w:tcPr>
           <w:p>
@@ -2386,41 +2397,34 @@
         </w:tc>
         <w:tc>
           <w:tcPr>
-            <w:tcW w:w="4179" w:type="dxa"/>
-            <w:tcBorders/>
-            <w:shd w:fill="auto" w:val="clear"/>
-            <w:tcMar>
-              <w:left w:w="108" w:type="dxa"/>
-            </w:tcMar>
-          </w:tcPr>
-          <w:p>
-            <w:pPr>
-              <w:pStyle w:val="Normal"/>
-            </w:pPr>
-            <w:r>
-              <w:rPr>
-                <w:sz w:val="16"/>
-                <w:szCs w:val="18"/>
-              </w:rPr>
-              <w:t xml:space="preserve">Maximum SSME throttles commanded by GPC </w:t>
-            </w:r>
-            <w:r>
-              <w:rPr>
-                <w:sz w:val="16"/>
-                <w:szCs w:val="18"/>
-              </w:rPr>
-              <w:t>(%)</w:t>
-            </w:r>
-            <w:r/>
-          </w:p>
-        </w:tc>
-        <w:tc>
-          <w:tcPr>
-            <w:tcW w:w="1995" w:type="dxa"/>
-            <w:tcBorders/>
-            <w:shd w:fill="auto" w:val="clear"/>
-            <w:tcMar>
-              <w:left w:w="108" w:type="dxa"/>
+            <w:tcW w:w="4095" w:type="dxa"/>
+            <w:tcBorders/>
+            <w:shd w:fill="auto" w:val="clear"/>
+            <w:tcMar>
+              <w:left w:w="103" w:type="dxa"/>
+            </w:tcMar>
+          </w:tcPr>
+          <w:p>
+            <w:pPr>
+              <w:pStyle w:val="Normal"/>
+            </w:pPr>
+            <w:r>
+              <w:rPr>
+                <w:sz w:val="16"/>
+                <w:szCs w:val="18"/>
+              </w:rPr>
+              <w:t>Maximum SSME throttles commanded by GPC (%)</w:t>
+            </w:r>
+            <w:r/>
+          </w:p>
+        </w:tc>
+        <w:tc>
+          <w:tcPr>
+            <w:tcW w:w="1996" w:type="dxa"/>
+            <w:tcBorders/>
+            <w:shd w:fill="auto" w:val="clear"/>
+            <w:tcMar>
+              <w:left w:w="103" w:type="dxa"/>
             </w:tcMar>
           </w:tcPr>
           <w:p>
@@ -2447,11 +2451,11 @@
         <w:trPr/>
         <w:tc>
           <w:tcPr>
-            <w:tcW w:w="2117" w:type="dxa"/>
-            <w:tcBorders/>
-            <w:shd w:fill="auto" w:val="clear"/>
-            <w:tcMar>
-              <w:left w:w="108" w:type="dxa"/>
+            <w:tcW w:w="2116" w:type="dxa"/>
+            <w:tcBorders/>
+            <w:shd w:fill="auto" w:val="clear"/>
+            <w:tcMar>
+              <w:left w:w="103" w:type="dxa"/>
             </w:tcMar>
           </w:tcPr>
           <w:p>
@@ -2475,11 +2479,11 @@
         </w:tc>
         <w:tc>
           <w:tcPr>
-            <w:tcW w:w="750" w:type="dxa"/>
-            <w:tcBorders/>
-            <w:shd w:fill="auto" w:val="clear"/>
-            <w:tcMar>
-              <w:left w:w="108" w:type="dxa"/>
+            <w:tcW w:w="834" w:type="dxa"/>
+            <w:tcBorders/>
+            <w:shd w:fill="auto" w:val="clear"/>
+            <w:tcMar>
+              <w:left w:w="103" w:type="dxa"/>
             </w:tcMar>
           </w:tcPr>
           <w:p>
@@ -2503,41 +2507,34 @@
         </w:tc>
         <w:tc>
           <w:tcPr>
-            <w:tcW w:w="4179" w:type="dxa"/>
-            <w:tcBorders/>
-            <w:shd w:fill="auto" w:val="clear"/>
-            <w:tcMar>
-              <w:left w:w="108" w:type="dxa"/>
-            </w:tcMar>
-          </w:tcPr>
-          <w:p>
-            <w:pPr>
-              <w:pStyle w:val="Normal"/>
-            </w:pPr>
-            <w:r>
-              <w:rPr>
-                <w:sz w:val="16"/>
-                <w:szCs w:val="18"/>
-              </w:rPr>
-              <w:t xml:space="preserve">1º stage SSME throttle down velocity </w:t>
-            </w:r>
-            <w:r>
-              <w:rPr>
-                <w:sz w:val="16"/>
-                <w:szCs w:val="18"/>
-              </w:rPr>
-              <w:t>(fps)</w:t>
-            </w:r>
-            <w:r/>
-          </w:p>
-        </w:tc>
-        <w:tc>
-          <w:tcPr>
-            <w:tcW w:w="1995" w:type="dxa"/>
-            <w:tcBorders/>
-            <w:shd w:fill="auto" w:val="clear"/>
-            <w:tcMar>
-              <w:left w:w="108" w:type="dxa"/>
+            <w:tcW w:w="4095" w:type="dxa"/>
+            <w:tcBorders/>
+            <w:shd w:fill="auto" w:val="clear"/>
+            <w:tcMar>
+              <w:left w:w="103" w:type="dxa"/>
+            </w:tcMar>
+          </w:tcPr>
+          <w:p>
+            <w:pPr>
+              <w:pStyle w:val="Normal"/>
+            </w:pPr>
+            <w:r>
+              <w:rPr>
+                <w:sz w:val="16"/>
+                <w:szCs w:val="18"/>
+              </w:rPr>
+              <w:t>1º stage SSME throttle down velocity (fps)</w:t>
+            </w:r>
+            <w:r/>
+          </w:p>
+        </w:tc>
+        <w:tc>
+          <w:tcPr>
+            <w:tcW w:w="1996" w:type="dxa"/>
+            <w:tcBorders/>
+            <w:shd w:fill="auto" w:val="clear"/>
+            <w:tcMar>
+              <w:left w:w="103" w:type="dxa"/>
             </w:tcMar>
           </w:tcPr>
           <w:p>
@@ -2564,11 +2561,11 @@
         <w:trPr/>
         <w:tc>
           <w:tcPr>
-            <w:tcW w:w="2117" w:type="dxa"/>
-            <w:tcBorders/>
-            <w:shd w:fill="auto" w:val="clear"/>
-            <w:tcMar>
-              <w:left w:w="108" w:type="dxa"/>
+            <w:tcW w:w="2116" w:type="dxa"/>
+            <w:tcBorders/>
+            <w:shd w:fill="auto" w:val="clear"/>
+            <w:tcMar>
+              <w:left w:w="103" w:type="dxa"/>
             </w:tcMar>
           </w:tcPr>
           <w:p>
@@ -2592,11 +2589,11 @@
         </w:tc>
         <w:tc>
           <w:tcPr>
-            <w:tcW w:w="750" w:type="dxa"/>
-            <w:tcBorders/>
-            <w:shd w:fill="auto" w:val="clear"/>
-            <w:tcMar>
-              <w:left w:w="108" w:type="dxa"/>
+            <w:tcW w:w="834" w:type="dxa"/>
+            <w:tcBorders/>
+            <w:shd w:fill="auto" w:val="clear"/>
+            <w:tcMar>
+              <w:left w:w="103" w:type="dxa"/>
             </w:tcMar>
           </w:tcPr>
           <w:p>
@@ -2620,41 +2617,34 @@
         </w:tc>
         <w:tc>
           <w:tcPr>
-            <w:tcW w:w="4179" w:type="dxa"/>
-            <w:tcBorders/>
-            <w:shd w:fill="auto" w:val="clear"/>
-            <w:tcMar>
-              <w:left w:w="108" w:type="dxa"/>
-            </w:tcMar>
-          </w:tcPr>
-          <w:p>
-            <w:pPr>
-              <w:pStyle w:val="Normal"/>
-            </w:pPr>
-            <w:r>
-              <w:rPr>
-                <w:sz w:val="16"/>
-                <w:szCs w:val="18"/>
-              </w:rPr>
-              <w:t xml:space="preserve">1º stage SSME throttle up velocity </w:t>
-            </w:r>
-            <w:r>
-              <w:rPr>
-                <w:sz w:val="16"/>
-                <w:szCs w:val="18"/>
-              </w:rPr>
-              <w:t>(fps)</w:t>
-            </w:r>
-            <w:r/>
-          </w:p>
-        </w:tc>
-        <w:tc>
-          <w:tcPr>
-            <w:tcW w:w="1995" w:type="dxa"/>
-            <w:tcBorders/>
-            <w:shd w:fill="auto" w:val="clear"/>
-            <w:tcMar>
-              <w:left w:w="108" w:type="dxa"/>
+            <w:tcW w:w="4095" w:type="dxa"/>
+            <w:tcBorders/>
+            <w:shd w:fill="auto" w:val="clear"/>
+            <w:tcMar>
+              <w:left w:w="103" w:type="dxa"/>
+            </w:tcMar>
+          </w:tcPr>
+          <w:p>
+            <w:pPr>
+              <w:pStyle w:val="Normal"/>
+            </w:pPr>
+            <w:r>
+              <w:rPr>
+                <w:sz w:val="16"/>
+                <w:szCs w:val="18"/>
+              </w:rPr>
+              <w:t>1º stage SSME throttle up velocity (fps)</w:t>
+            </w:r>
+            <w:r/>
+          </w:p>
+        </w:tc>
+        <w:tc>
+          <w:tcPr>
+            <w:tcW w:w="1996" w:type="dxa"/>
+            <w:tcBorders/>
+            <w:shd w:fill="auto" w:val="clear"/>
+            <w:tcMar>
+              <w:left w:w="103" w:type="dxa"/>
             </w:tcMar>
           </w:tcPr>
           <w:p>
@@ -2681,11 +2671,11 @@
         <w:trPr/>
         <w:tc>
           <w:tcPr>
-            <w:tcW w:w="2117" w:type="dxa"/>
-            <w:tcBorders/>
-            <w:shd w:fill="auto" w:val="clear"/>
-            <w:tcMar>
-              <w:left w:w="108" w:type="dxa"/>
+            <w:tcW w:w="2116" w:type="dxa"/>
+            <w:tcBorders/>
+            <w:shd w:fill="auto" w:val="clear"/>
+            <w:tcMar>
+              <w:left w:w="103" w:type="dxa"/>
             </w:tcMar>
           </w:tcPr>
           <w:p>
@@ -2709,11 +2699,11 @@
         </w:tc>
         <w:tc>
           <w:tcPr>
-            <w:tcW w:w="750" w:type="dxa"/>
-            <w:tcBorders/>
-            <w:shd w:fill="auto" w:val="clear"/>
-            <w:tcMar>
-              <w:left w:w="108" w:type="dxa"/>
+            <w:tcW w:w="834" w:type="dxa"/>
+            <w:tcBorders/>
+            <w:shd w:fill="auto" w:val="clear"/>
+            <w:tcMar>
+              <w:left w:w="103" w:type="dxa"/>
             </w:tcMar>
           </w:tcPr>
           <w:p>
@@ -2737,11 +2727,11 @@
         </w:tc>
         <w:tc>
           <w:tcPr>
-            <w:tcW w:w="4179" w:type="dxa"/>
-            <w:tcBorders/>
-            <w:shd w:fill="auto" w:val="clear"/>
-            <w:tcMar>
-              <w:left w:w="108" w:type="dxa"/>
+            <w:tcW w:w="4095" w:type="dxa"/>
+            <w:tcBorders/>
+            <w:shd w:fill="auto" w:val="clear"/>
+            <w:tcMar>
+              <w:left w:w="103" w:type="dxa"/>
             </w:tcMar>
           </w:tcPr>
           <w:p>
@@ -2765,11 +2755,11 @@
         </w:tc>
         <w:tc>
           <w:tcPr>
-            <w:tcW w:w="1995" w:type="dxa"/>
-            <w:tcBorders/>
-            <w:shd w:fill="auto" w:val="clear"/>
-            <w:tcMar>
-              <w:left w:w="108" w:type="dxa"/>
+            <w:tcW w:w="1996" w:type="dxa"/>
+            <w:tcBorders/>
+            <w:shd w:fill="auto" w:val="clear"/>
+            <w:tcMar>
+              <w:left w:w="103" w:type="dxa"/>
             </w:tcMar>
           </w:tcPr>
           <w:p>
@@ -2796,11 +2786,11 @@
         <w:trPr/>
         <w:tc>
           <w:tcPr>
-            <w:tcW w:w="2117" w:type="dxa"/>
-            <w:tcBorders/>
-            <w:shd w:fill="auto" w:val="clear"/>
-            <w:tcMar>
-              <w:left w:w="108" w:type="dxa"/>
+            <w:tcW w:w="2116" w:type="dxa"/>
+            <w:tcBorders/>
+            <w:shd w:fill="auto" w:val="clear"/>
+            <w:tcMar>
+              <w:left w:w="103" w:type="dxa"/>
             </w:tcMar>
           </w:tcPr>
           <w:p>
@@ -2824,11 +2814,11 @@
         </w:tc>
         <w:tc>
           <w:tcPr>
-            <w:tcW w:w="750" w:type="dxa"/>
-            <w:tcBorders/>
-            <w:shd w:fill="auto" w:val="clear"/>
-            <w:tcMar>
-              <w:left w:w="108" w:type="dxa"/>
+            <w:tcW w:w="834" w:type="dxa"/>
+            <w:tcBorders/>
+            <w:shd w:fill="auto" w:val="clear"/>
+            <w:tcMar>
+              <w:left w:w="103" w:type="dxa"/>
             </w:tcMar>
           </w:tcPr>
           <w:p>
@@ -2852,11 +2842,11 @@
         </w:tc>
         <w:tc>
           <w:tcPr>
-            <w:tcW w:w="4179" w:type="dxa"/>
-            <w:tcBorders/>
-            <w:shd w:fill="auto" w:val="clear"/>
-            <w:tcMar>
-              <w:left w:w="108" w:type="dxa"/>
+            <w:tcW w:w="4095" w:type="dxa"/>
+            <w:tcBorders/>
+            <w:shd w:fill="auto" w:val="clear"/>
+            <w:tcMar>
+              <w:left w:w="103" w:type="dxa"/>
             </w:tcMar>
           </w:tcPr>
           <w:p>
@@ -2880,11 +2870,11 @@
         </w:tc>
         <w:tc>
           <w:tcPr>
-            <w:tcW w:w="1995" w:type="dxa"/>
-            <w:tcBorders/>
-            <w:shd w:fill="auto" w:val="clear"/>
-            <w:tcMar>
-              <w:left w:w="108" w:type="dxa"/>
+            <w:tcW w:w="1996" w:type="dxa"/>
+            <w:tcBorders/>
+            <w:shd w:fill="auto" w:val="clear"/>
+            <w:tcMar>
+              <w:left w:w="103" w:type="dxa"/>
             </w:tcMar>
           </w:tcPr>
           <w:p>
@@ -2911,11 +2901,11 @@
         <w:trPr/>
         <w:tc>
           <w:tcPr>
-            <w:tcW w:w="2117" w:type="dxa"/>
-            <w:tcBorders/>
-            <w:shd w:fill="auto" w:val="clear"/>
-            <w:tcMar>
-              <w:left w:w="108" w:type="dxa"/>
+            <w:tcW w:w="2116" w:type="dxa"/>
+            <w:tcBorders/>
+            <w:shd w:fill="auto" w:val="clear"/>
+            <w:tcMar>
+              <w:left w:w="103" w:type="dxa"/>
             </w:tcMar>
           </w:tcPr>
           <w:p>
@@ -2939,11 +2929,11 @@
         </w:tc>
         <w:tc>
           <w:tcPr>
-            <w:tcW w:w="750" w:type="dxa"/>
-            <w:tcBorders/>
-            <w:shd w:fill="auto" w:val="clear"/>
-            <w:tcMar>
-              <w:left w:w="108" w:type="dxa"/>
+            <w:tcW w:w="834" w:type="dxa"/>
+            <w:tcBorders/>
+            <w:shd w:fill="auto" w:val="clear"/>
+            <w:tcMar>
+              <w:left w:w="103" w:type="dxa"/>
             </w:tcMar>
           </w:tcPr>
           <w:p>
@@ -2967,11 +2957,11 @@
         </w:tc>
         <w:tc>
           <w:tcPr>
-            <w:tcW w:w="4179" w:type="dxa"/>
-            <w:tcBorders/>
-            <w:shd w:fill="auto" w:val="clear"/>
-            <w:tcMar>
-              <w:left w:w="108" w:type="dxa"/>
+            <w:tcW w:w="4095" w:type="dxa"/>
+            <w:tcBorders/>
+            <w:shd w:fill="auto" w:val="clear"/>
+            <w:tcMar>
+              <w:left w:w="103" w:type="dxa"/>
             </w:tcMar>
           </w:tcPr>
           <w:p>
@@ -2995,11 +2985,11 @@
         </w:tc>
         <w:tc>
           <w:tcPr>
-            <w:tcW w:w="1995" w:type="dxa"/>
-            <w:tcBorders/>
-            <w:shd w:fill="auto" w:val="clear"/>
-            <w:tcMar>
-              <w:left w:w="108" w:type="dxa"/>
+            <w:tcW w:w="1996" w:type="dxa"/>
+            <w:tcBorders/>
+            <w:shd w:fill="auto" w:val="clear"/>
+            <w:tcMar>
+              <w:left w:w="103" w:type="dxa"/>
             </w:tcMar>
           </w:tcPr>
           <w:p>
@@ -3026,11 +3016,11 @@
         <w:trPr/>
         <w:tc>
           <w:tcPr>
-            <w:tcW w:w="2117" w:type="dxa"/>
-            <w:tcBorders/>
-            <w:shd w:fill="auto" w:val="clear"/>
-            <w:tcMar>
-              <w:left w:w="108" w:type="dxa"/>
+            <w:tcW w:w="2116" w:type="dxa"/>
+            <w:tcBorders/>
+            <w:shd w:fill="auto" w:val="clear"/>
+            <w:tcMar>
+              <w:left w:w="103" w:type="dxa"/>
             </w:tcMar>
           </w:tcPr>
           <w:p>
@@ -3054,11 +3044,11 @@
         </w:tc>
         <w:tc>
           <w:tcPr>
-            <w:tcW w:w="750" w:type="dxa"/>
-            <w:tcBorders/>
-            <w:shd w:fill="auto" w:val="clear"/>
-            <w:tcMar>
-              <w:left w:w="108" w:type="dxa"/>
+            <w:tcW w:w="834" w:type="dxa"/>
+            <w:tcBorders/>
+            <w:shd w:fill="auto" w:val="clear"/>
+            <w:tcMar>
+              <w:left w:w="103" w:type="dxa"/>
             </w:tcMar>
           </w:tcPr>
           <w:p>
@@ -3082,11 +3072,11 @@
         </w:tc>
         <w:tc>
           <w:tcPr>
-            <w:tcW w:w="4179" w:type="dxa"/>
-            <w:tcBorders/>
-            <w:shd w:fill="auto" w:val="clear"/>
-            <w:tcMar>
-              <w:left w:w="108" w:type="dxa"/>
+            <w:tcW w:w="4095" w:type="dxa"/>
+            <w:tcBorders/>
+            <w:shd w:fill="auto" w:val="clear"/>
+            <w:tcMar>
+              <w:left w:w="103" w:type="dxa"/>
             </w:tcMar>
           </w:tcPr>
           <w:p>
@@ -3110,11 +3100,11 @@
         </w:tc>
         <w:tc>
           <w:tcPr>
-            <w:tcW w:w="1995" w:type="dxa"/>
-            <w:tcBorders/>
-            <w:shd w:fill="auto" w:val="clear"/>
-            <w:tcMar>
-              <w:left w:w="108" w:type="dxa"/>
+            <w:tcW w:w="1996" w:type="dxa"/>
+            <w:tcBorders/>
+            <w:shd w:fill="auto" w:val="clear"/>
+            <w:tcMar>
+              <w:left w:w="103" w:type="dxa"/>
             </w:tcMar>
           </w:tcPr>
           <w:p>
@@ -3141,11 +3131,11 @@
         <w:trPr/>
         <w:tc>
           <w:tcPr>
-            <w:tcW w:w="2117" w:type="dxa"/>
-            <w:tcBorders/>
-            <w:shd w:fill="auto" w:val="clear"/>
-            <w:tcMar>
-              <w:left w:w="108" w:type="dxa"/>
+            <w:tcW w:w="2116" w:type="dxa"/>
+            <w:tcBorders/>
+            <w:shd w:fill="auto" w:val="clear"/>
+            <w:tcMar>
+              <w:left w:w="103" w:type="dxa"/>
             </w:tcMar>
           </w:tcPr>
           <w:p>
@@ -3169,11 +3159,11 @@
         </w:tc>
         <w:tc>
           <w:tcPr>
-            <w:tcW w:w="750" w:type="dxa"/>
-            <w:tcBorders/>
-            <w:shd w:fill="auto" w:val="clear"/>
-            <w:tcMar>
-              <w:left w:w="108" w:type="dxa"/>
+            <w:tcW w:w="834" w:type="dxa"/>
+            <w:tcBorders/>
+            <w:shd w:fill="auto" w:val="clear"/>
+            <w:tcMar>
+              <w:left w:w="103" w:type="dxa"/>
             </w:tcMar>
           </w:tcPr>
           <w:p>
@@ -3197,11 +3187,11 @@
         </w:tc>
         <w:tc>
           <w:tcPr>
-            <w:tcW w:w="4179" w:type="dxa"/>
-            <w:tcBorders/>
-            <w:shd w:fill="auto" w:val="clear"/>
-            <w:tcMar>
-              <w:left w:w="108" w:type="dxa"/>
+            <w:tcW w:w="4095" w:type="dxa"/>
+            <w:tcBorders/>
+            <w:shd w:fill="auto" w:val="clear"/>
+            <w:tcMar>
+              <w:left w:w="103" w:type="dxa"/>
             </w:tcMar>
           </w:tcPr>
           <w:p>
@@ -3225,11 +3215,11 @@
         </w:tc>
         <w:tc>
           <w:tcPr>
-            <w:tcW w:w="1995" w:type="dxa"/>
-            <w:tcBorders/>
-            <w:shd w:fill="auto" w:val="clear"/>
-            <w:tcMar>
-              <w:left w:w="108" w:type="dxa"/>
+            <w:tcW w:w="1996" w:type="dxa"/>
+            <w:tcBorders/>
+            <w:shd w:fill="auto" w:val="clear"/>
+            <w:tcMar>
+              <w:left w:w="103" w:type="dxa"/>
             </w:tcMar>
           </w:tcPr>
           <w:p>
@@ -3256,11 +3246,11 @@
         <w:trPr/>
         <w:tc>
           <w:tcPr>
-            <w:tcW w:w="2117" w:type="dxa"/>
-            <w:tcBorders/>
-            <w:shd w:fill="auto" w:val="clear"/>
-            <w:tcMar>
-              <w:left w:w="108" w:type="dxa"/>
+            <w:tcW w:w="2116" w:type="dxa"/>
+            <w:tcBorders/>
+            <w:shd w:fill="auto" w:val="clear"/>
+            <w:tcMar>
+              <w:left w:w="103" w:type="dxa"/>
             </w:tcMar>
           </w:tcPr>
           <w:p>
@@ -3284,11 +3274,11 @@
         </w:tc>
         <w:tc>
           <w:tcPr>
-            <w:tcW w:w="750" w:type="dxa"/>
-            <w:tcBorders/>
-            <w:shd w:fill="auto" w:val="clear"/>
-            <w:tcMar>
-              <w:left w:w="108" w:type="dxa"/>
+            <w:tcW w:w="834" w:type="dxa"/>
+            <w:tcBorders/>
+            <w:shd w:fill="auto" w:val="clear"/>
+            <w:tcMar>
+              <w:left w:w="103" w:type="dxa"/>
             </w:tcMar>
           </w:tcPr>
           <w:p>
@@ -3312,11 +3302,11 @@
         </w:tc>
         <w:tc>
           <w:tcPr>
-            <w:tcW w:w="4179" w:type="dxa"/>
-            <w:tcBorders/>
-            <w:shd w:fill="auto" w:val="clear"/>
-            <w:tcMar>
-              <w:left w:w="108" w:type="dxa"/>
+            <w:tcW w:w="4095" w:type="dxa"/>
+            <w:tcBorders/>
+            <w:shd w:fill="auto" w:val="clear"/>
+            <w:tcMar>
+              <w:left w:w="103" w:type="dxa"/>
             </w:tcMar>
           </w:tcPr>
           <w:p>
@@ -3341,11 +3331,11 @@
         </w:tc>
         <w:tc>
           <w:tcPr>
-            <w:tcW w:w="1995" w:type="dxa"/>
-            <w:tcBorders/>
-            <w:shd w:fill="auto" w:val="clear"/>
-            <w:tcMar>
-              <w:left w:w="108" w:type="dxa"/>
+            <w:tcW w:w="1996" w:type="dxa"/>
+            <w:tcBorders/>
+            <w:shd w:fill="auto" w:val="clear"/>
+            <w:tcMar>
+              <w:left w:w="103" w:type="dxa"/>
             </w:tcMar>
           </w:tcPr>
           <w:p>
@@ -3372,11 +3362,11 @@
         <w:trPr/>
         <w:tc>
           <w:tcPr>
-            <w:tcW w:w="2117" w:type="dxa"/>
-            <w:tcBorders/>
-            <w:shd w:fill="auto" w:val="clear"/>
-            <w:tcMar>
-              <w:left w:w="108" w:type="dxa"/>
+            <w:tcW w:w="2116" w:type="dxa"/>
+            <w:tcBorders/>
+            <w:shd w:fill="auto" w:val="clear"/>
+            <w:tcMar>
+              <w:left w:w="103" w:type="dxa"/>
             </w:tcMar>
           </w:tcPr>
           <w:p>
@@ -3400,11 +3390,11 @@
         </w:tc>
         <w:tc>
           <w:tcPr>
-            <w:tcW w:w="750" w:type="dxa"/>
-            <w:tcBorders/>
-            <w:shd w:fill="auto" w:val="clear"/>
-            <w:tcMar>
-              <w:left w:w="108" w:type="dxa"/>
+            <w:tcW w:w="834" w:type="dxa"/>
+            <w:tcBorders/>
+            <w:shd w:fill="auto" w:val="clear"/>
+            <w:tcMar>
+              <w:left w:w="103" w:type="dxa"/>
             </w:tcMar>
           </w:tcPr>
           <w:p>
@@ -3428,11 +3418,11 @@
         </w:tc>
         <w:tc>
           <w:tcPr>
-            <w:tcW w:w="4179" w:type="dxa"/>
-            <w:tcBorders/>
-            <w:shd w:fill="auto" w:val="clear"/>
-            <w:tcMar>
-              <w:left w:w="108" w:type="dxa"/>
+            <w:tcW w:w="4095" w:type="dxa"/>
+            <w:tcBorders/>
+            <w:shd w:fill="auto" w:val="clear"/>
+            <w:tcMar>
+              <w:left w:w="103" w:type="dxa"/>
             </w:tcMar>
           </w:tcPr>
           <w:p>
@@ -3456,11 +3446,11 @@
         </w:tc>
         <w:tc>
           <w:tcPr>
-            <w:tcW w:w="1995" w:type="dxa"/>
-            <w:tcBorders/>
-            <w:shd w:fill="auto" w:val="clear"/>
-            <w:tcMar>
-              <w:left w:w="108" w:type="dxa"/>
+            <w:tcW w:w="1996" w:type="dxa"/>
+            <w:tcBorders/>
+            <w:shd w:fill="auto" w:val="clear"/>
+            <w:tcMar>
+              <w:left w:w="103" w:type="dxa"/>
             </w:tcMar>
           </w:tcPr>
           <w:p>
@@ -3487,228 +3477,130 @@
         <w:trPr/>
         <w:tc>
           <w:tcPr>
-            <w:tcW w:w="2117" w:type="dxa"/>
-            <w:tcBorders/>
-            <w:shd w:fill="auto" w:val="clear"/>
-            <w:tcMar>
-              <w:left w:w="108" w:type="dxa"/>
-            </w:tcMar>
-          </w:tcPr>
-          <w:p>
-            <w:pPr>
-              <w:pStyle w:val="Normal"/>
-            </w:pPr>
-            <w:r>
-              <w:rPr>
-                <w:sz w:val="16"/>
-                <w:szCs w:val="18"/>
-              </w:rPr>
-              <w:t>PayloadZPo</w:t>
-            </w:r>
-            <w:r>
-              <w:rPr>
-                <w:sz w:val="16"/>
-                <w:szCs w:val="18"/>
-              </w:rPr>
-              <w:t>sN</w:t>
-            </w:r>
-            <w:r/>
-          </w:p>
-        </w:tc>
-        <w:tc>
-          <w:tcPr>
-            <w:tcW w:w="750" w:type="dxa"/>
-            <w:tcBorders/>
-            <w:shd w:fill="auto" w:val="clear"/>
-            <w:tcMar>
-              <w:left w:w="108" w:type="dxa"/>
-            </w:tcMar>
-          </w:tcPr>
-          <w:p>
-            <w:pPr>
-              <w:pStyle w:val="Normal"/>
-              <w:rPr>
-                <w:sz w:val="16"/>
-                <w:sz w:val="16"/>
-                <w:szCs w:val="18"/>
-                <w:rFonts w:ascii="Times New Roman" w:hAnsi="Times New Roman" w:cs="" w:cstheme="minorBidi"/>
-              </w:rPr>
-            </w:pPr>
-            <w:r>
-              <w:rPr>
-                <w:sz w:val="16"/>
-                <w:szCs w:val="18"/>
-              </w:rPr>
-              <w:t>Number</w:t>
-            </w:r>
-            <w:r/>
-          </w:p>
-        </w:tc>
-        <w:tc>
-          <w:tcPr>
-            <w:tcW w:w="4179" w:type="dxa"/>
-            <w:tcBorders/>
-            <w:shd w:fill="auto" w:val="clear"/>
-            <w:tcMar>
-              <w:left w:w="108" w:type="dxa"/>
-            </w:tcMar>
-          </w:tcPr>
-          <w:p>
-            <w:pPr>
-              <w:pStyle w:val="Normal"/>
-              <w:rPr>
-                <w:sz w:val="16"/>
-                <w:sz w:val="16"/>
-                <w:szCs w:val="18"/>
-                <w:rFonts w:ascii="Times New Roman" w:hAnsi="Times New Roman" w:cs="" w:cstheme="minorBidi"/>
-              </w:rPr>
-            </w:pPr>
-            <w:r>
-              <w:rPr>
-                <w:sz w:val="16"/>
-                <w:szCs w:val="18"/>
-              </w:rPr>
-              <w:t>The Z coordinate (in the Orbitersim frame) of payload attachment point N.</w:t>
-            </w:r>
-            <w:r/>
-          </w:p>
-          <w:p>
-            <w:pPr>
-              <w:pStyle w:val="Normal"/>
-            </w:pPr>
-            <w:r>
-              <w:rPr>
-                <w:sz w:val="16"/>
-                <w:szCs w:val="18"/>
-              </w:rPr>
-              <w:t xml:space="preserve">N = </w:t>
-            </w:r>
-            <w:r>
-              <w:rPr>
-                <w:sz w:val="16"/>
-                <w:szCs w:val="18"/>
-              </w:rPr>
-              <w:t>0-2     – Centerline active attachment</w:t>
-            </w:r>
-            <w:r/>
-          </w:p>
-          <w:p>
-            <w:pPr>
-              <w:pStyle w:val="Normal"/>
-              <w:rPr>
-                <w:sz w:val="16"/>
-                <w:sz w:val="16"/>
-                <w:szCs w:val="18"/>
-                <w:rFonts w:ascii="Times New Roman" w:hAnsi="Times New Roman" w:cs="" w:cstheme="minorBidi"/>
-              </w:rPr>
-            </w:pPr>
-            <w:r>
-              <w:rPr>
-                <w:sz w:val="16"/>
-                <w:szCs w:val="18"/>
-              </w:rPr>
-              <w:t>N = 3-5     – Centerline passive attachment</w:t>
-            </w:r>
-            <w:r/>
-          </w:p>
-          <w:p>
-            <w:pPr>
-              <w:pStyle w:val="Normal"/>
-            </w:pPr>
-            <w:r>
-              <w:rPr>
-                <w:sz w:val="16"/>
-                <w:szCs w:val="18"/>
-              </w:rPr>
-              <w:t>N = 6-</w:t>
-            </w:r>
-            <w:r>
-              <w:rPr>
-                <w:sz w:val="16"/>
-                <w:szCs w:val="18"/>
-              </w:rPr>
-              <w:t>9</w:t>
-            </w:r>
-            <w:r>
-              <w:rPr>
-                <w:sz w:val="16"/>
-                <w:szCs w:val="18"/>
-              </w:rPr>
-              <w:t xml:space="preserve">     – Port attachment</w:t>
-            </w:r>
-            <w:r/>
-          </w:p>
-          <w:p>
-            <w:pPr>
-              <w:pStyle w:val="Normal"/>
-            </w:pPr>
-            <w:r>
-              <w:rPr>
-                <w:sz w:val="16"/>
-                <w:szCs w:val="18"/>
-              </w:rPr>
-              <w:t xml:space="preserve">N = </w:t>
-            </w:r>
-            <w:r>
-              <w:rPr>
-                <w:sz w:val="16"/>
-                <w:szCs w:val="18"/>
-              </w:rPr>
-              <w:t>10</w:t>
-            </w:r>
-            <w:r>
-              <w:rPr>
-                <w:sz w:val="16"/>
-                <w:szCs w:val="18"/>
-              </w:rPr>
-              <w:t>-</w:t>
-            </w:r>
-            <w:r>
-              <w:rPr>
-                <w:sz w:val="16"/>
-                <w:szCs w:val="18"/>
-              </w:rPr>
-              <w:t>13</w:t>
-            </w:r>
-            <w:r>
-              <w:rPr>
-                <w:sz w:val="16"/>
-                <w:szCs w:val="18"/>
-              </w:rPr>
-              <w:t xml:space="preserve"> – </w:t>
-            </w:r>
-            <w:r>
-              <w:rPr>
-                <w:sz w:val="16"/>
-                <w:szCs w:val="18"/>
-              </w:rPr>
-              <w:t>Starboard attachment</w:t>
-            </w:r>
-            <w:r/>
-          </w:p>
-        </w:tc>
-        <w:tc>
-          <w:tcPr>
-            <w:tcW w:w="1995" w:type="dxa"/>
-            <w:tcBorders/>
-            <w:shd w:fill="auto" w:val="clear"/>
-            <w:tcMar>
-              <w:left w:w="108" w:type="dxa"/>
-            </w:tcMar>
-          </w:tcPr>
-          <w:p>
-            <w:pPr>
-              <w:pStyle w:val="Normal"/>
-              <w:rPr>
-                <w:sz w:val="16"/>
-                <w:sz w:val="16"/>
-                <w:szCs w:val="18"/>
-              </w:rPr>
-            </w:pPr>
-            <w:r>
-              <w:rPr>
-                <w:sz w:val="16"/>
-                <w:szCs w:val="18"/>
+            <w:tcW w:w="2116" w:type="dxa"/>
+            <w:tcBorders>
+              <w:top w:val="nil"/>
+            </w:tcBorders>
+            <w:shd w:fill="auto" w:val="clear"/>
+            <w:tcMar>
+              <w:left w:w="103" w:type="dxa"/>
+            </w:tcMar>
+          </w:tcPr>
+          <w:p>
+            <w:pPr>
+              <w:pStyle w:val="Normal"/>
+              <w:rPr>
+                <w:sz w:val="16"/>
+                <w:sz w:val="16"/>
+                <w:szCs w:val="16"/>
+                <w:rFonts w:ascii="Times New Roman" w:hAnsi="Times New Roman" w:eastAsia="Calibri" w:cs="" w:cstheme="minorBidi"/>
+                <w:color w:val="00000A"/>
+                <w:lang w:val="en-US" w:eastAsia="en-US" w:bidi="ar-SA"/>
+              </w:rPr>
+            </w:pPr>
+            <w:r>
+              <w:rPr>
+                <w:sz w:val="16"/>
+                <w:szCs w:val="16"/>
+              </w:rPr>
+              <w:t>Bridgerails</w:t>
+            </w:r>
+            <w:r/>
+          </w:p>
+        </w:tc>
+        <w:tc>
+          <w:tcPr>
+            <w:tcW w:w="834" w:type="dxa"/>
+            <w:tcBorders>
+              <w:top w:val="nil"/>
+            </w:tcBorders>
+            <w:shd w:fill="auto" w:val="clear"/>
+            <w:tcMar>
+              <w:left w:w="103" w:type="dxa"/>
+            </w:tcMar>
+          </w:tcPr>
+          <w:p>
+            <w:pPr>
+              <w:pStyle w:val="Normal"/>
+              <w:rPr>
+                <w:sz w:val="16"/>
+                <w:sz w:val="16"/>
+                <w:szCs w:val="16"/>
+                <w:rFonts w:ascii="Times New Roman" w:hAnsi="Times New Roman" w:eastAsia="Calibri" w:cs="" w:cstheme="minorBidi"/>
+                <w:color w:val="00000A"/>
+                <w:lang w:val="en-US" w:eastAsia="en-US" w:bidi="ar-SA"/>
+              </w:rPr>
+            </w:pPr>
+            <w:r>
+              <w:rPr>
+                <w:sz w:val="16"/>
+                <w:szCs w:val="16"/>
+              </w:rPr>
+              <w:t>Comma-separated numbers</w:t>
+            </w:r>
+            <w:r/>
+          </w:p>
+        </w:tc>
+        <w:tc>
+          <w:tcPr>
+            <w:tcW w:w="4095" w:type="dxa"/>
+            <w:tcBorders>
+              <w:top w:val="nil"/>
+            </w:tcBorders>
+            <w:shd w:fill="auto" w:val="clear"/>
+            <w:tcMar>
+              <w:left w:w="103" w:type="dxa"/>
+            </w:tcMar>
+          </w:tcPr>
+          <w:p>
+            <w:pPr>
+              <w:pStyle w:val="Normal"/>
+              <w:rPr>
+                <w:sz w:val="16"/>
+                <w:sz w:val="16"/>
+                <w:szCs w:val="16"/>
+                <w:rFonts w:ascii="Times New Roman" w:hAnsi="Times New Roman" w:eastAsia="Calibri" w:cs="" w:cstheme="minorBidi"/>
+                <w:color w:val="00000A"/>
+                <w:lang w:val="en-US" w:eastAsia="en-US" w:bidi="ar-SA"/>
+              </w:rPr>
+            </w:pPr>
+            <w:r>
+              <w:rPr>
+                <w:sz w:val="16"/>
+                <w:szCs w:val="16"/>
+              </w:rPr>
+              <w:t>Comma-separated list of numbers indicating which bridgerails are present. Each number in list should be between 0 and 12 inclusive.</w:t>
+            </w:r>
+            <w:r/>
+          </w:p>
+        </w:tc>
+        <w:tc>
+          <w:tcPr>
+            <w:tcW w:w="1996" w:type="dxa"/>
+            <w:tcBorders>
+              <w:top w:val="nil"/>
+            </w:tcBorders>
+            <w:shd w:fill="auto" w:val="clear"/>
+            <w:tcMar>
+              <w:left w:w="103" w:type="dxa"/>
+            </w:tcMar>
+          </w:tcPr>
+          <w:p>
+            <w:pPr>
+              <w:pStyle w:val="Normal"/>
+              <w:rPr>
+                <w:sz w:val="16"/>
+                <w:sz w:val="16"/>
+                <w:szCs w:val="16"/>
+                <w:rFonts w:ascii="Times New Roman" w:hAnsi="Times New Roman" w:eastAsia="Calibri" w:cs="" w:cstheme="minorBidi"/>
+                <w:color w:val="00000A"/>
+                <w:lang w:val="en-US" w:eastAsia="en-US" w:bidi="ar-SA"/>
+              </w:rPr>
+            </w:pPr>
+            <w:r>
+              <w:rPr>
+                <w:sz w:val="16"/>
+                <w:szCs w:val="16"/>
               </w:rPr>
               <w:t>-</w:t>
             </w:r>
@@ -3720,39 +3612,34 @@
         <w:trPr/>
         <w:tc>
           <w:tcPr>
-            <w:tcW w:w="2117" w:type="dxa"/>
-            <w:tcBorders/>
-            <w:shd w:fill="auto" w:val="clear"/>
-            <w:tcMar>
-              <w:left w:w="108" w:type="dxa"/>
-            </w:tcMar>
-          </w:tcPr>
-          <w:p>
-            <w:pPr>
-              <w:pStyle w:val="Normal"/>
-              <w:rPr>
-                <w:sz w:val="16"/>
-                <w:sz w:val="16"/>
-                <w:szCs w:val="18"/>
-              </w:rPr>
-            </w:pPr>
-            <w:r>
-              <w:rPr>
-                <w:sz w:val="16"/>
-                <w:szCs w:val="18"/>
-              </w:rPr>
-              <w:t>ODSZPos</w:t>
-            </w:r>
-            <w:r/>
-          </w:p>
-        </w:tc>
-        <w:tc>
-          <w:tcPr>
-            <w:tcW w:w="750" w:type="dxa"/>
-            <w:tcBorders/>
-            <w:shd w:fill="auto" w:val="clear"/>
-            <w:tcMar>
-              <w:left w:w="108" w:type="dxa"/>
+            <w:tcW w:w="2116" w:type="dxa"/>
+            <w:tcBorders/>
+            <w:shd w:fill="auto" w:val="clear"/>
+            <w:tcMar>
+              <w:left w:w="103" w:type="dxa"/>
+            </w:tcMar>
+          </w:tcPr>
+          <w:p>
+            <w:pPr>
+              <w:pStyle w:val="Normal"/>
+            </w:pPr>
+            <w:r>
+              <w:rPr>
+                <w:sz w:val="16"/>
+                <w:szCs w:val="18"/>
+              </w:rPr>
+              <w:t>PayloadZPosN</w:t>
+            </w:r>
+            <w:r/>
+          </w:p>
+        </w:tc>
+        <w:tc>
+          <w:tcPr>
+            <w:tcW w:w="834" w:type="dxa"/>
+            <w:tcBorders/>
+            <w:shd w:fill="auto" w:val="clear"/>
+            <w:tcMar>
+              <w:left w:w="103" w:type="dxa"/>
             </w:tcMar>
           </w:tcPr>
           <w:p>
@@ -3770,17 +3657,18 @@
                 <w:sz w:val="16"/>
                 <w:szCs w:val="18"/>
               </w:rPr>
-            </w:r>
-            <w:r/>
-          </w:p>
-        </w:tc>
-        <w:tc>
-          <w:tcPr>
-            <w:tcW w:w="4179" w:type="dxa"/>
-            <w:tcBorders/>
-            <w:shd w:fill="auto" w:val="clear"/>
-            <w:tcMar>
-              <w:left w:w="108" w:type="dxa"/>
+              <w:t>Number</w:t>
+            </w:r>
+            <w:r/>
+          </w:p>
+        </w:tc>
+        <w:tc>
+          <w:tcPr>
+            <w:tcW w:w="4095" w:type="dxa"/>
+            <w:tcBorders/>
+            <w:shd w:fill="auto" w:val="clear"/>
+            <w:tcMar>
+              <w:left w:w="103" w:type="dxa"/>
             </w:tcMar>
           </w:tcPr>
           <w:p>
@@ -3798,30 +3686,93 @@
                 <w:sz w:val="16"/>
                 <w:szCs w:val="18"/>
               </w:rPr>
-              <w:t>The Z coordinate (in the Orbitersim frame) of the ODS or External airlock</w:t>
-            </w:r>
-            <w:r/>
-          </w:p>
-        </w:tc>
-        <w:tc>
-          <w:tcPr>
-            <w:tcW w:w="1995" w:type="dxa"/>
-            <w:tcBorders/>
-            <w:shd w:fill="auto" w:val="clear"/>
-            <w:tcMar>
-              <w:left w:w="108" w:type="dxa"/>
-            </w:tcMar>
-          </w:tcPr>
-          <w:p>
-            <w:pPr>
-              <w:pStyle w:val="Normal"/>
-            </w:pPr>
-            <w:r>
-              <w:rPr>
-                <w:sz w:val="16"/>
-                <w:szCs w:val="18"/>
-              </w:rPr>
-              <w:t>8.25</w:t>
+              <w:t>The Z coordinate (in the Orbitersim frame) of payload attachment point N.</w:t>
+            </w:r>
+            <w:r/>
+          </w:p>
+          <w:p>
+            <w:pPr>
+              <w:pStyle w:val="Normal"/>
+            </w:pPr>
+            <w:r>
+              <w:rPr>
+                <w:sz w:val="16"/>
+                <w:szCs w:val="18"/>
+              </w:rPr>
+              <w:t>N = 0-2     – Centerline active attachment</w:t>
+            </w:r>
+            <w:r/>
+          </w:p>
+          <w:p>
+            <w:pPr>
+              <w:pStyle w:val="Normal"/>
+              <w:rPr>
+                <w:sz w:val="16"/>
+                <w:sz w:val="16"/>
+                <w:szCs w:val="18"/>
+                <w:rFonts w:ascii="Times New Roman" w:hAnsi="Times New Roman" w:cs="" w:cstheme="minorBidi"/>
+              </w:rPr>
+            </w:pPr>
+            <w:r>
+              <w:rPr>
+                <w:sz w:val="16"/>
+                <w:szCs w:val="18"/>
+              </w:rPr>
+              <w:t>N = 3-5     – Centerline passive attachment</w:t>
+            </w:r>
+            <w:r/>
+          </w:p>
+          <w:p>
+            <w:pPr>
+              <w:pStyle w:val="Normal"/>
+            </w:pPr>
+            <w:r>
+              <w:rPr>
+                <w:sz w:val="16"/>
+                <w:szCs w:val="18"/>
+              </w:rPr>
+              <w:t>N = 6-9     – Port attachment</w:t>
+            </w:r>
+            <w:r/>
+          </w:p>
+          <w:p>
+            <w:pPr>
+              <w:pStyle w:val="Normal"/>
+            </w:pPr>
+            <w:r>
+              <w:rPr>
+                <w:sz w:val="16"/>
+                <w:szCs w:val="18"/>
+              </w:rPr>
+              <w:t>N = 10-13 – Starboard attachment</w:t>
+            </w:r>
+            <w:r/>
+          </w:p>
+        </w:tc>
+        <w:tc>
+          <w:tcPr>
+            <w:tcW w:w="1996" w:type="dxa"/>
+            <w:tcBorders/>
+            <w:shd w:fill="auto" w:val="clear"/>
+            <w:tcMar>
+              <w:left w:w="103" w:type="dxa"/>
+            </w:tcMar>
+          </w:tcPr>
+          <w:p>
+            <w:pPr>
+              <w:pStyle w:val="Normal"/>
+              <w:rPr>
+                <w:sz w:val="16"/>
+                <w:sz w:val="16"/>
+                <w:szCs w:val="18"/>
+              </w:rPr>
+            </w:pPr>
+            <w:r>
+              <w:rPr>
+                <w:sz w:val="16"/>
+                <w:szCs w:val="18"/>
+              </w:rPr>
+              <w:t>-</w:t>
             </w:r>
             <w:r/>
           </w:p>
@@ -3831,112 +3782,111 @@
         <w:trPr/>
         <w:tc>
           <w:tcPr>
-            <w:tcW w:w="2117" w:type="dxa"/>
-            <w:tcBorders/>
-            <w:shd w:fill="auto" w:val="clear"/>
-            <w:tcMar>
-              <w:left w:w="108" w:type="dxa"/>
-            </w:tcMar>
-          </w:tcPr>
-          <w:p>
-            <w:pPr>
-              <w:pStyle w:val="Normal"/>
-              <w:rPr>
-                <w:sz w:val="16"/>
-                <w:sz w:val="16"/>
-                <w:szCs w:val="18"/>
-              </w:rPr>
-            </w:pPr>
-            <w:r>
-              <w:rPr>
-                <w:sz w:val="16"/>
-                <w:szCs w:val="18"/>
-              </w:rPr>
-              <w:t>SILTS</w:t>
-            </w:r>
-            <w:r/>
-          </w:p>
-        </w:tc>
-        <w:tc>
-          <w:tcPr>
-            <w:tcW w:w="750" w:type="dxa"/>
-            <w:tcBorders/>
-            <w:shd w:fill="auto" w:val="clear"/>
-            <w:tcMar>
-              <w:left w:w="108" w:type="dxa"/>
-            </w:tcMar>
-          </w:tcPr>
-          <w:p>
-            <w:pPr>
-              <w:pStyle w:val="Normal"/>
-              <w:rPr>
-                <w:sz w:val="16"/>
-                <w:sz w:val="16"/>
-                <w:szCs w:val="18"/>
-              </w:rPr>
-            </w:pPr>
-            <w:r>
-              <w:rPr>
-                <w:sz w:val="16"/>
-                <w:szCs w:val="18"/>
-              </w:rPr>
-              <w:t>Boolean</w:t>
-            </w:r>
-            <w:r/>
-          </w:p>
-        </w:tc>
-        <w:tc>
-          <w:tcPr>
-            <w:tcW w:w="4179" w:type="dxa"/>
-            <w:tcBorders/>
-            <w:shd w:fill="auto" w:val="clear"/>
-            <w:tcMar>
-              <w:left w:w="108" w:type="dxa"/>
-            </w:tcMar>
-          </w:tcPr>
-          <w:p>
-            <w:pPr>
-              <w:pStyle w:val="Normal"/>
-              <w:rPr>
-                <w:sz w:val="16"/>
-                <w:sz w:val="16"/>
-                <w:szCs w:val="18"/>
-              </w:rPr>
-            </w:pPr>
-            <w:r>
-              <w:rPr>
-                <w:sz w:val="16"/>
-                <w:szCs w:val="18"/>
-              </w:rPr>
-              <w:t>SILTS pod (OV-102 only)</w:t>
-            </w:r>
-            <w:r/>
-          </w:p>
-        </w:tc>
-        <w:tc>
-          <w:tcPr>
-            <w:tcW w:w="1995" w:type="dxa"/>
-            <w:tcBorders/>
-            <w:shd w:fill="auto" w:val="clear"/>
-            <w:tcMar>
-              <w:left w:w="108" w:type="dxa"/>
-            </w:tcMar>
-          </w:tcPr>
-          <w:p>
-            <w:pPr>
-              <w:pStyle w:val="Normal"/>
-              <w:rPr>
-                <w:sz w:val="16"/>
-                <w:sz w:val="16"/>
-                <w:szCs w:val="18"/>
-              </w:rPr>
-            </w:pPr>
-            <w:r>
-              <w:rPr>
-                <w:sz w:val="16"/>
-                <w:szCs w:val="18"/>
-              </w:rPr>
-              <w:t>FALSE</w:t>
+            <w:tcW w:w="2116" w:type="dxa"/>
+            <w:tcBorders/>
+            <w:shd w:fill="auto" w:val="clear"/>
+            <w:tcMar>
+              <w:left w:w="103" w:type="dxa"/>
+            </w:tcMar>
+          </w:tcPr>
+          <w:p>
+            <w:pPr>
+              <w:pStyle w:val="Normal"/>
+              <w:rPr>
+                <w:sz w:val="16"/>
+                <w:sz w:val="16"/>
+                <w:szCs w:val="18"/>
+              </w:rPr>
+            </w:pPr>
+            <w:r>
+              <w:rPr>
+                <w:sz w:val="16"/>
+                <w:szCs w:val="18"/>
+              </w:rPr>
+              <w:t>ODSZPos</w:t>
+            </w:r>
+            <w:r/>
+          </w:p>
+        </w:tc>
+        <w:tc>
+          <w:tcPr>
+            <w:tcW w:w="834" w:type="dxa"/>
+            <w:tcBorders/>
+            <w:shd w:fill="auto" w:val="clear"/>
+            <w:tcMar>
+              <w:left w:w="103" w:type="dxa"/>
+            </w:tcMar>
+          </w:tcPr>
+          <w:p>
+            <w:pPr>
+              <w:pStyle w:val="Normal"/>
+              <w:rPr>
+                <w:sz w:val="16"/>
+                <w:sz w:val="16"/>
+                <w:szCs w:val="18"/>
+                <w:rFonts w:ascii="Times New Roman" w:hAnsi="Times New Roman" w:eastAsia="Calibri" w:cs="" w:cstheme="minorBidi"/>
+                <w:color w:val="00000A"/>
+                <w:lang w:val="en-US" w:eastAsia="en-US" w:bidi="ar-SA"/>
+              </w:rPr>
+            </w:pPr>
+            <w:r>
+              <w:rPr>
+                <w:rFonts w:cs="" w:cstheme="minorBidi"/>
+                <w:sz w:val="16"/>
+                <w:szCs w:val="18"/>
+              </w:rPr>
+            </w:r>
+            <w:r/>
+          </w:p>
+        </w:tc>
+        <w:tc>
+          <w:tcPr>
+            <w:tcW w:w="4095" w:type="dxa"/>
+            <w:tcBorders/>
+            <w:shd w:fill="auto" w:val="clear"/>
+            <w:tcMar>
+              <w:left w:w="103" w:type="dxa"/>
+            </w:tcMar>
+          </w:tcPr>
+          <w:p>
+            <w:pPr>
+              <w:pStyle w:val="Normal"/>
+              <w:rPr>
+                <w:sz w:val="16"/>
+                <w:sz w:val="16"/>
+                <w:szCs w:val="18"/>
+                <w:rFonts w:ascii="Times New Roman" w:hAnsi="Times New Roman" w:cs="" w:cstheme="minorBidi"/>
+              </w:rPr>
+            </w:pPr>
+            <w:r>
+              <w:rPr>
+                <w:sz w:val="16"/>
+                <w:szCs w:val="18"/>
+              </w:rPr>
+              <w:t>The Z coordinate (in the Orbitersim frame) of the ODS or External airlock</w:t>
+            </w:r>
+            <w:r/>
+          </w:p>
+        </w:tc>
+        <w:tc>
+          <w:tcPr>
+            <w:tcW w:w="1996" w:type="dxa"/>
+            <w:tcBorders/>
+            <w:shd w:fill="auto" w:val="clear"/>
+            <w:tcMar>
+              <w:left w:w="103" w:type="dxa"/>
+            </w:tcMar>
+          </w:tcPr>
+          <w:p>
+            <w:pPr>
+              <w:pStyle w:val="Normal"/>
+            </w:pPr>
+            <w:r>
+              <w:rPr>
+                <w:sz w:val="16"/>
+                <w:szCs w:val="18"/>
+              </w:rPr>
+              <w:t>8.25</w:t>
             </w:r>
             <w:r/>
           </w:p>
@@ -3946,11 +3896,126 @@
         <w:trPr/>
         <w:tc>
           <w:tcPr>
-            <w:tcW w:w="2117" w:type="dxa"/>
-            <w:tcBorders/>
-            <w:shd w:fill="auto" w:val="clear"/>
-            <w:tcMar>
-              <w:left w:w="108" w:type="dxa"/>
+            <w:tcW w:w="2116" w:type="dxa"/>
+            <w:tcBorders/>
+            <w:shd w:fill="auto" w:val="clear"/>
+            <w:tcMar>
+              <w:left w:w="103" w:type="dxa"/>
+            </w:tcMar>
+          </w:tcPr>
+          <w:p>
+            <w:pPr>
+              <w:pStyle w:val="Normal"/>
+              <w:rPr>
+                <w:sz w:val="16"/>
+                <w:sz w:val="16"/>
+                <w:szCs w:val="18"/>
+              </w:rPr>
+            </w:pPr>
+            <w:r>
+              <w:rPr>
+                <w:sz w:val="16"/>
+                <w:szCs w:val="18"/>
+              </w:rPr>
+              <w:t>SILTS</w:t>
+            </w:r>
+            <w:r/>
+          </w:p>
+        </w:tc>
+        <w:tc>
+          <w:tcPr>
+            <w:tcW w:w="834" w:type="dxa"/>
+            <w:tcBorders/>
+            <w:shd w:fill="auto" w:val="clear"/>
+            <w:tcMar>
+              <w:left w:w="103" w:type="dxa"/>
+            </w:tcMar>
+          </w:tcPr>
+          <w:p>
+            <w:pPr>
+              <w:pStyle w:val="Normal"/>
+              <w:rPr>
+                <w:sz w:val="16"/>
+                <w:sz w:val="16"/>
+                <w:szCs w:val="18"/>
+              </w:rPr>
+            </w:pPr>
+            <w:r>
+              <w:rPr>
+                <w:sz w:val="16"/>
+                <w:szCs w:val="18"/>
+              </w:rPr>
+              <w:t>Boolean</w:t>
+            </w:r>
+            <w:r/>
+          </w:p>
+        </w:tc>
+        <w:tc>
+          <w:tcPr>
+            <w:tcW w:w="4095" w:type="dxa"/>
+            <w:tcBorders/>
+            <w:shd w:fill="auto" w:val="clear"/>
+            <w:tcMar>
+              <w:left w:w="103" w:type="dxa"/>
+            </w:tcMar>
+          </w:tcPr>
+          <w:p>
+            <w:pPr>
+              <w:pStyle w:val="Normal"/>
+              <w:rPr>
+                <w:sz w:val="16"/>
+                <w:sz w:val="16"/>
+                <w:szCs w:val="18"/>
+              </w:rPr>
+            </w:pPr>
+            <w:r>
+              <w:rPr>
+                <w:sz w:val="16"/>
+                <w:szCs w:val="18"/>
+              </w:rPr>
+              <w:t>SILTS pod (OV-102 only)</w:t>
+            </w:r>
+            <w:r/>
+          </w:p>
+        </w:tc>
+        <w:tc>
+          <w:tcPr>
+            <w:tcW w:w="1996" w:type="dxa"/>
+            <w:tcBorders/>
+            <w:shd w:fill="auto" w:val="clear"/>
+            <w:tcMar>
+              <w:left w:w="103" w:type="dxa"/>
+            </w:tcMar>
+          </w:tcPr>
+          <w:p>
+            <w:pPr>
+              <w:pStyle w:val="Normal"/>
+              <w:rPr>
+                <w:sz w:val="16"/>
+                <w:sz w:val="16"/>
+                <w:szCs w:val="18"/>
+              </w:rPr>
+            </w:pPr>
+            <w:r>
+              <w:rPr>
+                <w:sz w:val="16"/>
+                <w:szCs w:val="18"/>
+              </w:rPr>
+              <w:t>FALSE</w:t>
+            </w:r>
+            <w:r/>
+          </w:p>
+        </w:tc>
+      </w:tr>
+      <w:tr>
+        <w:trPr/>
+        <w:tc>
+          <w:tcPr>
+            <w:tcW w:w="2116" w:type="dxa"/>
+            <w:tcBorders/>
+            <w:shd w:fill="auto" w:val="clear"/>
+            <w:tcMar>
+              <w:left w:w="103" w:type="dxa"/>
             </w:tcMar>
           </w:tcPr>
           <w:p>
@@ -3974,11 +4039,11 @@
         </w:tc>
         <w:tc>
           <w:tcPr>
-            <w:tcW w:w="750" w:type="dxa"/>
-            <w:tcBorders/>
-            <w:shd w:fill="auto" w:val="clear"/>
-            <w:tcMar>
-              <w:left w:w="108" w:type="dxa"/>
+            <w:tcW w:w="834" w:type="dxa"/>
+            <w:tcBorders/>
+            <w:shd w:fill="auto" w:val="clear"/>
+            <w:tcMar>
+              <w:left w:w="103" w:type="dxa"/>
             </w:tcMar>
           </w:tcPr>
           <w:p>
@@ -4002,11 +4067,11 @@
         </w:tc>
         <w:tc>
           <w:tcPr>
-            <w:tcW w:w="4179" w:type="dxa"/>
-            <w:tcBorders/>
-            <w:shd w:fill="auto" w:val="clear"/>
-            <w:tcMar>
-              <w:left w:w="108" w:type="dxa"/>
+            <w:tcW w:w="4095" w:type="dxa"/>
+            <w:tcBorders/>
+            <w:shd w:fill="auto" w:val="clear"/>
+            <w:tcMar>
+              <w:left w:w="103" w:type="dxa"/>
             </w:tcMar>
           </w:tcPr>
           <w:p>
@@ -4030,11 +4095,11 @@
         </w:tc>
         <w:tc>
           <w:tcPr>
-            <w:tcW w:w="1995" w:type="dxa"/>
-            <w:tcBorders/>
-            <w:shd w:fill="auto" w:val="clear"/>
-            <w:tcMar>
-              <w:left w:w="108" w:type="dxa"/>
+            <w:tcW w:w="1996" w:type="dxa"/>
+            <w:tcBorders/>
+            <w:shd w:fill="auto" w:val="clear"/>
+            <w:tcMar>
+              <w:left w:w="103" w:type="dxa"/>
             </w:tcMar>
           </w:tcPr>
           <w:p>
@@ -4283,8 +4348,8 @@
       <w:jc w:val="left"/>
     </w:pPr>
     <w:rPr>
-      <w:rFonts w:ascii="Times New Roman" w:hAnsi="Times New Roman" w:cs="" w:cstheme="minorBidi" w:eastAsia="Calibri"/>
-      <w:color w:val="auto"/>
+      <w:rFonts w:ascii="Times New Roman" w:hAnsi="Times New Roman" w:eastAsia="Calibri" w:cs="" w:cstheme="minorBidi"/>
+      <w:color w:val="00000A"/>
       <w:sz w:val="24"/>
       <w:szCs w:val="24"/>
       <w:lang w:val="en-US" w:eastAsia="en-US" w:bidi="ar-SA"/>

</xml_diff>

<commit_message>
>> added new Challenger texture to the release file list >> added a list of available orbiter textures to the Mission File Description document, along with some small changes
git-svn-id: https://svn.code.sf.net/p/shuttleultra/code/trunk@2019 ee9e6bc9-0c0e-4b95-8483-90109bf3a774
</commit_message>
<xml_diff>
--- a/Doc/Space Shuttle Ultra/SSU_Mission_File_Description.docx
+++ b/Doc/Space Shuttle Ultra/SSU_Mission_File_Description.docx
@@ -40,31 +40,73 @@
         <w:ind w:firstLine="720"/>
       </w:pPr>
       <w:r>
-        <w:t>Space Shuttle Ultra uses the mission file to specify several options about the vehicle and the mission. Mission files are declared in the scenario file with the entry “MISSION” and must be placed in the directory “&lt;</w:t>
+        <w:t xml:space="preserve">Space Shuttle Ultra uses the mission file to specify several </w:t>
+      </w:r>
+      <w:r>
+        <w:t>parameters</w:t>
+      </w:r>
+      <w:r>
+        <w:t xml:space="preserve"> about the vehicle and the mission. Mission files are declared in the scenario file with the entry “MISSION” </w:t>
+      </w:r>
+      <w:r>
+        <w:t xml:space="preserve">followed by the name of the mission file, </w:t>
+      </w:r>
+      <w:r>
+        <w:t>and must be placed in the directory “&lt;</w:t>
       </w:r>
       <w:proofErr w:type="spellStart"/>
       <w:r>
-        <w:t>orbiter_installation</w:t>
+        <w:t>orbit</w:t>
+      </w:r>
+      <w:r>
+        <w:t>er_installation</w:t>
       </w:r>
       <w:proofErr w:type="spellEnd"/>
       <w:r>
-        <w:t>&gt;\Missions\SSU”. Options are specified by having the option name, followed by the equal sign and then the option value. Here’s an example mission file for simulation of mission STS-107:</w:t>
+        <w:t>&gt;\Missions\</w:t>
       </w:r>
+      <w:proofErr w:type="spellStart"/>
+      <w:r>
+        <w:t>SSU”.</w:t>
+      </w:r>
+      <w:proofErr w:type="spellEnd"/>
     </w:p>
-    <w:p/>
     <w:p>
       <w:pPr>
-        <w:rPr>
-          <w:rFonts w:ascii="Courier New" w:hAnsi="Courier New" w:cs="Courier New"/>
-          <w:sz w:val="16"/>
-        </w:rPr>
+        <w:ind w:firstLine="720"/>
       </w:pPr>
       <w:r>
-        <w:rPr>
-          <w:rFonts w:ascii="Courier New" w:hAnsi="Courier New" w:cs="Courier New"/>
-          <w:sz w:val="16"/>
-        </w:rPr>
-        <w:t>Name=STS-107</w:t>
+        <w:t>Parameter values</w:t>
+      </w:r>
+      <w:r>
+        <w:t xml:space="preserve"> are specified by having the </w:t>
+      </w:r>
+      <w:r>
+        <w:t>parameter</w:t>
+      </w:r>
+      <w:r>
+        <w:t xml:space="preserve"> name, followed by th</w:t>
+      </w:r>
+      <w:r>
+        <w:t>e equal sign and then the</w:t>
+      </w:r>
+      <w:r>
+        <w:t xml:space="preserve"> value. </w:t>
+      </w:r>
+      <w:r>
+        <w:t xml:space="preserve">Parameters not specified in the mission file will use a </w:t>
+      </w:r>
+      <w:r>
+        <w:t xml:space="preserve">hardcoded </w:t>
+      </w:r>
+      <w:r>
+        <w:t>default value.</w:t>
+      </w:r>
+      <w:r>
+        <w:t xml:space="preserve"> </w:t>
+      </w:r>
+      <w:r>
+        <w:t>Here’s an example mission file for simulation of mission STS-107:</w:t>
       </w:r>
     </w:p>
     <w:p>
@@ -74,386 +116,447 @@
           <w:sz w:val="16"/>
         </w:rPr>
       </w:pPr>
-      <w:r>
-        <w:rPr>
-          <w:rFonts w:ascii="Courier New" w:hAnsi="Courier New" w:cs="Courier New"/>
-          <w:sz w:val="16"/>
-        </w:rPr>
-        <w:t>Orbiter=Columbia</w:t>
-      </w:r>
     </w:p>
+    <w:tbl>
+      <w:tblPr>
+        <w:tblStyle w:val="TableGrid"/>
+        <w:tblW w:w="0" w:type="auto"/>
+        <w:jc w:val="center"/>
+        <w:tblBorders>
+          <w:top w:val="none" w:sz="0" w:space="0" w:color="auto"/>
+          <w:left w:val="none" w:sz="0" w:space="0" w:color="auto"/>
+          <w:bottom w:val="none" w:sz="0" w:space="0" w:color="auto"/>
+          <w:right w:val="none" w:sz="0" w:space="0" w:color="auto"/>
+          <w:insideH w:val="none" w:sz="0" w:space="0" w:color="auto"/>
+          <w:insideV w:val="none" w:sz="0" w:space="0" w:color="auto"/>
+        </w:tblBorders>
+        <w:tblLook w:val="04A0" w:firstRow="1" w:lastRow="0" w:firstColumn="1" w:lastColumn="0" w:noHBand="0" w:noVBand="1"/>
+      </w:tblPr>
+      <w:tblGrid>
+        <w:gridCol w:w="3097"/>
+      </w:tblGrid>
+      <w:tr>
+        <w:trPr>
+          <w:jc w:val="center"/>
+        </w:trPr>
+        <w:tc>
+          <w:tcPr>
+            <w:tcW w:w="0" w:type="auto"/>
+          </w:tcPr>
+          <w:p>
+            <w:pPr>
+              <w:rPr>
+                <w:rFonts w:ascii="Courier New" w:hAnsi="Courier New" w:cs="Courier New"/>
+                <w:sz w:val="16"/>
+              </w:rPr>
+            </w:pPr>
+            <w:r>
+              <w:rPr>
+                <w:rFonts w:ascii="Courier New" w:hAnsi="Courier New" w:cs="Courier New"/>
+                <w:sz w:val="16"/>
+              </w:rPr>
+              <w:t>Name=STS-107</w:t>
+            </w:r>
+          </w:p>
+          <w:p>
+            <w:pPr>
+              <w:rPr>
+                <w:rFonts w:ascii="Courier New" w:hAnsi="Courier New" w:cs="Courier New"/>
+                <w:sz w:val="16"/>
+              </w:rPr>
+            </w:pPr>
+            <w:r>
+              <w:rPr>
+                <w:rFonts w:ascii="Courier New" w:hAnsi="Courier New" w:cs="Courier New"/>
+                <w:sz w:val="16"/>
+              </w:rPr>
+              <w:t>Orbiter=Columbia</w:t>
+            </w:r>
+          </w:p>
+          <w:p>
+            <w:pPr>
+              <w:rPr>
+                <w:rFonts w:ascii="Courier New" w:hAnsi="Courier New" w:cs="Courier New"/>
+                <w:sz w:val="16"/>
+              </w:rPr>
+            </w:pPr>
+            <w:proofErr w:type="spellStart"/>
+            <w:r>
+              <w:rPr>
+                <w:rFonts w:ascii="Courier New" w:hAnsi="Courier New" w:cs="Courier New"/>
+                <w:sz w:val="16"/>
+              </w:rPr>
+              <w:t>OrbiterTexture</w:t>
+            </w:r>
+            <w:proofErr w:type="spellEnd"/>
+            <w:r>
+              <w:rPr>
+                <w:rFonts w:ascii="Courier New" w:hAnsi="Courier New" w:cs="Courier New"/>
+                <w:sz w:val="16"/>
+              </w:rPr>
+              <w:t>=Columbia_8thmod</w:t>
+            </w:r>
+          </w:p>
+          <w:p>
+            <w:pPr>
+              <w:rPr>
+                <w:rFonts w:ascii="Courier New" w:hAnsi="Courier New" w:cs="Courier New"/>
+                <w:sz w:val="16"/>
+              </w:rPr>
+            </w:pPr>
+            <w:proofErr w:type="spellStart"/>
+            <w:r>
+              <w:rPr>
+                <w:rFonts w:ascii="Courier New" w:hAnsi="Courier New" w:cs="Courier New"/>
+                <w:sz w:val="16"/>
+              </w:rPr>
+              <w:t>TargetInc</w:t>
+            </w:r>
+            <w:proofErr w:type="spellEnd"/>
+            <w:r>
+              <w:rPr>
+                <w:rFonts w:ascii="Courier New" w:hAnsi="Courier New" w:cs="Courier New"/>
+                <w:sz w:val="16"/>
+              </w:rPr>
+              <w:t>=39.000000</w:t>
+            </w:r>
+          </w:p>
+          <w:p>
+            <w:pPr>
+              <w:rPr>
+                <w:rFonts w:ascii="Courier New" w:hAnsi="Courier New" w:cs="Courier New"/>
+                <w:sz w:val="16"/>
+              </w:rPr>
+            </w:pPr>
+            <w:proofErr w:type="spellStart"/>
+            <w:r>
+              <w:rPr>
+                <w:rFonts w:ascii="Courier New" w:hAnsi="Courier New" w:cs="Courier New"/>
+                <w:sz w:val="16"/>
+              </w:rPr>
+              <w:t>TargetLAN</w:t>
+            </w:r>
+            <w:proofErr w:type="spellEnd"/>
+            <w:r>
+              <w:rPr>
+                <w:rFonts w:ascii="Courier New" w:hAnsi="Courier New" w:cs="Courier New"/>
+                <w:sz w:val="16"/>
+              </w:rPr>
+              <w:t>=0.000000</w:t>
+            </w:r>
+          </w:p>
+          <w:p>
+            <w:pPr>
+              <w:rPr>
+                <w:rFonts w:ascii="Courier New" w:hAnsi="Courier New" w:cs="Courier New"/>
+                <w:sz w:val="16"/>
+              </w:rPr>
+            </w:pPr>
+            <w:proofErr w:type="spellStart"/>
+            <w:r>
+              <w:rPr>
+                <w:rFonts w:ascii="Courier New" w:hAnsi="Courier New" w:cs="Courier New"/>
+                <w:sz w:val="16"/>
+              </w:rPr>
+              <w:t>MECOAlt</w:t>
+            </w:r>
+            <w:proofErr w:type="spellEnd"/>
+            <w:r>
+              <w:rPr>
+                <w:rFonts w:ascii="Courier New" w:hAnsi="Courier New" w:cs="Courier New"/>
+                <w:sz w:val="16"/>
+              </w:rPr>
+              <w:t>=105000.000000</w:t>
+            </w:r>
+          </w:p>
+          <w:p>
+            <w:pPr>
+              <w:rPr>
+                <w:rFonts w:ascii="Courier New" w:hAnsi="Courier New" w:cs="Courier New"/>
+                <w:sz w:val="16"/>
+              </w:rPr>
+            </w:pPr>
+            <w:proofErr w:type="spellStart"/>
+            <w:r>
+              <w:rPr>
+                <w:rFonts w:ascii="Courier New" w:hAnsi="Courier New" w:cs="Courier New"/>
+                <w:sz w:val="16"/>
+              </w:rPr>
+              <w:t>MECOVel</w:t>
+            </w:r>
+            <w:proofErr w:type="spellEnd"/>
+            <w:r>
+              <w:rPr>
+                <w:rFonts w:ascii="Courier New" w:hAnsi="Courier New" w:cs="Courier New"/>
+                <w:sz w:val="16"/>
+              </w:rPr>
+              <w:t>=7864.3277</w:t>
+            </w:r>
+          </w:p>
+          <w:p>
+            <w:pPr>
+              <w:rPr>
+                <w:rFonts w:ascii="Courier New" w:hAnsi="Courier New" w:cs="Courier New"/>
+                <w:sz w:val="16"/>
+              </w:rPr>
+            </w:pPr>
+            <w:r>
+              <w:rPr>
+                <w:rFonts w:ascii="Courier New" w:hAnsi="Courier New" w:cs="Courier New"/>
+                <w:sz w:val="16"/>
+              </w:rPr>
+              <w:t>MECOFPA=0.75</w:t>
+            </w:r>
+          </w:p>
+          <w:p>
+            <w:pPr>
+              <w:rPr>
+                <w:rFonts w:ascii="Courier New" w:hAnsi="Courier New" w:cs="Courier New"/>
+                <w:sz w:val="16"/>
+              </w:rPr>
+            </w:pPr>
+            <w:proofErr w:type="spellStart"/>
+            <w:r>
+              <w:rPr>
+                <w:rFonts w:ascii="Courier New" w:hAnsi="Courier New" w:cs="Courier New"/>
+                <w:sz w:val="16"/>
+              </w:rPr>
+              <w:t>UseExtAL</w:t>
+            </w:r>
+            <w:proofErr w:type="spellEnd"/>
+            <w:r>
+              <w:rPr>
+                <w:rFonts w:ascii="Courier New" w:hAnsi="Courier New" w:cs="Courier New"/>
+                <w:sz w:val="16"/>
+              </w:rPr>
+              <w:t>=FALSE</w:t>
+            </w:r>
+          </w:p>
+          <w:p>
+            <w:pPr>
+              <w:rPr>
+                <w:rFonts w:ascii="Courier New" w:hAnsi="Courier New" w:cs="Courier New"/>
+                <w:sz w:val="16"/>
+              </w:rPr>
+            </w:pPr>
+            <w:proofErr w:type="spellStart"/>
+            <w:r>
+              <w:rPr>
+                <w:rFonts w:ascii="Courier New" w:hAnsi="Courier New" w:cs="Courier New"/>
+                <w:sz w:val="16"/>
+              </w:rPr>
+              <w:t>UseRMS</w:t>
+            </w:r>
+            <w:proofErr w:type="spellEnd"/>
+            <w:r>
+              <w:rPr>
+                <w:rFonts w:ascii="Courier New" w:hAnsi="Courier New" w:cs="Courier New"/>
+                <w:sz w:val="16"/>
+              </w:rPr>
+              <w:t>=FALSE</w:t>
+            </w:r>
+          </w:p>
+          <w:p>
+            <w:pPr>
+              <w:rPr>
+                <w:rFonts w:ascii="Courier New" w:hAnsi="Courier New" w:cs="Courier New"/>
+                <w:sz w:val="16"/>
+              </w:rPr>
+            </w:pPr>
+            <w:proofErr w:type="spellStart"/>
+            <w:r>
+              <w:rPr>
+                <w:rFonts w:ascii="Courier New" w:hAnsi="Courier New" w:cs="Courier New"/>
+                <w:sz w:val="16"/>
+              </w:rPr>
+              <w:t>UseODS</w:t>
+            </w:r>
+            <w:proofErr w:type="spellEnd"/>
+            <w:r>
+              <w:rPr>
+                <w:rFonts w:ascii="Courier New" w:hAnsi="Courier New" w:cs="Courier New"/>
+                <w:sz w:val="16"/>
+              </w:rPr>
+              <w:t>=FALSE</w:t>
+            </w:r>
+          </w:p>
+          <w:p>
+            <w:pPr>
+              <w:rPr>
+                <w:rFonts w:ascii="Courier New" w:hAnsi="Courier New" w:cs="Courier New"/>
+                <w:sz w:val="16"/>
+              </w:rPr>
+            </w:pPr>
+            <w:proofErr w:type="spellStart"/>
+            <w:r>
+              <w:rPr>
+                <w:rFonts w:ascii="Courier New" w:hAnsi="Courier New" w:cs="Courier New"/>
+                <w:sz w:val="16"/>
+              </w:rPr>
+              <w:t>PerformRollToHeadsUp</w:t>
+            </w:r>
+            <w:proofErr w:type="spellEnd"/>
+            <w:r>
+              <w:rPr>
+                <w:rFonts w:ascii="Courier New" w:hAnsi="Courier New" w:cs="Courier New"/>
+                <w:sz w:val="16"/>
+              </w:rPr>
+              <w:t>=TRUE</w:t>
+            </w:r>
+          </w:p>
+          <w:p>
+            <w:pPr>
+              <w:rPr>
+                <w:rFonts w:ascii="Courier New" w:hAnsi="Courier New" w:cs="Courier New"/>
+                <w:sz w:val="16"/>
+              </w:rPr>
+            </w:pPr>
+            <w:proofErr w:type="spellStart"/>
+            <w:r>
+              <w:rPr>
+                <w:rFonts w:ascii="Courier New" w:hAnsi="Courier New" w:cs="Courier New"/>
+                <w:sz w:val="16"/>
+              </w:rPr>
+              <w:t>OMSAssistEnable</w:t>
+            </w:r>
+            <w:proofErr w:type="spellEnd"/>
+            <w:r>
+              <w:rPr>
+                <w:rFonts w:ascii="Courier New" w:hAnsi="Courier New" w:cs="Courier New"/>
+                <w:sz w:val="16"/>
+              </w:rPr>
+              <w:t>=true</w:t>
+            </w:r>
+          </w:p>
+          <w:p>
+            <w:pPr>
+              <w:rPr>
+                <w:rFonts w:ascii="Courier New" w:hAnsi="Courier New" w:cs="Courier New"/>
+                <w:sz w:val="16"/>
+              </w:rPr>
+            </w:pPr>
+            <w:proofErr w:type="spellStart"/>
+            <w:r>
+              <w:rPr>
+                <w:rFonts w:ascii="Courier New" w:hAnsi="Courier New" w:cs="Courier New"/>
+                <w:sz w:val="16"/>
+              </w:rPr>
+              <w:t>OMSAssistDuration</w:t>
+            </w:r>
+            <w:proofErr w:type="spellEnd"/>
+            <w:r>
+              <w:rPr>
+                <w:rFonts w:ascii="Courier New" w:hAnsi="Courier New" w:cs="Courier New"/>
+                <w:sz w:val="16"/>
+              </w:rPr>
+              <w:t>=102.000000</w:t>
+            </w:r>
+          </w:p>
+          <w:p>
+            <w:pPr>
+              <w:rPr>
+                <w:rFonts w:ascii="Courier New" w:hAnsi="Courier New" w:cs="Courier New"/>
+                <w:sz w:val="16"/>
+              </w:rPr>
+            </w:pPr>
+            <w:proofErr w:type="spellStart"/>
+            <w:r>
+              <w:rPr>
+                <w:rFonts w:ascii="Courier New" w:hAnsi="Courier New" w:cs="Courier New"/>
+                <w:sz w:val="16"/>
+              </w:rPr>
+              <w:t>ThrottleDown</w:t>
+            </w:r>
+            <w:proofErr w:type="spellEnd"/>
+            <w:r>
+              <w:rPr>
+                <w:rFonts w:ascii="Courier New" w:hAnsi="Courier New" w:cs="Courier New"/>
+                <w:sz w:val="16"/>
+              </w:rPr>
+              <w:t>=843.333</w:t>
+            </w:r>
+          </w:p>
+          <w:p>
+            <w:pPr>
+              <w:rPr>
+                <w:rFonts w:ascii="Courier New" w:hAnsi="Courier New" w:cs="Courier New"/>
+                <w:sz w:val="16"/>
+              </w:rPr>
+            </w:pPr>
+            <w:proofErr w:type="spellStart"/>
+            <w:r>
+              <w:rPr>
+                <w:rFonts w:ascii="Courier New" w:hAnsi="Courier New" w:cs="Courier New"/>
+                <w:sz w:val="16"/>
+              </w:rPr>
+              <w:t>ThrottleUp</w:t>
+            </w:r>
+            <w:proofErr w:type="spellEnd"/>
+            <w:r>
+              <w:rPr>
+                <w:rFonts w:ascii="Courier New" w:hAnsi="Courier New" w:cs="Courier New"/>
+                <w:sz w:val="16"/>
+              </w:rPr>
+              <w:t>=1154.266</w:t>
+            </w:r>
+          </w:p>
+          <w:p>
+            <w:pPr>
+              <w:rPr>
+                <w:rFonts w:ascii="Courier New" w:hAnsi="Courier New" w:cs="Courier New"/>
+                <w:sz w:val="16"/>
+              </w:rPr>
+            </w:pPr>
+            <w:r>
+              <w:rPr>
+                <w:rFonts w:ascii="Courier New" w:hAnsi="Courier New" w:cs="Courier New"/>
+                <w:sz w:val="16"/>
+              </w:rPr>
+              <w:t>SILTS=TRUE</w:t>
+            </w:r>
+          </w:p>
+        </w:tc>
+      </w:tr>
+    </w:tbl>
+    <w:p/>
     <w:p>
       <w:pPr>
-        <w:rPr>
-          <w:rFonts w:ascii="Courier New" w:hAnsi="Courier New" w:cs="Courier New"/>
-          <w:sz w:val="16"/>
-        </w:rPr>
-      </w:pPr>
-      <w:proofErr w:type="spellStart"/>
-      <w:r>
-        <w:rPr>
-          <w:rFonts w:ascii="Courier New" w:hAnsi="Courier New" w:cs="Courier New"/>
-          <w:sz w:val="16"/>
-        </w:rPr>
-        <w:t>OrbiterTexture</w:t>
-      </w:r>
-      <w:proofErr w:type="spellEnd"/>
-      <w:r>
-        <w:rPr>
-          <w:rFonts w:ascii="Courier New" w:hAnsi="Courier New" w:cs="Courier New"/>
-          <w:sz w:val="16"/>
-        </w:rPr>
-        <w:t>=Columbia_8thmod</w:t>
-      </w:r>
-    </w:p>
-    <w:p>
-      <w:pPr>
-        <w:rPr>
-          <w:rFonts w:ascii="Courier New" w:hAnsi="Courier New" w:cs="Courier New"/>
-          <w:sz w:val="16"/>
-        </w:rPr>
-      </w:pPr>
-      <w:proofErr w:type="spellStart"/>
-      <w:r>
-        <w:rPr>
-          <w:rFonts w:ascii="Courier New" w:hAnsi="Courier New" w:cs="Courier New"/>
-          <w:sz w:val="16"/>
-        </w:rPr>
-        <w:t>TargetInc</w:t>
-      </w:r>
-      <w:proofErr w:type="spellEnd"/>
-      <w:r>
-        <w:rPr>
-          <w:rFonts w:ascii="Courier New" w:hAnsi="Courier New" w:cs="Courier New"/>
-          <w:sz w:val="16"/>
-        </w:rPr>
-        <w:t>=39.000000</w:t>
-      </w:r>
-    </w:p>
-    <w:p>
-      <w:pPr>
-        <w:rPr>
-          <w:rFonts w:ascii="Courier New" w:hAnsi="Courier New" w:cs="Courier New"/>
-          <w:sz w:val="16"/>
-        </w:rPr>
-      </w:pPr>
-      <w:proofErr w:type="spellStart"/>
-      <w:r>
-        <w:rPr>
-          <w:rFonts w:ascii="Courier New" w:hAnsi="Courier New" w:cs="Courier New"/>
-          <w:sz w:val="16"/>
-        </w:rPr>
-        <w:t>TargetLAN</w:t>
-      </w:r>
-      <w:proofErr w:type="spellEnd"/>
-      <w:r>
-        <w:rPr>
-          <w:rFonts w:ascii="Courier New" w:hAnsi="Courier New" w:cs="Courier New"/>
-          <w:sz w:val="16"/>
-        </w:rPr>
-        <w:t>=0.000000</w:t>
-      </w:r>
-    </w:p>
-    <w:p>
-      <w:pPr>
-        <w:rPr>
-          <w:rFonts w:ascii="Courier New" w:hAnsi="Courier New" w:cs="Courier New"/>
-          <w:sz w:val="16"/>
-        </w:rPr>
-      </w:pPr>
-      <w:proofErr w:type="spellStart"/>
-      <w:r>
-        <w:rPr>
-          <w:rFonts w:ascii="Courier New" w:hAnsi="Courier New" w:cs="Courier New"/>
-          <w:sz w:val="16"/>
-        </w:rPr>
-        <w:t>MECOAlt</w:t>
-      </w:r>
-      <w:proofErr w:type="spellEnd"/>
-      <w:r>
-        <w:rPr>
-          <w:rFonts w:ascii="Courier New" w:hAnsi="Courier New" w:cs="Courier New"/>
-          <w:sz w:val="16"/>
-        </w:rPr>
-        <w:t>=105000.000000</w:t>
-      </w:r>
-    </w:p>
-    <w:p>
-      <w:pPr>
-        <w:rPr>
-          <w:rFonts w:ascii="Courier New" w:hAnsi="Courier New" w:cs="Courier New"/>
-          <w:sz w:val="16"/>
-        </w:rPr>
-      </w:pPr>
-      <w:proofErr w:type="spellStart"/>
-      <w:r>
-        <w:rPr>
-          <w:rFonts w:ascii="Courier New" w:hAnsi="Courier New" w:cs="Courier New"/>
-          <w:sz w:val="16"/>
-        </w:rPr>
-        <w:t>MECOVel</w:t>
-      </w:r>
-      <w:proofErr w:type="spellEnd"/>
-      <w:r>
-        <w:rPr>
-          <w:rFonts w:ascii="Courier New" w:hAnsi="Courier New" w:cs="Courier New"/>
-          <w:sz w:val="16"/>
-        </w:rPr>
-        <w:t>=7864.3277</w:t>
-      </w:r>
-    </w:p>
-    <w:p>
-      <w:pPr>
-        <w:rPr>
-          <w:rFonts w:ascii="Courier New" w:hAnsi="Courier New" w:cs="Courier New"/>
-          <w:sz w:val="16"/>
-        </w:rPr>
+        <w:ind w:firstLine="720"/>
       </w:pPr>
       <w:r>
-        <w:rPr>
-          <w:rFonts w:ascii="Courier New" w:hAnsi="Courier New" w:cs="Courier New"/>
-          <w:sz w:val="16"/>
-        </w:rPr>
-        <w:t>MECOFPA=0.75</w:t>
+        <w:t>The SSU installation already has some mission files for the included scenarios</w:t>
       </w:r>
-    </w:p>
-    <w:p>
-      <w:pPr>
-        <w:rPr>
-          <w:rFonts w:ascii="Courier New" w:hAnsi="Courier New" w:cs="Courier New"/>
-          <w:sz w:val="16"/>
-        </w:rPr>
-      </w:pPr>
-      <w:proofErr w:type="spellStart"/>
       <w:r>
-        <w:rPr>
-          <w:rFonts w:ascii="Courier New" w:hAnsi="Courier New" w:cs="Courier New"/>
-          <w:sz w:val="16"/>
-        </w:rPr>
-        <w:t>UseExtAL</w:t>
-      </w:r>
-      <w:proofErr w:type="spellEnd"/>
-      <w:r>
-        <w:rPr>
-          <w:rFonts w:ascii="Courier New" w:hAnsi="Courier New" w:cs="Courier New"/>
-          <w:sz w:val="16"/>
-        </w:rPr>
-        <w:t>=FALSE</w:t>
-      </w:r>
-    </w:p>
-    <w:p>
-      <w:pPr>
-        <w:rPr>
-          <w:rFonts w:ascii="Courier New" w:hAnsi="Courier New" w:cs="Courier New"/>
-          <w:sz w:val="16"/>
-        </w:rPr>
-      </w:pPr>
-      <w:proofErr w:type="spellStart"/>
-      <w:r>
-        <w:rPr>
-          <w:rFonts w:ascii="Courier New" w:hAnsi="Courier New" w:cs="Courier New"/>
-          <w:sz w:val="16"/>
-        </w:rPr>
-        <w:t>UseRMS</w:t>
-      </w:r>
-      <w:proofErr w:type="spellEnd"/>
-      <w:r>
-        <w:rPr>
-          <w:rFonts w:ascii="Courier New" w:hAnsi="Courier New" w:cs="Courier New"/>
-          <w:sz w:val="16"/>
-        </w:rPr>
-        <w:t>=FALSE</w:t>
-      </w:r>
-    </w:p>
-    <w:p>
-      <w:pPr>
-        <w:rPr>
-          <w:rFonts w:ascii="Courier New" w:hAnsi="Courier New" w:cs="Courier New"/>
-          <w:sz w:val="16"/>
-        </w:rPr>
-      </w:pPr>
-      <w:proofErr w:type="spellStart"/>
-      <w:r>
-        <w:rPr>
-          <w:rFonts w:ascii="Courier New" w:hAnsi="Courier New" w:cs="Courier New"/>
-          <w:sz w:val="16"/>
-        </w:rPr>
-        <w:t>UseODS</w:t>
-      </w:r>
-      <w:proofErr w:type="spellEnd"/>
-      <w:r>
-        <w:rPr>
-          <w:rFonts w:ascii="Courier New" w:hAnsi="Courier New" w:cs="Courier New"/>
-          <w:sz w:val="16"/>
-        </w:rPr>
-        <w:t>=FALSE</w:t>
-      </w:r>
-    </w:p>
-    <w:p>
-      <w:pPr>
-        <w:rPr>
-          <w:rFonts w:ascii="Courier New" w:hAnsi="Courier New" w:cs="Courier New"/>
-          <w:sz w:val="16"/>
-        </w:rPr>
-      </w:pPr>
-      <w:proofErr w:type="spellStart"/>
-      <w:r>
-        <w:rPr>
-          <w:rFonts w:ascii="Courier New" w:hAnsi="Courier New" w:cs="Courier New"/>
-          <w:sz w:val="16"/>
-        </w:rPr>
-        <w:t>PerformRollToHeadsUp</w:t>
-      </w:r>
-      <w:proofErr w:type="spellEnd"/>
-      <w:r>
-        <w:rPr>
-          <w:rFonts w:ascii="Courier New" w:hAnsi="Courier New" w:cs="Courier New"/>
-          <w:sz w:val="16"/>
-        </w:rPr>
-        <w:t>=TRUE</w:t>
-      </w:r>
-    </w:p>
-    <w:p>
-      <w:pPr>
-        <w:rPr>
-          <w:rFonts w:ascii="Courier New" w:hAnsi="Courier New" w:cs="Courier New"/>
-          <w:sz w:val="16"/>
-        </w:rPr>
-      </w:pPr>
-      <w:proofErr w:type="spellStart"/>
-      <w:r>
-        <w:rPr>
-          <w:rFonts w:ascii="Courier New" w:hAnsi="Courier New" w:cs="Courier New"/>
-          <w:sz w:val="16"/>
-        </w:rPr>
-        <w:t>OMSAssistEnable</w:t>
-      </w:r>
-      <w:proofErr w:type="spellEnd"/>
-      <w:r>
-        <w:rPr>
-          <w:rFonts w:ascii="Courier New" w:hAnsi="Courier New" w:cs="Courier New"/>
-          <w:sz w:val="16"/>
-        </w:rPr>
-        <w:t>=true</w:t>
-      </w:r>
-    </w:p>
-    <w:p>
-      <w:pPr>
-        <w:rPr>
-          <w:rFonts w:ascii="Courier New" w:hAnsi="Courier New" w:cs="Courier New"/>
-          <w:sz w:val="16"/>
-        </w:rPr>
-      </w:pPr>
-      <w:proofErr w:type="spellStart"/>
-      <w:r>
-        <w:rPr>
-          <w:rFonts w:ascii="Courier New" w:hAnsi="Courier New" w:cs="Courier New"/>
-          <w:sz w:val="16"/>
-        </w:rPr>
-        <w:t>OMSAssistDuration</w:t>
-      </w:r>
-      <w:proofErr w:type="spellEnd"/>
-      <w:r>
-        <w:rPr>
-          <w:rFonts w:ascii="Courier New" w:hAnsi="Courier New" w:cs="Courier New"/>
-          <w:sz w:val="16"/>
-        </w:rPr>
-        <w:t>=102.000000</w:t>
-      </w:r>
-    </w:p>
-    <w:p>
-      <w:pPr>
-        <w:rPr>
-          <w:rFonts w:ascii="Courier New" w:hAnsi="Courier New" w:cs="Courier New"/>
-          <w:sz w:val="16"/>
-        </w:rPr>
-      </w:pPr>
-      <w:proofErr w:type="spellStart"/>
-      <w:r>
-        <w:rPr>
-          <w:rFonts w:ascii="Courier New" w:hAnsi="Courier New" w:cs="Courier New"/>
-          <w:sz w:val="16"/>
-        </w:rPr>
-        <w:t>ThrottleDown</w:t>
-      </w:r>
-      <w:proofErr w:type="spellEnd"/>
-      <w:r>
-        <w:rPr>
-          <w:rFonts w:ascii="Courier New" w:hAnsi="Courier New" w:cs="Courier New"/>
-          <w:sz w:val="16"/>
-        </w:rPr>
-        <w:t>=843.333</w:t>
-      </w:r>
-    </w:p>
-    <w:p>
-      <w:pPr>
-        <w:rPr>
-          <w:rFonts w:ascii="Courier New" w:hAnsi="Courier New" w:cs="Courier New"/>
-          <w:sz w:val="16"/>
-        </w:rPr>
-      </w:pPr>
-      <w:proofErr w:type="spellStart"/>
-      <w:r>
-        <w:rPr>
-          <w:rFonts w:ascii="Courier New" w:hAnsi="Courier New" w:cs="Courier New"/>
-          <w:sz w:val="16"/>
-        </w:rPr>
-        <w:t>ThrottleUp</w:t>
-      </w:r>
-      <w:proofErr w:type="spellEnd"/>
-      <w:r>
-        <w:rPr>
-          <w:rFonts w:ascii="Courier New" w:hAnsi="Courier New" w:cs="Courier New"/>
-          <w:sz w:val="16"/>
-        </w:rPr>
-        <w:t>=1154.266</w:t>
-      </w:r>
-    </w:p>
-    <w:p>
-      <w:pPr>
-        <w:rPr>
-          <w:rFonts w:ascii="Courier New" w:hAnsi="Courier New" w:cs="Courier New"/>
-          <w:sz w:val="16"/>
-        </w:rPr>
-      </w:pPr>
-      <w:r>
-        <w:rPr>
-          <w:rFonts w:ascii="Courier New" w:hAnsi="Courier New" w:cs="Courier New"/>
-          <w:sz w:val="16"/>
-        </w:rPr>
-        <w:t>SILTS=TRUE</w:t>
+        <w:t>.</w:t>
       </w:r>
     </w:p>
     <w:p/>
+    <w:p/>
     <w:p>
-      <w:pPr>
-        <w:rPr>
-          <w:b/>
-          <w:sz w:val="28"/>
-        </w:rPr>
-      </w:pPr>
       <w:r>
-        <w:rPr>
-          <w:b/>
-          <w:sz w:val="28"/>
-        </w:rPr>
-        <w:t>D</w:t>
-      </w:r>
-      <w:r>
-        <w:rPr>
-          <w:b/>
-          <w:sz w:val="28"/>
-        </w:rPr>
-        <w:t>escription</w:t>
-      </w:r>
-      <w:r>
-        <w:rPr>
-          <w:b/>
-          <w:sz w:val="28"/>
-        </w:rPr>
-        <w:t xml:space="preserve"> of all options</w:t>
+        <w:t>The next page contains a description of all available options.</w:t>
       </w:r>
     </w:p>
+    <w:p/>
+    <w:p/>
+    <w:p/>
+    <w:p/>
+    <w:p/>
+    <w:p/>
+    <w:p/>
+    <w:p/>
+    <w:p/>
+    <w:p/>
+    <w:p/>
+    <w:p/>
+    <w:p/>
+    <w:p/>
+    <w:p/>
+    <w:p/>
+    <w:p/>
+    <w:p/>
+    <w:p/>
+    <w:p/>
     <w:p/>
     <w:tbl>
       <w:tblPr>
@@ -1004,6 +1107,178 @@
                 <w:szCs w:val="18"/>
               </w:rPr>
               <w:t>Filename of the texture to be used in the orbiter mesh</w:t>
+            </w:r>
+            <w:r>
+              <w:rPr>
+                <w:sz w:val="16"/>
+                <w:szCs w:val="18"/>
+              </w:rPr>
+              <w:t>, default SSU textures:</w:t>
+            </w:r>
+          </w:p>
+          <w:p>
+            <w:pPr>
+              <w:rPr>
+                <w:sz w:val="16"/>
+                <w:szCs w:val="18"/>
+              </w:rPr>
+            </w:pPr>
+            <w:r>
+              <w:rPr>
+                <w:sz w:val="16"/>
+                <w:szCs w:val="18"/>
+              </w:rPr>
+              <w:t>“</w:t>
+            </w:r>
+            <w:proofErr w:type="spellStart"/>
+            <w:r>
+              <w:rPr>
+                <w:sz w:val="16"/>
+                <w:szCs w:val="18"/>
+              </w:rPr>
+              <w:t>Columbia_original</w:t>
+            </w:r>
+            <w:proofErr w:type="spellEnd"/>
+            <w:r>
+              <w:rPr>
+                <w:sz w:val="16"/>
+                <w:szCs w:val="18"/>
+              </w:rPr>
+              <w:t>”, “</w:t>
+            </w:r>
+            <w:r>
+              <w:rPr>
+                <w:sz w:val="16"/>
+                <w:szCs w:val="18"/>
+              </w:rPr>
+              <w:t>Columbia_8thmod</w:t>
+            </w:r>
+            <w:r>
+              <w:rPr>
+                <w:sz w:val="16"/>
+                <w:szCs w:val="18"/>
+              </w:rPr>
+              <w:t>”, “</w:t>
+            </w:r>
+            <w:proofErr w:type="spellStart"/>
+            <w:r>
+              <w:rPr>
+                <w:sz w:val="16"/>
+                <w:szCs w:val="18"/>
+              </w:rPr>
+              <w:t>Challenger_original</w:t>
+            </w:r>
+            <w:proofErr w:type="spellEnd"/>
+            <w:r>
+              <w:rPr>
+                <w:sz w:val="16"/>
+                <w:szCs w:val="18"/>
+              </w:rPr>
+              <w:t>”, “</w:t>
+            </w:r>
+            <w:r>
+              <w:rPr>
+                <w:sz w:val="16"/>
+                <w:szCs w:val="18"/>
+              </w:rPr>
+              <w:t>Challenger_3rdmod</w:t>
+            </w:r>
+            <w:r>
+              <w:rPr>
+                <w:sz w:val="16"/>
+                <w:szCs w:val="18"/>
+              </w:rPr>
+              <w:t>”, “</w:t>
+            </w:r>
+            <w:proofErr w:type="spellStart"/>
+            <w:r>
+              <w:rPr>
+                <w:sz w:val="16"/>
+                <w:szCs w:val="18"/>
+              </w:rPr>
+              <w:t>Discovery_original</w:t>
+            </w:r>
+            <w:proofErr w:type="spellEnd"/>
+            <w:r>
+              <w:rPr>
+                <w:sz w:val="16"/>
+                <w:szCs w:val="18"/>
+              </w:rPr>
+              <w:t>”, “</w:t>
+            </w:r>
+            <w:r>
+              <w:rPr>
+                <w:sz w:val="16"/>
+                <w:szCs w:val="18"/>
+              </w:rPr>
+              <w:t>Discovery_9thmod</w:t>
+            </w:r>
+            <w:r>
+              <w:rPr>
+                <w:sz w:val="16"/>
+                <w:szCs w:val="18"/>
+              </w:rPr>
+              <w:t>”, “</w:t>
+            </w:r>
+            <w:proofErr w:type="spellStart"/>
+            <w:r>
+              <w:rPr>
+                <w:sz w:val="16"/>
+                <w:szCs w:val="18"/>
+              </w:rPr>
+              <w:t>Atlantis_original</w:t>
+            </w:r>
+            <w:proofErr w:type="spellEnd"/>
+            <w:r>
+              <w:rPr>
+                <w:sz w:val="16"/>
+                <w:szCs w:val="18"/>
+              </w:rPr>
+              <w:t>”, “</w:t>
+            </w:r>
+            <w:r>
+              <w:rPr>
+                <w:sz w:val="16"/>
+                <w:szCs w:val="18"/>
+              </w:rPr>
+              <w:t>Atlantis_5thmod</w:t>
+            </w:r>
+            <w:r>
+              <w:rPr>
+                <w:sz w:val="16"/>
+                <w:szCs w:val="18"/>
+              </w:rPr>
+              <w:t>”, “</w:t>
+            </w:r>
+            <w:proofErr w:type="spellStart"/>
+            <w:r>
+              <w:rPr>
+                <w:sz w:val="16"/>
+                <w:szCs w:val="18"/>
+              </w:rPr>
+              <w:t>Endeavour_original</w:t>
+            </w:r>
+            <w:proofErr w:type="spellEnd"/>
+            <w:r>
+              <w:rPr>
+                <w:sz w:val="16"/>
+                <w:szCs w:val="18"/>
+              </w:rPr>
+              <w:t>”, “</w:t>
+            </w:r>
+            <w:r>
+              <w:rPr>
+                <w:sz w:val="16"/>
+                <w:szCs w:val="18"/>
+              </w:rPr>
+              <w:t>Endeavour_3rdmod</w:t>
+            </w:r>
+            <w:r>
+              <w:rPr>
+                <w:sz w:val="16"/>
+                <w:szCs w:val="18"/>
+              </w:rPr>
+              <w:t>”</w:t>
             </w:r>
           </w:p>
         </w:tc>

</xml_diff>

<commit_message>
correcting the default value of the OMSAssistEnable parameter in documentation
git-svn-id: https://svn.code.sf.net/p/shuttleultra/code/trunk@2044 ee9e6bc9-0c0e-4b95-8483-90109bf3a774
</commit_message>
<xml_diff>
--- a/Doc/Space Shuttle Ultra/SSU_Mission_File_Description.docx
+++ b/Doc/Space Shuttle Ultra/SSU_Mission_File_Description.docx
@@ -52,24 +52,11 @@
         <w:t xml:space="preserve">followed by the name of the mission file, </w:t>
       </w:r>
       <w:r>
-        <w:t>and must be placed in the directory “&lt;</w:t>
-      </w:r>
-      <w:proofErr w:type="spellStart"/>
-      <w:r>
-        <w:t>orbit</w:t>
+        <w:t>and must be placed in the directory “&lt;orbit</w:t>
       </w:r>
       <w:r>
-        <w:t>er_installation</w:t>
+        <w:t>er_installation&gt;\Missions\SSU”.</w:t>
       </w:r>
-      <w:proofErr w:type="spellEnd"/>
-      <w:r>
-        <w:t>&gt;\Missions\</w:t>
-      </w:r>
-      <w:proofErr w:type="spellStart"/>
-      <w:r>
-        <w:t>SSU”.</w:t>
-      </w:r>
-      <w:proofErr w:type="spellEnd"/>
     </w:p>
     <w:p>
       <w:pPr>
@@ -94,16 +81,7 @@
         <w:t xml:space="preserve"> value. </w:t>
       </w:r>
       <w:r>
-        <w:t xml:space="preserve">Parameters not specified in the mission file will use a </w:t>
-      </w:r>
-      <w:r>
-        <w:t xml:space="preserve">hardcoded </w:t>
-      </w:r>
-      <w:r>
-        <w:t>default value.</w:t>
-      </w:r>
-      <w:r>
-        <w:t xml:space="preserve"> </w:t>
+        <w:t xml:space="preserve">Parameters not specified in the mission file will use a hardcoded default value. </w:t>
       </w:r>
       <w:r>
         <w:t>Here’s an example mission file for simulation of mission STS-107:</w:t>
@@ -180,45 +158,42 @@
                 <w:sz w:val="16"/>
               </w:rPr>
             </w:pPr>
-            <w:proofErr w:type="spellStart"/>
             <w:r>
               <w:rPr>
                 <w:rFonts w:ascii="Courier New" w:hAnsi="Courier New" w:cs="Courier New"/>
                 <w:sz w:val="16"/>
               </w:rPr>
-              <w:t>OrbiterTexture</w:t>
-            </w:r>
-            <w:proofErr w:type="spellEnd"/>
-            <w:r>
+              <w:t>OrbiterTexture=Columbia_8thmod</w:t>
+            </w:r>
+          </w:p>
+          <w:p>
+            <w:pPr>
               <w:rPr>
                 <w:rFonts w:ascii="Courier New" w:hAnsi="Courier New" w:cs="Courier New"/>
                 <w:sz w:val="16"/>
               </w:rPr>
-              <w:t>=Columbia_8thmod</w:t>
-            </w:r>
-          </w:p>
-          <w:p>
-            <w:pPr>
+            </w:pPr>
+            <w:r>
               <w:rPr>
                 <w:rFonts w:ascii="Courier New" w:hAnsi="Courier New" w:cs="Courier New"/>
                 <w:sz w:val="16"/>
               </w:rPr>
-            </w:pPr>
-            <w:proofErr w:type="spellStart"/>
-            <w:r>
+              <w:t>TargetInc=39.000000</w:t>
+            </w:r>
+          </w:p>
+          <w:p>
+            <w:pPr>
               <w:rPr>
                 <w:rFonts w:ascii="Courier New" w:hAnsi="Courier New" w:cs="Courier New"/>
                 <w:sz w:val="16"/>
               </w:rPr>
-              <w:t>TargetInc</w:t>
-            </w:r>
-            <w:proofErr w:type="spellEnd"/>
+            </w:pPr>
             <w:r>
               <w:rPr>
                 <w:rFonts w:ascii="Courier New" w:hAnsi="Courier New" w:cs="Courier New"/>
                 <w:sz w:val="16"/>
               </w:rPr>
-              <w:t>=39.000000</w:t>
+              <w:t>TargetLAN=0.000000</w:t>
             </w:r>
           </w:p>
           <w:p>
@@ -228,45 +203,42 @@
                 <w:sz w:val="16"/>
               </w:rPr>
             </w:pPr>
-            <w:proofErr w:type="spellStart"/>
             <w:r>
               <w:rPr>
                 <w:rFonts w:ascii="Courier New" w:hAnsi="Courier New" w:cs="Courier New"/>
                 <w:sz w:val="16"/>
               </w:rPr>
-              <w:t>TargetLAN</w:t>
-            </w:r>
-            <w:proofErr w:type="spellEnd"/>
-            <w:r>
+              <w:t>MECOAlt=105000.000000</w:t>
+            </w:r>
+          </w:p>
+          <w:p>
+            <w:pPr>
               <w:rPr>
                 <w:rFonts w:ascii="Courier New" w:hAnsi="Courier New" w:cs="Courier New"/>
                 <w:sz w:val="16"/>
               </w:rPr>
-              <w:t>=0.000000</w:t>
-            </w:r>
-          </w:p>
-          <w:p>
-            <w:pPr>
+            </w:pPr>
+            <w:r>
               <w:rPr>
                 <w:rFonts w:ascii="Courier New" w:hAnsi="Courier New" w:cs="Courier New"/>
                 <w:sz w:val="16"/>
               </w:rPr>
-            </w:pPr>
-            <w:proofErr w:type="spellStart"/>
-            <w:r>
+              <w:t>MECOVel=7864.3277</w:t>
+            </w:r>
+          </w:p>
+          <w:p>
+            <w:pPr>
               <w:rPr>
                 <w:rFonts w:ascii="Courier New" w:hAnsi="Courier New" w:cs="Courier New"/>
                 <w:sz w:val="16"/>
               </w:rPr>
-              <w:t>MECOAlt</w:t>
-            </w:r>
-            <w:proofErr w:type="spellEnd"/>
+            </w:pPr>
             <w:r>
               <w:rPr>
                 <w:rFonts w:ascii="Courier New" w:hAnsi="Courier New" w:cs="Courier New"/>
                 <w:sz w:val="16"/>
               </w:rPr>
-              <w:t>=105000.000000</w:t>
+              <w:t>MECOFPA=0.75</w:t>
             </w:r>
           </w:p>
           <w:p>
@@ -276,60 +248,57 @@
                 <w:sz w:val="16"/>
               </w:rPr>
             </w:pPr>
-            <w:proofErr w:type="spellStart"/>
             <w:r>
               <w:rPr>
                 <w:rFonts w:ascii="Courier New" w:hAnsi="Courier New" w:cs="Courier New"/>
                 <w:sz w:val="16"/>
               </w:rPr>
-              <w:t>MECOVel</w:t>
-            </w:r>
-            <w:proofErr w:type="spellEnd"/>
-            <w:r>
+              <w:t>UseExtAL=FALSE</w:t>
+            </w:r>
+          </w:p>
+          <w:p>
+            <w:pPr>
               <w:rPr>
                 <w:rFonts w:ascii="Courier New" w:hAnsi="Courier New" w:cs="Courier New"/>
                 <w:sz w:val="16"/>
               </w:rPr>
-              <w:t>=7864.3277</w:t>
-            </w:r>
-          </w:p>
-          <w:p>
-            <w:pPr>
+            </w:pPr>
+            <w:r>
               <w:rPr>
                 <w:rFonts w:ascii="Courier New" w:hAnsi="Courier New" w:cs="Courier New"/>
                 <w:sz w:val="16"/>
               </w:rPr>
-            </w:pPr>
-            <w:r>
+              <w:t>UseRMS=FALSE</w:t>
+            </w:r>
+          </w:p>
+          <w:p>
+            <w:pPr>
               <w:rPr>
                 <w:rFonts w:ascii="Courier New" w:hAnsi="Courier New" w:cs="Courier New"/>
                 <w:sz w:val="16"/>
               </w:rPr>
-              <w:t>MECOFPA=0.75</w:t>
-            </w:r>
-          </w:p>
-          <w:p>
-            <w:pPr>
+            </w:pPr>
+            <w:r>
               <w:rPr>
                 <w:rFonts w:ascii="Courier New" w:hAnsi="Courier New" w:cs="Courier New"/>
                 <w:sz w:val="16"/>
               </w:rPr>
-            </w:pPr>
-            <w:proofErr w:type="spellStart"/>
-            <w:r>
+              <w:t>UseODS=FALSE</w:t>
+            </w:r>
+          </w:p>
+          <w:p>
+            <w:pPr>
               <w:rPr>
                 <w:rFonts w:ascii="Courier New" w:hAnsi="Courier New" w:cs="Courier New"/>
                 <w:sz w:val="16"/>
               </w:rPr>
-              <w:t>UseExtAL</w:t>
-            </w:r>
-            <w:proofErr w:type="spellEnd"/>
+            </w:pPr>
             <w:r>
               <w:rPr>
                 <w:rFonts w:ascii="Courier New" w:hAnsi="Courier New" w:cs="Courier New"/>
                 <w:sz w:val="16"/>
               </w:rPr>
-              <w:t>=FALSE</w:t>
+              <w:t>PerformRollToHeadsUp=TRUE</w:t>
             </w:r>
           </w:p>
           <w:p>
@@ -339,45 +308,42 @@
                 <w:sz w:val="16"/>
               </w:rPr>
             </w:pPr>
-            <w:proofErr w:type="spellStart"/>
             <w:r>
               <w:rPr>
                 <w:rFonts w:ascii="Courier New" w:hAnsi="Courier New" w:cs="Courier New"/>
                 <w:sz w:val="16"/>
               </w:rPr>
-              <w:t>UseRMS</w:t>
-            </w:r>
-            <w:proofErr w:type="spellEnd"/>
-            <w:r>
+              <w:t>OMSAssistEnable=true</w:t>
+            </w:r>
+          </w:p>
+          <w:p>
+            <w:pPr>
               <w:rPr>
                 <w:rFonts w:ascii="Courier New" w:hAnsi="Courier New" w:cs="Courier New"/>
                 <w:sz w:val="16"/>
               </w:rPr>
-              <w:t>=FALSE</w:t>
-            </w:r>
-          </w:p>
-          <w:p>
-            <w:pPr>
+            </w:pPr>
+            <w:r>
               <w:rPr>
                 <w:rFonts w:ascii="Courier New" w:hAnsi="Courier New" w:cs="Courier New"/>
                 <w:sz w:val="16"/>
               </w:rPr>
-            </w:pPr>
-            <w:proofErr w:type="spellStart"/>
-            <w:r>
+              <w:t>OMSAssistDuration=102.000000</w:t>
+            </w:r>
+          </w:p>
+          <w:p>
+            <w:pPr>
               <w:rPr>
                 <w:rFonts w:ascii="Courier New" w:hAnsi="Courier New" w:cs="Courier New"/>
                 <w:sz w:val="16"/>
               </w:rPr>
-              <w:t>UseODS</w:t>
-            </w:r>
-            <w:proofErr w:type="spellEnd"/>
+            </w:pPr>
             <w:r>
               <w:rPr>
                 <w:rFonts w:ascii="Courier New" w:hAnsi="Courier New" w:cs="Courier New"/>
                 <w:sz w:val="16"/>
               </w:rPr>
-              <w:t>=FALSE</w:t>
+              <w:t>ThrottleDown=843.333</w:t>
             </w:r>
           </w:p>
           <w:p>
@@ -387,117 +353,12 @@
                 <w:sz w:val="16"/>
               </w:rPr>
             </w:pPr>
-            <w:proofErr w:type="spellStart"/>
             <w:r>
               <w:rPr>
                 <w:rFonts w:ascii="Courier New" w:hAnsi="Courier New" w:cs="Courier New"/>
                 <w:sz w:val="16"/>
               </w:rPr>
-              <w:t>PerformRollToHeadsUp</w:t>
-            </w:r>
-            <w:proofErr w:type="spellEnd"/>
-            <w:r>
-              <w:rPr>
-                <w:rFonts w:ascii="Courier New" w:hAnsi="Courier New" w:cs="Courier New"/>
-                <w:sz w:val="16"/>
-              </w:rPr>
-              <w:t>=TRUE</w:t>
-            </w:r>
-          </w:p>
-          <w:p>
-            <w:pPr>
-              <w:rPr>
-                <w:rFonts w:ascii="Courier New" w:hAnsi="Courier New" w:cs="Courier New"/>
-                <w:sz w:val="16"/>
-              </w:rPr>
-            </w:pPr>
-            <w:proofErr w:type="spellStart"/>
-            <w:r>
-              <w:rPr>
-                <w:rFonts w:ascii="Courier New" w:hAnsi="Courier New" w:cs="Courier New"/>
-                <w:sz w:val="16"/>
-              </w:rPr>
-              <w:t>OMSAssistEnable</w:t>
-            </w:r>
-            <w:proofErr w:type="spellEnd"/>
-            <w:r>
-              <w:rPr>
-                <w:rFonts w:ascii="Courier New" w:hAnsi="Courier New" w:cs="Courier New"/>
-                <w:sz w:val="16"/>
-              </w:rPr>
-              <w:t>=true</w:t>
-            </w:r>
-          </w:p>
-          <w:p>
-            <w:pPr>
-              <w:rPr>
-                <w:rFonts w:ascii="Courier New" w:hAnsi="Courier New" w:cs="Courier New"/>
-                <w:sz w:val="16"/>
-              </w:rPr>
-            </w:pPr>
-            <w:proofErr w:type="spellStart"/>
-            <w:r>
-              <w:rPr>
-                <w:rFonts w:ascii="Courier New" w:hAnsi="Courier New" w:cs="Courier New"/>
-                <w:sz w:val="16"/>
-              </w:rPr>
-              <w:t>OMSAssistDuration</w:t>
-            </w:r>
-            <w:proofErr w:type="spellEnd"/>
-            <w:r>
-              <w:rPr>
-                <w:rFonts w:ascii="Courier New" w:hAnsi="Courier New" w:cs="Courier New"/>
-                <w:sz w:val="16"/>
-              </w:rPr>
-              <w:t>=102.000000</w:t>
-            </w:r>
-          </w:p>
-          <w:p>
-            <w:pPr>
-              <w:rPr>
-                <w:rFonts w:ascii="Courier New" w:hAnsi="Courier New" w:cs="Courier New"/>
-                <w:sz w:val="16"/>
-              </w:rPr>
-            </w:pPr>
-            <w:proofErr w:type="spellStart"/>
-            <w:r>
-              <w:rPr>
-                <w:rFonts w:ascii="Courier New" w:hAnsi="Courier New" w:cs="Courier New"/>
-                <w:sz w:val="16"/>
-              </w:rPr>
-              <w:t>ThrottleDown</w:t>
-            </w:r>
-            <w:proofErr w:type="spellEnd"/>
-            <w:r>
-              <w:rPr>
-                <w:rFonts w:ascii="Courier New" w:hAnsi="Courier New" w:cs="Courier New"/>
-                <w:sz w:val="16"/>
-              </w:rPr>
-              <w:t>=843.333</w:t>
-            </w:r>
-          </w:p>
-          <w:p>
-            <w:pPr>
-              <w:rPr>
-                <w:rFonts w:ascii="Courier New" w:hAnsi="Courier New" w:cs="Courier New"/>
-                <w:sz w:val="16"/>
-              </w:rPr>
-            </w:pPr>
-            <w:proofErr w:type="spellStart"/>
-            <w:r>
-              <w:rPr>
-                <w:rFonts w:ascii="Courier New" w:hAnsi="Courier New" w:cs="Courier New"/>
-                <w:sz w:val="16"/>
-              </w:rPr>
-              <w:t>ThrottleUp</w:t>
-            </w:r>
-            <w:proofErr w:type="spellEnd"/>
-            <w:r>
-              <w:rPr>
-                <w:rFonts w:ascii="Courier New" w:hAnsi="Courier New" w:cs="Courier New"/>
-                <w:sz w:val="16"/>
-              </w:rPr>
-              <w:t>=1154.266</w:t>
+              <w:t>ThrottleUp=1154.266</w:t>
             </w:r>
           </w:p>
           <w:p>
@@ -1051,7 +912,6 @@
                 <w:szCs w:val="18"/>
               </w:rPr>
             </w:pPr>
-            <w:proofErr w:type="spellStart"/>
             <w:r>
               <w:rPr>
                 <w:sz w:val="16"/>
@@ -1059,7 +919,6 @@
               </w:rPr>
               <w:t>OrbiterTexture</w:t>
             </w:r>
-            <w:proofErr w:type="spellEnd"/>
           </w:p>
         </w:tc>
         <w:tc>
@@ -1130,7 +989,6 @@
               </w:rPr>
               <w:t>“</w:t>
             </w:r>
-            <w:proofErr w:type="spellStart"/>
             <w:r>
               <w:rPr>
                 <w:sz w:val="16"/>
@@ -1138,7 +996,6 @@
               </w:rPr>
               <w:t>Columbia_original</w:t>
             </w:r>
-            <w:proofErr w:type="spellEnd"/>
             <w:r>
               <w:rPr>
                 <w:sz w:val="16"/>
@@ -1160,7 +1017,6 @@
               </w:rPr>
               <w:t>”, “</w:t>
             </w:r>
-            <w:proofErr w:type="spellStart"/>
             <w:r>
               <w:rPr>
                 <w:sz w:val="16"/>
@@ -1168,7 +1024,6 @@
               </w:rPr>
               <w:t>Challenger_original</w:t>
             </w:r>
-            <w:proofErr w:type="spellEnd"/>
             <w:r>
               <w:rPr>
                 <w:sz w:val="16"/>
@@ -1190,7 +1045,6 @@
               </w:rPr>
               <w:t>”, “</w:t>
             </w:r>
-            <w:proofErr w:type="spellStart"/>
             <w:r>
               <w:rPr>
                 <w:sz w:val="16"/>
@@ -1198,7 +1052,6 @@
               </w:rPr>
               <w:t>Discovery_original</w:t>
             </w:r>
-            <w:proofErr w:type="spellEnd"/>
             <w:r>
               <w:rPr>
                 <w:sz w:val="16"/>
@@ -1220,7 +1073,6 @@
               </w:rPr>
               <w:t>”, “</w:t>
             </w:r>
-            <w:proofErr w:type="spellStart"/>
             <w:r>
               <w:rPr>
                 <w:sz w:val="16"/>
@@ -1228,7 +1080,6 @@
               </w:rPr>
               <w:t>Atlantis_original</w:t>
             </w:r>
-            <w:proofErr w:type="spellEnd"/>
             <w:r>
               <w:rPr>
                 <w:sz w:val="16"/>
@@ -1250,7 +1101,6 @@
               </w:rPr>
               <w:t>”, “</w:t>
             </w:r>
-            <w:proofErr w:type="spellStart"/>
             <w:r>
               <w:rPr>
                 <w:sz w:val="16"/>
@@ -1258,7 +1108,6 @@
               </w:rPr>
               <w:t>Endeavour_original</w:t>
             </w:r>
-            <w:proofErr w:type="spellEnd"/>
             <w:r>
               <w:rPr>
                 <w:sz w:val="16"/>
@@ -1319,7 +1168,6 @@
                 <w:szCs w:val="18"/>
               </w:rPr>
             </w:pPr>
-            <w:proofErr w:type="spellStart"/>
             <w:r>
               <w:rPr>
                 <w:sz w:val="16"/>
@@ -1327,7 +1175,6 @@
               </w:rPr>
               <w:t>TargetInc</w:t>
             </w:r>
-            <w:proofErr w:type="spellEnd"/>
           </w:p>
         </w:tc>
         <w:tc>
@@ -1374,23 +1221,7 @@
                 <w:sz w:val="16"/>
                 <w:szCs w:val="18"/>
               </w:rPr>
-              <w:t>Target inclination for MECO (</w:t>
-            </w:r>
-            <w:proofErr w:type="spellStart"/>
-            <w:r>
-              <w:rPr>
-                <w:sz w:val="16"/>
-                <w:szCs w:val="18"/>
-              </w:rPr>
-              <w:t>deg</w:t>
-            </w:r>
-            <w:proofErr w:type="spellEnd"/>
-            <w:r>
-              <w:rPr>
-                <w:sz w:val="16"/>
-                <w:szCs w:val="18"/>
-              </w:rPr>
-              <w:t>)</w:t>
+              <w:t>Target inclination for MECO (deg)</w:t>
             </w:r>
           </w:p>
         </w:tc>
@@ -1438,7 +1269,6 @@
                 <w:szCs w:val="18"/>
               </w:rPr>
             </w:pPr>
-            <w:proofErr w:type="spellStart"/>
             <w:r>
               <w:rPr>
                 <w:sz w:val="16"/>
@@ -1446,7 +1276,6 @@
               </w:rPr>
               <w:t>MECOAlt</w:t>
             </w:r>
-            <w:proofErr w:type="spellEnd"/>
           </w:p>
         </w:tc>
         <w:tc>
@@ -1541,7 +1370,6 @@
                 <w:szCs w:val="18"/>
               </w:rPr>
             </w:pPr>
-            <w:proofErr w:type="spellStart"/>
             <w:r>
               <w:rPr>
                 <w:sz w:val="16"/>
@@ -1549,7 +1377,6 @@
               </w:rPr>
               <w:t>MECOVel</w:t>
             </w:r>
-            <w:proofErr w:type="spellEnd"/>
           </w:p>
         </w:tc>
         <w:tc>
@@ -1697,23 +1524,7 @@
                 <w:sz w:val="16"/>
                 <w:szCs w:val="18"/>
               </w:rPr>
-              <w:t>Target flight path angle for MECO (</w:t>
-            </w:r>
-            <w:proofErr w:type="spellStart"/>
-            <w:r>
-              <w:rPr>
-                <w:sz w:val="16"/>
-                <w:szCs w:val="18"/>
-              </w:rPr>
-              <w:t>deg</w:t>
-            </w:r>
-            <w:proofErr w:type="spellEnd"/>
-            <w:r>
-              <w:rPr>
-                <w:sz w:val="16"/>
-                <w:szCs w:val="18"/>
-              </w:rPr>
-              <w:t>)</w:t>
+              <w:t>Target flight path angle for MECO (deg)</w:t>
             </w:r>
           </w:p>
         </w:tc>
@@ -1761,7 +1572,6 @@
                 <w:szCs w:val="18"/>
               </w:rPr>
             </w:pPr>
-            <w:proofErr w:type="spellStart"/>
             <w:r>
               <w:rPr>
                 <w:sz w:val="16"/>
@@ -1769,7 +1579,6 @@
               </w:rPr>
               <w:t>PerformRollToHeadsUp</w:t>
             </w:r>
-            <w:proofErr w:type="spellEnd"/>
           </w:p>
         </w:tc>
         <w:tc>
@@ -1864,7 +1673,6 @@
                 <w:szCs w:val="18"/>
               </w:rPr>
             </w:pPr>
-            <w:proofErr w:type="spellStart"/>
             <w:r>
               <w:rPr>
                 <w:sz w:val="16"/>
@@ -1872,7 +1680,6 @@
               </w:rPr>
               <w:t>OMSAssistEnable</w:t>
             </w:r>
-            <w:proofErr w:type="spellEnd"/>
           </w:p>
         </w:tc>
         <w:tc>
@@ -1943,8 +1750,10 @@
                 <w:sz w:val="16"/>
                 <w:szCs w:val="18"/>
               </w:rPr>
-              <w:t>TRUE</w:t>
-            </w:r>
+              <w:t>FALSE</w:t>
+            </w:r>
+            <w:bookmarkStart w:id="0" w:name="_GoBack"/>
+            <w:bookmarkEnd w:id="0"/>
           </w:p>
         </w:tc>
       </w:tr>
@@ -1967,7 +1776,6 @@
                 <w:szCs w:val="18"/>
               </w:rPr>
             </w:pPr>
-            <w:proofErr w:type="spellStart"/>
             <w:r>
               <w:rPr>
                 <w:sz w:val="16"/>
@@ -1975,7 +1783,6 @@
               </w:rPr>
               <w:t>OMSAssistDuration</w:t>
             </w:r>
-            <w:proofErr w:type="spellEnd"/>
           </w:p>
         </w:tc>
         <w:tc>
@@ -2064,7 +1871,6 @@
                 <w:szCs w:val="18"/>
               </w:rPr>
             </w:pPr>
-            <w:proofErr w:type="spellStart"/>
             <w:r>
               <w:rPr>
                 <w:sz w:val="16"/>
@@ -2072,7 +1878,6 @@
               </w:rPr>
               <w:t>MaxSSMEThrust</w:t>
             </w:r>
-            <w:proofErr w:type="spellEnd"/>
           </w:p>
         </w:tc>
         <w:tc>
@@ -2161,7 +1966,6 @@
                 <w:szCs w:val="18"/>
               </w:rPr>
             </w:pPr>
-            <w:proofErr w:type="spellStart"/>
             <w:r>
               <w:rPr>
                 <w:sz w:val="16"/>
@@ -2169,7 +1973,6 @@
               </w:rPr>
               <w:t>ThrottleDown</w:t>
             </w:r>
-            <w:proofErr w:type="spellEnd"/>
           </w:p>
         </w:tc>
         <w:tc>
@@ -2258,7 +2061,6 @@
                 <w:szCs w:val="18"/>
               </w:rPr>
             </w:pPr>
-            <w:proofErr w:type="spellStart"/>
             <w:r>
               <w:rPr>
                 <w:sz w:val="16"/>
@@ -2266,7 +2068,6 @@
               </w:rPr>
               <w:t>ThrottleUp</w:t>
             </w:r>
-            <w:proofErr w:type="spellEnd"/>
           </w:p>
         </w:tc>
         <w:tc>
@@ -2355,7 +2156,6 @@
                 <w:szCs w:val="18"/>
               </w:rPr>
             </w:pPr>
-            <w:proofErr w:type="spellStart"/>
             <w:r>
               <w:rPr>
                 <w:sz w:val="16"/>
@@ -2363,7 +2163,6 @@
               </w:rPr>
               <w:t>UseRMS</w:t>
             </w:r>
-            <w:proofErr w:type="spellEnd"/>
           </w:p>
         </w:tc>
         <w:tc>
@@ -2458,7 +2257,6 @@
                 <w:szCs w:val="18"/>
               </w:rPr>
             </w:pPr>
-            <w:proofErr w:type="spellStart"/>
             <w:r>
               <w:rPr>
                 <w:sz w:val="16"/>
@@ -2466,7 +2264,6 @@
               </w:rPr>
               <w:t>UseKUBand</w:t>
             </w:r>
-            <w:proofErr w:type="spellEnd"/>
           </w:p>
         </w:tc>
         <w:tc>
@@ -2561,7 +2358,6 @@
                 <w:szCs w:val="18"/>
               </w:rPr>
             </w:pPr>
-            <w:proofErr w:type="spellStart"/>
             <w:r>
               <w:rPr>
                 <w:sz w:val="16"/>
@@ -2569,7 +2365,6 @@
               </w:rPr>
               <w:t>UseSTBDMPM</w:t>
             </w:r>
-            <w:proofErr w:type="spellEnd"/>
           </w:p>
         </w:tc>
         <w:tc>
@@ -2664,7 +2459,6 @@
                 <w:szCs w:val="18"/>
               </w:rPr>
             </w:pPr>
-            <w:proofErr w:type="spellStart"/>
             <w:r>
               <w:rPr>
                 <w:sz w:val="16"/>
@@ -2672,7 +2466,6 @@
               </w:rPr>
               <w:t>UseODS</w:t>
             </w:r>
-            <w:proofErr w:type="spellEnd"/>
           </w:p>
         </w:tc>
         <w:tc>
@@ -2767,7 +2560,6 @@
                 <w:szCs w:val="18"/>
               </w:rPr>
             </w:pPr>
-            <w:proofErr w:type="spellStart"/>
             <w:r>
               <w:rPr>
                 <w:sz w:val="16"/>
@@ -2775,7 +2567,6 @@
               </w:rPr>
               <w:t>UseExtAL</w:t>
             </w:r>
-            <w:proofErr w:type="spellEnd"/>
           </w:p>
         </w:tc>
         <w:tc>
@@ -2870,7 +2661,6 @@
                 <w:szCs w:val="18"/>
               </w:rPr>
             </w:pPr>
-            <w:proofErr w:type="spellStart"/>
             <w:r>
               <w:rPr>
                 <w:sz w:val="16"/>
@@ -2878,7 +2668,6 @@
               </w:rPr>
               <w:t>HasBulkheadFloodlights</w:t>
             </w:r>
-            <w:proofErr w:type="spellEnd"/>
           </w:p>
         </w:tc>
         <w:tc>
@@ -2973,7 +2762,6 @@
                 <w:szCs w:val="18"/>
               </w:rPr>
             </w:pPr>
-            <w:proofErr w:type="spellStart"/>
             <w:r>
               <w:rPr>
                 <w:sz w:val="16"/>
@@ -2981,7 +2769,6 @@
               </w:rPr>
               <w:t>HasDragChute</w:t>
             </w:r>
-            <w:proofErr w:type="spellEnd"/>
           </w:p>
         </w:tc>
         <w:tc>
@@ -3079,7 +2866,6 @@
                 <w:szCs w:val="16"/>
               </w:rPr>
             </w:pPr>
-            <w:proofErr w:type="spellStart"/>
             <w:r>
               <w:rPr>
                 <w:sz w:val="16"/>
@@ -3087,7 +2873,6 @@
               </w:rPr>
               <w:t>Bridgerails</w:t>
             </w:r>
-            <w:proofErr w:type="spellEnd"/>
           </w:p>
         </w:tc>
         <w:tc>
@@ -3140,23 +2925,7 @@
                 <w:sz w:val="16"/>
                 <w:szCs w:val="16"/>
               </w:rPr>
-              <w:t xml:space="preserve">Comma-separated list of numbers indicating which </w:t>
-            </w:r>
-            <w:proofErr w:type="spellStart"/>
-            <w:r>
-              <w:rPr>
-                <w:sz w:val="16"/>
-                <w:szCs w:val="16"/>
-              </w:rPr>
-              <w:t>bridgerails</w:t>
-            </w:r>
-            <w:proofErr w:type="spellEnd"/>
-            <w:r>
-              <w:rPr>
-                <w:sz w:val="16"/>
-                <w:szCs w:val="16"/>
-              </w:rPr>
-              <w:t xml:space="preserve"> are present. Each number in list should be between 0 and 12 inclusive.</w:t>
+              <w:t>Comma-separated list of numbers indicating which bridgerails are present. Each number in list should be between 0 and 12 inclusive.</w:t>
             </w:r>
           </w:p>
         </w:tc>
@@ -3201,7 +2970,6 @@
             </w:tcMar>
           </w:tcPr>
           <w:p>
-            <w:proofErr w:type="spellStart"/>
             <w:r>
               <w:rPr>
                 <w:sz w:val="16"/>
@@ -3209,7 +2977,6 @@
               </w:rPr>
               <w:t>PayloadZPos</w:t>
             </w:r>
-            <w:proofErr w:type="spellEnd"/>
             <w:r>
               <w:rPr>
                 <w:sz w:val="16"/>
@@ -3277,23 +3044,7 @@
                 <w:sz w:val="16"/>
                 <w:szCs w:val="18"/>
               </w:rPr>
-              <w:t xml:space="preserve">The Z coordinate (in the </w:t>
-            </w:r>
-            <w:proofErr w:type="spellStart"/>
-            <w:r>
-              <w:rPr>
-                <w:sz w:val="16"/>
-                <w:szCs w:val="18"/>
-              </w:rPr>
-              <w:t>Orbitersim</w:t>
-            </w:r>
-            <w:proofErr w:type="spellEnd"/>
-            <w:r>
-              <w:rPr>
-                <w:sz w:val="16"/>
-                <w:szCs w:val="18"/>
-              </w:rPr>
-              <w:t xml:space="preserve"> frame) of payload attachment point N.</w:t>
+              <w:t>The Z coordinate (in the Orbitersim frame) of payload attachment point N.</w:t>
             </w:r>
           </w:p>
           <w:p>
@@ -3383,7 +3134,6 @@
                 <w:szCs w:val="18"/>
               </w:rPr>
             </w:pPr>
-            <w:proofErr w:type="spellStart"/>
             <w:r>
               <w:rPr>
                 <w:sz w:val="16"/>
@@ -3391,7 +3141,6 @@
               </w:rPr>
               <w:t>ODSZPos</w:t>
             </w:r>
-            <w:proofErr w:type="spellEnd"/>
           </w:p>
         </w:tc>
         <w:tc>
@@ -3431,23 +3180,7 @@
                 <w:sz w:val="16"/>
                 <w:szCs w:val="18"/>
               </w:rPr>
-              <w:t xml:space="preserve">The Z coordinate (in the </w:t>
-            </w:r>
-            <w:proofErr w:type="spellStart"/>
-            <w:r>
-              <w:rPr>
-                <w:sz w:val="16"/>
-                <w:szCs w:val="18"/>
-              </w:rPr>
-              <w:t>Orbitersim</w:t>
-            </w:r>
-            <w:proofErr w:type="spellEnd"/>
-            <w:r>
-              <w:rPr>
-                <w:sz w:val="16"/>
-                <w:szCs w:val="18"/>
-              </w:rPr>
-              <w:t xml:space="preserve"> frame) of the ODS or External airlock</w:t>
+              <w:t>The Z coordinate (in the Orbitersim frame) of the ODS or External airlock</w:t>
             </w:r>
           </w:p>
         </w:tc>
@@ -3590,7 +3323,6 @@
                 <w:szCs w:val="18"/>
               </w:rPr>
             </w:pPr>
-            <w:proofErr w:type="spellStart"/>
             <w:r>
               <w:rPr>
                 <w:sz w:val="16"/>
@@ -3598,7 +3330,6 @@
               </w:rPr>
               <w:t>LogSSMEData</w:t>
             </w:r>
-            <w:proofErr w:type="spellEnd"/>
           </w:p>
         </w:tc>
         <w:tc>
@@ -3675,10 +3406,7 @@
         </w:tc>
       </w:tr>
     </w:tbl>
-    <w:p>
-      <w:bookmarkStart w:id="0" w:name="_GoBack"/>
-      <w:bookmarkEnd w:id="0"/>
-    </w:p>
+    <w:p/>
     <w:sectPr>
       <w:headerReference w:type="even" r:id="rId7"/>
       <w:headerReference w:type="default" r:id="rId8"/>

</xml_diff>

<commit_message>
>> changed mission file "PayloadZPos" parameter numbering to match the attachment numbering used in the scenario file >> removed unused code and associated scenario file entries (ticket #41) >> corrected STS-1 payload attachment number
git-svn-id: https://svn.code.sf.net/p/shuttleultra/code/trunk@2140 ee9e6bc9-0c0e-4b95-8483-90109bf3a774
</commit_message>
<xml_diff>
--- a/Doc/Space Shuttle Ultra/SSU_Mission_File_Description.docx
+++ b/Doc/Space Shuttle Ultra/SSU_Mission_File_Description.docx
@@ -52,10 +52,18 @@
         <w:t xml:space="preserve">followed by the name of the mission file, </w:t>
       </w:r>
       <w:r>
-        <w:t>and must be placed in the directory “&lt;orbit</w:t>
+        <w:t>and must be placed in the directory “&lt;</w:t>
+      </w:r>
+      <w:proofErr w:type="spellStart"/>
+      <w:r>
+        <w:t>orbit</w:t>
       </w:r>
       <w:r>
-        <w:t>er_installation&gt;\Missions\SSU”.</w:t>
+        <w:t>er_installation</w:t>
+      </w:r>
+      <w:proofErr w:type="spellEnd"/>
+      <w:r>
+        <w:t>&gt;\Missions\SSU”.</w:t>
       </w:r>
     </w:p>
     <w:p>
@@ -158,42 +166,45 @@
                 <w:sz w:val="16"/>
               </w:rPr>
             </w:pPr>
+            <w:proofErr w:type="spellStart"/>
             <w:r>
               <w:rPr>
                 <w:rFonts w:ascii="Courier New" w:hAnsi="Courier New" w:cs="Courier New"/>
                 <w:sz w:val="16"/>
               </w:rPr>
-              <w:t>OrbiterTexture=Columbia_8thmod</w:t>
-            </w:r>
-          </w:p>
-          <w:p>
-            <w:pPr>
+              <w:t>OrbiterTexture</w:t>
+            </w:r>
+            <w:proofErr w:type="spellEnd"/>
+            <w:r>
               <w:rPr>
                 <w:rFonts w:ascii="Courier New" w:hAnsi="Courier New" w:cs="Courier New"/>
                 <w:sz w:val="16"/>
               </w:rPr>
-            </w:pPr>
-            <w:r>
+              <w:t>=Columbia_8thmod</w:t>
+            </w:r>
+          </w:p>
+          <w:p>
+            <w:pPr>
               <w:rPr>
                 <w:rFonts w:ascii="Courier New" w:hAnsi="Courier New" w:cs="Courier New"/>
                 <w:sz w:val="16"/>
               </w:rPr>
-              <w:t>TargetInc=39.000000</w:t>
-            </w:r>
-          </w:p>
-          <w:p>
-            <w:pPr>
+            </w:pPr>
+            <w:proofErr w:type="spellStart"/>
+            <w:r>
               <w:rPr>
                 <w:rFonts w:ascii="Courier New" w:hAnsi="Courier New" w:cs="Courier New"/>
                 <w:sz w:val="16"/>
               </w:rPr>
-            </w:pPr>
+              <w:t>TargetInc</w:t>
+            </w:r>
+            <w:proofErr w:type="spellEnd"/>
             <w:r>
               <w:rPr>
                 <w:rFonts w:ascii="Courier New" w:hAnsi="Courier New" w:cs="Courier New"/>
                 <w:sz w:val="16"/>
               </w:rPr>
-              <w:t>TargetLAN=0.000000</w:t>
+              <w:t>=39.000000</w:t>
             </w:r>
           </w:p>
           <w:p>
@@ -203,41 +214,83 @@
                 <w:sz w:val="16"/>
               </w:rPr>
             </w:pPr>
+            <w:proofErr w:type="spellStart"/>
             <w:r>
               <w:rPr>
                 <w:rFonts w:ascii="Courier New" w:hAnsi="Courier New" w:cs="Courier New"/>
                 <w:sz w:val="16"/>
               </w:rPr>
-              <w:t>MECOAlt=105000.000000</w:t>
-            </w:r>
-          </w:p>
-          <w:p>
-            <w:pPr>
+              <w:t>TargetLAN</w:t>
+            </w:r>
+            <w:proofErr w:type="spellEnd"/>
+            <w:r>
               <w:rPr>
                 <w:rFonts w:ascii="Courier New" w:hAnsi="Courier New" w:cs="Courier New"/>
                 <w:sz w:val="16"/>
               </w:rPr>
-            </w:pPr>
-            <w:r>
+              <w:t>=0.000000</w:t>
+            </w:r>
+          </w:p>
+          <w:p>
+            <w:pPr>
               <w:rPr>
                 <w:rFonts w:ascii="Courier New" w:hAnsi="Courier New" w:cs="Courier New"/>
                 <w:sz w:val="16"/>
               </w:rPr>
-              <w:t>MECOVel=7864.3277</w:t>
-            </w:r>
-          </w:p>
-          <w:p>
-            <w:pPr>
+            </w:pPr>
+            <w:proofErr w:type="spellStart"/>
+            <w:r>
               <w:rPr>
                 <w:rFonts w:ascii="Courier New" w:hAnsi="Courier New" w:cs="Courier New"/>
                 <w:sz w:val="16"/>
               </w:rPr>
-            </w:pPr>
+              <w:t>MECOAlt</w:t>
+            </w:r>
+            <w:proofErr w:type="spellEnd"/>
             <w:r>
               <w:rPr>
                 <w:rFonts w:ascii="Courier New" w:hAnsi="Courier New" w:cs="Courier New"/>
                 <w:sz w:val="16"/>
               </w:rPr>
+              <w:t>=105000.000000</w:t>
+            </w:r>
+          </w:p>
+          <w:p>
+            <w:pPr>
+              <w:rPr>
+                <w:rFonts w:ascii="Courier New" w:hAnsi="Courier New" w:cs="Courier New"/>
+                <w:sz w:val="16"/>
+              </w:rPr>
+            </w:pPr>
+            <w:proofErr w:type="spellStart"/>
+            <w:r>
+              <w:rPr>
+                <w:rFonts w:ascii="Courier New" w:hAnsi="Courier New" w:cs="Courier New"/>
+                <w:sz w:val="16"/>
+              </w:rPr>
+              <w:t>MECOVel</w:t>
+            </w:r>
+            <w:proofErr w:type="spellEnd"/>
+            <w:r>
+              <w:rPr>
+                <w:rFonts w:ascii="Courier New" w:hAnsi="Courier New" w:cs="Courier New"/>
+                <w:sz w:val="16"/>
+              </w:rPr>
+              <w:t>=7864.3277</w:t>
+            </w:r>
+          </w:p>
+          <w:p>
+            <w:pPr>
+              <w:rPr>
+                <w:rFonts w:ascii="Courier New" w:hAnsi="Courier New" w:cs="Courier New"/>
+                <w:sz w:val="16"/>
+              </w:rPr>
+            </w:pPr>
+            <w:r>
+              <w:rPr>
+                <w:rFonts w:ascii="Courier New" w:hAnsi="Courier New" w:cs="Courier New"/>
+                <w:sz w:val="16"/>
+              </w:rPr>
               <w:t>MECOFPA=0.75</w:t>
             </w:r>
           </w:p>
@@ -248,42 +301,45 @@
                 <w:sz w:val="16"/>
               </w:rPr>
             </w:pPr>
+            <w:proofErr w:type="spellStart"/>
             <w:r>
               <w:rPr>
                 <w:rFonts w:ascii="Courier New" w:hAnsi="Courier New" w:cs="Courier New"/>
                 <w:sz w:val="16"/>
               </w:rPr>
-              <w:t>UseExtAL=FALSE</w:t>
-            </w:r>
-          </w:p>
-          <w:p>
-            <w:pPr>
+              <w:t>UseExtAL</w:t>
+            </w:r>
+            <w:proofErr w:type="spellEnd"/>
+            <w:r>
               <w:rPr>
                 <w:rFonts w:ascii="Courier New" w:hAnsi="Courier New" w:cs="Courier New"/>
                 <w:sz w:val="16"/>
               </w:rPr>
-            </w:pPr>
-            <w:r>
+              <w:t>=FALSE</w:t>
+            </w:r>
+          </w:p>
+          <w:p>
+            <w:pPr>
               <w:rPr>
                 <w:rFonts w:ascii="Courier New" w:hAnsi="Courier New" w:cs="Courier New"/>
                 <w:sz w:val="16"/>
               </w:rPr>
-              <w:t>UseRMS=FALSE</w:t>
-            </w:r>
-          </w:p>
-          <w:p>
-            <w:pPr>
+            </w:pPr>
+            <w:proofErr w:type="spellStart"/>
+            <w:r>
               <w:rPr>
                 <w:rFonts w:ascii="Courier New" w:hAnsi="Courier New" w:cs="Courier New"/>
                 <w:sz w:val="16"/>
               </w:rPr>
-            </w:pPr>
+              <w:t>UseRMS</w:t>
+            </w:r>
+            <w:proofErr w:type="spellEnd"/>
             <w:r>
               <w:rPr>
                 <w:rFonts w:ascii="Courier New" w:hAnsi="Courier New" w:cs="Courier New"/>
                 <w:sz w:val="16"/>
               </w:rPr>
-              <w:t>UseODS=FALSE</w:t>
+              <w:t>=FALSE</w:t>
             </w:r>
           </w:p>
           <w:p>
@@ -293,42 +349,45 @@
                 <w:sz w:val="16"/>
               </w:rPr>
             </w:pPr>
+            <w:proofErr w:type="spellStart"/>
             <w:r>
               <w:rPr>
                 <w:rFonts w:ascii="Courier New" w:hAnsi="Courier New" w:cs="Courier New"/>
                 <w:sz w:val="16"/>
               </w:rPr>
-              <w:t>PerformRollToHeadsUp=TRUE</w:t>
-            </w:r>
-          </w:p>
-          <w:p>
-            <w:pPr>
+              <w:t>UseODS</w:t>
+            </w:r>
+            <w:proofErr w:type="spellEnd"/>
+            <w:r>
               <w:rPr>
                 <w:rFonts w:ascii="Courier New" w:hAnsi="Courier New" w:cs="Courier New"/>
                 <w:sz w:val="16"/>
               </w:rPr>
-            </w:pPr>
-            <w:r>
+              <w:t>=FALSE</w:t>
+            </w:r>
+          </w:p>
+          <w:p>
+            <w:pPr>
               <w:rPr>
                 <w:rFonts w:ascii="Courier New" w:hAnsi="Courier New" w:cs="Courier New"/>
                 <w:sz w:val="16"/>
               </w:rPr>
-              <w:t>OMSAssistEnable=true</w:t>
-            </w:r>
-          </w:p>
-          <w:p>
-            <w:pPr>
+            </w:pPr>
+            <w:proofErr w:type="spellStart"/>
+            <w:r>
               <w:rPr>
                 <w:rFonts w:ascii="Courier New" w:hAnsi="Courier New" w:cs="Courier New"/>
                 <w:sz w:val="16"/>
               </w:rPr>
-            </w:pPr>
+              <w:t>PerformRollToHeadsUp</w:t>
+            </w:r>
+            <w:proofErr w:type="spellEnd"/>
             <w:r>
               <w:rPr>
                 <w:rFonts w:ascii="Courier New" w:hAnsi="Courier New" w:cs="Courier New"/>
                 <w:sz w:val="16"/>
               </w:rPr>
-              <w:t>OMSAssistDuration=102.000000</w:t>
+              <w:t>=TRUE</w:t>
             </w:r>
           </w:p>
           <w:p>
@@ -338,27 +397,93 @@
                 <w:sz w:val="16"/>
               </w:rPr>
             </w:pPr>
+            <w:proofErr w:type="spellStart"/>
             <w:r>
               <w:rPr>
                 <w:rFonts w:ascii="Courier New" w:hAnsi="Courier New" w:cs="Courier New"/>
                 <w:sz w:val="16"/>
               </w:rPr>
-              <w:t>ThrottleDown=843.333</w:t>
-            </w:r>
-          </w:p>
-          <w:p>
-            <w:pPr>
+              <w:t>OMSAssistEnable</w:t>
+            </w:r>
+            <w:proofErr w:type="spellEnd"/>
+            <w:r>
               <w:rPr>
                 <w:rFonts w:ascii="Courier New" w:hAnsi="Courier New" w:cs="Courier New"/>
                 <w:sz w:val="16"/>
               </w:rPr>
-            </w:pPr>
-            <w:r>
+              <w:t>=true</w:t>
+            </w:r>
+          </w:p>
+          <w:p>
+            <w:pPr>
               <w:rPr>
                 <w:rFonts w:ascii="Courier New" w:hAnsi="Courier New" w:cs="Courier New"/>
                 <w:sz w:val="16"/>
               </w:rPr>
-              <w:t>ThrottleUp=1154.266</w:t>
+            </w:pPr>
+            <w:proofErr w:type="spellStart"/>
+            <w:r>
+              <w:rPr>
+                <w:rFonts w:ascii="Courier New" w:hAnsi="Courier New" w:cs="Courier New"/>
+                <w:sz w:val="16"/>
+              </w:rPr>
+              <w:t>OMSAssistDuration</w:t>
+            </w:r>
+            <w:proofErr w:type="spellEnd"/>
+            <w:r>
+              <w:rPr>
+                <w:rFonts w:ascii="Courier New" w:hAnsi="Courier New" w:cs="Courier New"/>
+                <w:sz w:val="16"/>
+              </w:rPr>
+              <w:t>=102.000000</w:t>
+            </w:r>
+          </w:p>
+          <w:p>
+            <w:pPr>
+              <w:rPr>
+                <w:rFonts w:ascii="Courier New" w:hAnsi="Courier New" w:cs="Courier New"/>
+                <w:sz w:val="16"/>
+              </w:rPr>
+            </w:pPr>
+            <w:proofErr w:type="spellStart"/>
+            <w:r>
+              <w:rPr>
+                <w:rFonts w:ascii="Courier New" w:hAnsi="Courier New" w:cs="Courier New"/>
+                <w:sz w:val="16"/>
+              </w:rPr>
+              <w:t>ThrottleDown</w:t>
+            </w:r>
+            <w:proofErr w:type="spellEnd"/>
+            <w:r>
+              <w:rPr>
+                <w:rFonts w:ascii="Courier New" w:hAnsi="Courier New" w:cs="Courier New"/>
+                <w:sz w:val="16"/>
+              </w:rPr>
+              <w:t>=843.333</w:t>
+            </w:r>
+          </w:p>
+          <w:p>
+            <w:pPr>
+              <w:rPr>
+                <w:rFonts w:ascii="Courier New" w:hAnsi="Courier New" w:cs="Courier New"/>
+                <w:sz w:val="16"/>
+              </w:rPr>
+            </w:pPr>
+            <w:proofErr w:type="spellStart"/>
+            <w:r>
+              <w:rPr>
+                <w:rFonts w:ascii="Courier New" w:hAnsi="Courier New" w:cs="Courier New"/>
+                <w:sz w:val="16"/>
+              </w:rPr>
+              <w:t>ThrottleUp</w:t>
+            </w:r>
+            <w:proofErr w:type="spellEnd"/>
+            <w:r>
+              <w:rPr>
+                <w:rFonts w:ascii="Courier New" w:hAnsi="Courier New" w:cs="Courier New"/>
+                <w:sz w:val="16"/>
+              </w:rPr>
+              <w:t>=1154.266</w:t>
             </w:r>
           </w:p>
           <w:p>
@@ -912,6 +1037,7 @@
                 <w:szCs w:val="18"/>
               </w:rPr>
             </w:pPr>
+            <w:proofErr w:type="spellStart"/>
             <w:r>
               <w:rPr>
                 <w:sz w:val="16"/>
@@ -919,6 +1045,7 @@
               </w:rPr>
               <w:t>OrbiterTexture</w:t>
             </w:r>
+            <w:proofErr w:type="spellEnd"/>
           </w:p>
         </w:tc>
         <w:tc>
@@ -989,6 +1116,7 @@
               </w:rPr>
               <w:t>“</w:t>
             </w:r>
+            <w:proofErr w:type="spellStart"/>
             <w:r>
               <w:rPr>
                 <w:sz w:val="16"/>
@@ -996,6 +1124,7 @@
               </w:rPr>
               <w:t>Columbia_original</w:t>
             </w:r>
+            <w:proofErr w:type="spellEnd"/>
             <w:r>
               <w:rPr>
                 <w:sz w:val="16"/>
@@ -1017,6 +1146,7 @@
               </w:rPr>
               <w:t>”, “</w:t>
             </w:r>
+            <w:proofErr w:type="spellStart"/>
             <w:r>
               <w:rPr>
                 <w:sz w:val="16"/>
@@ -1024,6 +1154,7 @@
               </w:rPr>
               <w:t>Challenger_original</w:t>
             </w:r>
+            <w:proofErr w:type="spellEnd"/>
             <w:r>
               <w:rPr>
                 <w:sz w:val="16"/>
@@ -1045,6 +1176,7 @@
               </w:rPr>
               <w:t>”, “</w:t>
             </w:r>
+            <w:proofErr w:type="spellStart"/>
             <w:r>
               <w:rPr>
                 <w:sz w:val="16"/>
@@ -1052,6 +1184,7 @@
               </w:rPr>
               <w:t>Discovery_original</w:t>
             </w:r>
+            <w:proofErr w:type="spellEnd"/>
             <w:r>
               <w:rPr>
                 <w:sz w:val="16"/>
@@ -1073,6 +1206,7 @@
               </w:rPr>
               <w:t>”, “</w:t>
             </w:r>
+            <w:proofErr w:type="spellStart"/>
             <w:r>
               <w:rPr>
                 <w:sz w:val="16"/>
@@ -1080,6 +1214,7 @@
               </w:rPr>
               <w:t>Atlantis_original</w:t>
             </w:r>
+            <w:proofErr w:type="spellEnd"/>
             <w:r>
               <w:rPr>
                 <w:sz w:val="16"/>
@@ -1101,6 +1236,7 @@
               </w:rPr>
               <w:t>”, “</w:t>
             </w:r>
+            <w:proofErr w:type="spellStart"/>
             <w:r>
               <w:rPr>
                 <w:sz w:val="16"/>
@@ -1108,6 +1244,7 @@
               </w:rPr>
               <w:t>Endeavour_original</w:t>
             </w:r>
+            <w:proofErr w:type="spellEnd"/>
             <w:r>
               <w:rPr>
                 <w:sz w:val="16"/>
@@ -1168,6 +1305,7 @@
                 <w:szCs w:val="18"/>
               </w:rPr>
             </w:pPr>
+            <w:proofErr w:type="spellStart"/>
             <w:r>
               <w:rPr>
                 <w:sz w:val="16"/>
@@ -1175,6 +1313,7 @@
               </w:rPr>
               <w:t>TargetInc</w:t>
             </w:r>
+            <w:proofErr w:type="spellEnd"/>
           </w:p>
         </w:tc>
         <w:tc>
@@ -1221,7 +1360,23 @@
                 <w:sz w:val="16"/>
                 <w:szCs w:val="18"/>
               </w:rPr>
-              <w:t>Target inclination for MECO (deg)</w:t>
+              <w:t>Target inclination for MECO (</w:t>
+            </w:r>
+            <w:proofErr w:type="spellStart"/>
+            <w:r>
+              <w:rPr>
+                <w:sz w:val="16"/>
+                <w:szCs w:val="18"/>
+              </w:rPr>
+              <w:t>deg</w:t>
+            </w:r>
+            <w:proofErr w:type="spellEnd"/>
+            <w:r>
+              <w:rPr>
+                <w:sz w:val="16"/>
+                <w:szCs w:val="18"/>
+              </w:rPr>
+              <w:t>)</w:t>
             </w:r>
           </w:p>
         </w:tc>
@@ -1269,6 +1424,7 @@
                 <w:szCs w:val="18"/>
               </w:rPr>
             </w:pPr>
+            <w:proofErr w:type="spellStart"/>
             <w:r>
               <w:rPr>
                 <w:sz w:val="16"/>
@@ -1276,6 +1432,7 @@
               </w:rPr>
               <w:t>MECOAlt</w:t>
             </w:r>
+            <w:proofErr w:type="spellEnd"/>
           </w:p>
         </w:tc>
         <w:tc>
@@ -1370,6 +1527,7 @@
                 <w:szCs w:val="18"/>
               </w:rPr>
             </w:pPr>
+            <w:proofErr w:type="spellStart"/>
             <w:r>
               <w:rPr>
                 <w:sz w:val="16"/>
@@ -1377,6 +1535,7 @@
               </w:rPr>
               <w:t>MECOVel</w:t>
             </w:r>
+            <w:proofErr w:type="spellEnd"/>
           </w:p>
         </w:tc>
         <w:tc>
@@ -1524,7 +1683,23 @@
                 <w:sz w:val="16"/>
                 <w:szCs w:val="18"/>
               </w:rPr>
-              <w:t>Target flight path angle for MECO (deg)</w:t>
+              <w:t>Target flight path angle for MECO (</w:t>
+            </w:r>
+            <w:proofErr w:type="spellStart"/>
+            <w:r>
+              <w:rPr>
+                <w:sz w:val="16"/>
+                <w:szCs w:val="18"/>
+              </w:rPr>
+              <w:t>deg</w:t>
+            </w:r>
+            <w:proofErr w:type="spellEnd"/>
+            <w:r>
+              <w:rPr>
+                <w:sz w:val="16"/>
+                <w:szCs w:val="18"/>
+              </w:rPr>
+              <w:t>)</w:t>
             </w:r>
           </w:p>
         </w:tc>
@@ -1572,6 +1747,7 @@
                 <w:szCs w:val="18"/>
               </w:rPr>
             </w:pPr>
+            <w:proofErr w:type="spellStart"/>
             <w:r>
               <w:rPr>
                 <w:sz w:val="16"/>
@@ -1579,6 +1755,7 @@
               </w:rPr>
               <w:t>PerformRollToHeadsUp</w:t>
             </w:r>
+            <w:proofErr w:type="spellEnd"/>
           </w:p>
         </w:tc>
         <w:tc>
@@ -1673,6 +1850,7 @@
                 <w:szCs w:val="18"/>
               </w:rPr>
             </w:pPr>
+            <w:proofErr w:type="spellStart"/>
             <w:r>
               <w:rPr>
                 <w:sz w:val="16"/>
@@ -1680,6 +1858,7 @@
               </w:rPr>
               <w:t>OMSAssistEnable</w:t>
             </w:r>
+            <w:proofErr w:type="spellEnd"/>
           </w:p>
         </w:tc>
         <w:tc>
@@ -1752,8 +1931,6 @@
               </w:rPr>
               <w:t>FALSE</w:t>
             </w:r>
-            <w:bookmarkStart w:id="0" w:name="_GoBack"/>
-            <w:bookmarkEnd w:id="0"/>
           </w:p>
         </w:tc>
       </w:tr>
@@ -1776,6 +1953,7 @@
                 <w:szCs w:val="18"/>
               </w:rPr>
             </w:pPr>
+            <w:proofErr w:type="spellStart"/>
             <w:r>
               <w:rPr>
                 <w:sz w:val="16"/>
@@ -1783,6 +1961,7 @@
               </w:rPr>
               <w:t>OMSAssistDuration</w:t>
             </w:r>
+            <w:proofErr w:type="spellEnd"/>
           </w:p>
         </w:tc>
         <w:tc>
@@ -1871,6 +2050,7 @@
                 <w:szCs w:val="18"/>
               </w:rPr>
             </w:pPr>
+            <w:proofErr w:type="spellStart"/>
             <w:r>
               <w:rPr>
                 <w:sz w:val="16"/>
@@ -1878,6 +2058,7 @@
               </w:rPr>
               <w:t>MaxSSMEThrust</w:t>
             </w:r>
+            <w:proofErr w:type="spellEnd"/>
           </w:p>
         </w:tc>
         <w:tc>
@@ -1966,6 +2147,7 @@
                 <w:szCs w:val="18"/>
               </w:rPr>
             </w:pPr>
+            <w:proofErr w:type="spellStart"/>
             <w:r>
               <w:rPr>
                 <w:sz w:val="16"/>
@@ -1973,6 +2155,7 @@
               </w:rPr>
               <w:t>ThrottleDown</w:t>
             </w:r>
+            <w:proofErr w:type="spellEnd"/>
           </w:p>
         </w:tc>
         <w:tc>
@@ -2061,6 +2244,7 @@
                 <w:szCs w:val="18"/>
               </w:rPr>
             </w:pPr>
+            <w:proofErr w:type="spellStart"/>
             <w:r>
               <w:rPr>
                 <w:sz w:val="16"/>
@@ -2068,6 +2252,7 @@
               </w:rPr>
               <w:t>ThrottleUp</w:t>
             </w:r>
+            <w:proofErr w:type="spellEnd"/>
           </w:p>
         </w:tc>
         <w:tc>
@@ -2156,6 +2341,7 @@
                 <w:szCs w:val="18"/>
               </w:rPr>
             </w:pPr>
+            <w:proofErr w:type="spellStart"/>
             <w:r>
               <w:rPr>
                 <w:sz w:val="16"/>
@@ -2163,6 +2349,7 @@
               </w:rPr>
               <w:t>UseRMS</w:t>
             </w:r>
+            <w:proofErr w:type="spellEnd"/>
           </w:p>
         </w:tc>
         <w:tc>
@@ -2257,6 +2444,7 @@
                 <w:szCs w:val="18"/>
               </w:rPr>
             </w:pPr>
+            <w:proofErr w:type="spellStart"/>
             <w:r>
               <w:rPr>
                 <w:sz w:val="16"/>
@@ -2264,6 +2452,7 @@
               </w:rPr>
               <w:t>UseKUBand</w:t>
             </w:r>
+            <w:proofErr w:type="spellEnd"/>
           </w:p>
         </w:tc>
         <w:tc>
@@ -2358,6 +2547,7 @@
                 <w:szCs w:val="18"/>
               </w:rPr>
             </w:pPr>
+            <w:proofErr w:type="spellStart"/>
             <w:r>
               <w:rPr>
                 <w:sz w:val="16"/>
@@ -2365,6 +2555,7 @@
               </w:rPr>
               <w:t>UseSTBDMPM</w:t>
             </w:r>
+            <w:proofErr w:type="spellEnd"/>
           </w:p>
         </w:tc>
         <w:tc>
@@ -2459,6 +2650,7 @@
                 <w:szCs w:val="18"/>
               </w:rPr>
             </w:pPr>
+            <w:proofErr w:type="spellStart"/>
             <w:r>
               <w:rPr>
                 <w:sz w:val="16"/>
@@ -2466,6 +2658,7 @@
               </w:rPr>
               <w:t>UseODS</w:t>
             </w:r>
+            <w:proofErr w:type="spellEnd"/>
           </w:p>
         </w:tc>
         <w:tc>
@@ -2560,6 +2753,7 @@
                 <w:szCs w:val="18"/>
               </w:rPr>
             </w:pPr>
+            <w:proofErr w:type="spellStart"/>
             <w:r>
               <w:rPr>
                 <w:sz w:val="16"/>
@@ -2567,6 +2761,7 @@
               </w:rPr>
               <w:t>UseExtAL</w:t>
             </w:r>
+            <w:proofErr w:type="spellEnd"/>
           </w:p>
         </w:tc>
         <w:tc>
@@ -2661,6 +2856,7 @@
                 <w:szCs w:val="18"/>
               </w:rPr>
             </w:pPr>
+            <w:proofErr w:type="spellStart"/>
             <w:r>
               <w:rPr>
                 <w:sz w:val="16"/>
@@ -2668,6 +2864,7 @@
               </w:rPr>
               <w:t>HasBulkheadFloodlights</w:t>
             </w:r>
+            <w:proofErr w:type="spellEnd"/>
           </w:p>
         </w:tc>
         <w:tc>
@@ -2762,6 +2959,7 @@
                 <w:szCs w:val="18"/>
               </w:rPr>
             </w:pPr>
+            <w:proofErr w:type="spellStart"/>
             <w:r>
               <w:rPr>
                 <w:sz w:val="16"/>
@@ -2769,6 +2967,7 @@
               </w:rPr>
               <w:t>HasDragChute</w:t>
             </w:r>
+            <w:proofErr w:type="spellEnd"/>
           </w:p>
         </w:tc>
         <w:tc>
@@ -2866,6 +3065,7 @@
                 <w:szCs w:val="16"/>
               </w:rPr>
             </w:pPr>
+            <w:proofErr w:type="spellStart"/>
             <w:r>
               <w:rPr>
                 <w:sz w:val="16"/>
@@ -2873,6 +3073,7 @@
               </w:rPr>
               <w:t>Bridgerails</w:t>
             </w:r>
+            <w:proofErr w:type="spellEnd"/>
           </w:p>
         </w:tc>
         <w:tc>
@@ -2925,7 +3126,23 @@
                 <w:sz w:val="16"/>
                 <w:szCs w:val="16"/>
               </w:rPr>
-              <w:t>Comma-separated list of numbers indicating which bridgerails are present. Each number in list should be between 0 and 12 inclusive.</w:t>
+              <w:t xml:space="preserve">Comma-separated list of numbers indicating which </w:t>
+            </w:r>
+            <w:proofErr w:type="spellStart"/>
+            <w:r>
+              <w:rPr>
+                <w:sz w:val="16"/>
+                <w:szCs w:val="16"/>
+              </w:rPr>
+              <w:t>bridgerails</w:t>
+            </w:r>
+            <w:proofErr w:type="spellEnd"/>
+            <w:r>
+              <w:rPr>
+                <w:sz w:val="16"/>
+                <w:szCs w:val="16"/>
+              </w:rPr>
+              <w:t xml:space="preserve"> are present. Each number in list should be between 0 and 12 inclusive.</w:t>
             </w:r>
           </w:p>
         </w:tc>
@@ -2970,6 +3187,7 @@
             </w:tcMar>
           </w:tcPr>
           <w:p>
+            <w:proofErr w:type="spellStart"/>
             <w:r>
               <w:rPr>
                 <w:sz w:val="16"/>
@@ -2977,6 +3195,7 @@
               </w:rPr>
               <w:t>PayloadZPos</w:t>
             </w:r>
+            <w:proofErr w:type="spellEnd"/>
             <w:r>
               <w:rPr>
                 <w:sz w:val="16"/>
@@ -3044,49 +3263,158 @@
                 <w:sz w:val="16"/>
                 <w:szCs w:val="18"/>
               </w:rPr>
-              <w:t>The Z coordinate (in the Orbitersim frame) of payload attachment point N.</w:t>
-            </w:r>
-          </w:p>
-          <w:p>
-            <w:r>
-              <w:rPr>
-                <w:sz w:val="16"/>
-                <w:szCs w:val="18"/>
-              </w:rPr>
-              <w:t>N = 0-2     – Centerline active attachment</w:t>
-            </w:r>
-          </w:p>
-          <w:p>
-            <w:pPr>
-              <w:rPr>
-                <w:sz w:val="16"/>
-                <w:szCs w:val="18"/>
-              </w:rPr>
-            </w:pPr>
-            <w:r>
-              <w:rPr>
-                <w:sz w:val="16"/>
-                <w:szCs w:val="18"/>
-              </w:rPr>
-              <w:t>N = 3-5     – Centerline passive attachment</w:t>
-            </w:r>
-          </w:p>
-          <w:p>
-            <w:r>
-              <w:rPr>
-                <w:sz w:val="16"/>
-                <w:szCs w:val="18"/>
-              </w:rPr>
-              <w:t>N = 6-9     – Port attachment</w:t>
-            </w:r>
-          </w:p>
-          <w:p>
-            <w:r>
-              <w:rPr>
-                <w:sz w:val="16"/>
-                <w:szCs w:val="18"/>
-              </w:rPr>
-              <w:t>N = 10-13 – Starboard attachment</w:t>
+              <w:t xml:space="preserve">The Z coordinate (in the </w:t>
+            </w:r>
+            <w:proofErr w:type="spellStart"/>
+            <w:r>
+              <w:rPr>
+                <w:sz w:val="16"/>
+                <w:szCs w:val="18"/>
+              </w:rPr>
+              <w:t>Orbitersim</w:t>
+            </w:r>
+            <w:proofErr w:type="spellEnd"/>
+            <w:r>
+              <w:rPr>
+                <w:sz w:val="16"/>
+                <w:szCs w:val="18"/>
+              </w:rPr>
+              <w:t xml:space="preserve"> frame) of payload attachment point N.</w:t>
+            </w:r>
+          </w:p>
+          <w:p>
+            <w:r>
+              <w:rPr>
+                <w:sz w:val="16"/>
+                <w:szCs w:val="18"/>
+              </w:rPr>
+              <w:t xml:space="preserve">N = </w:t>
+            </w:r>
+            <w:r>
+              <w:rPr>
+                <w:sz w:val="16"/>
+                <w:szCs w:val="18"/>
+              </w:rPr>
+              <w:t>5-7</w:t>
+            </w:r>
+            <w:r>
+              <w:rPr>
+                <w:sz w:val="16"/>
+                <w:szCs w:val="18"/>
+              </w:rPr>
+              <w:tab/>
+            </w:r>
+            <w:r>
+              <w:rPr>
+                <w:sz w:val="16"/>
+                <w:szCs w:val="18"/>
+              </w:rPr>
+              <w:t>– Centerline active attachment</w:t>
+            </w:r>
+          </w:p>
+          <w:p>
+            <w:pPr>
+              <w:rPr>
+                <w:sz w:val="16"/>
+                <w:szCs w:val="18"/>
+              </w:rPr>
+            </w:pPr>
+            <w:r>
+              <w:rPr>
+                <w:sz w:val="16"/>
+                <w:szCs w:val="18"/>
+              </w:rPr>
+              <w:t>N = 8</w:t>
+            </w:r>
+            <w:r>
+              <w:rPr>
+                <w:sz w:val="16"/>
+                <w:szCs w:val="18"/>
+              </w:rPr>
+              <w:t>-</w:t>
+            </w:r>
+            <w:r>
+              <w:rPr>
+                <w:sz w:val="16"/>
+                <w:szCs w:val="18"/>
+              </w:rPr>
+              <w:t>11</w:t>
+            </w:r>
+            <w:r>
+              <w:rPr>
+                <w:sz w:val="16"/>
+                <w:szCs w:val="18"/>
+              </w:rPr>
+              <w:tab/>
+            </w:r>
+            <w:r>
+              <w:rPr>
+                <w:sz w:val="16"/>
+                <w:szCs w:val="18"/>
+              </w:rPr>
+              <w:t>– Centerline passive attachment</w:t>
+            </w:r>
+          </w:p>
+          <w:p>
+            <w:r>
+              <w:rPr>
+                <w:sz w:val="16"/>
+                <w:szCs w:val="18"/>
+              </w:rPr>
+              <w:t>N = 12</w:t>
+            </w:r>
+            <w:r>
+              <w:rPr>
+                <w:sz w:val="16"/>
+                <w:szCs w:val="18"/>
+              </w:rPr>
+              <w:t>-</w:t>
+            </w:r>
+            <w:r>
+              <w:rPr>
+                <w:sz w:val="16"/>
+                <w:szCs w:val="18"/>
+              </w:rPr>
+              <w:t>15</w:t>
+            </w:r>
+            <w:r>
+              <w:rPr>
+                <w:sz w:val="16"/>
+                <w:szCs w:val="18"/>
+              </w:rPr>
+              <w:tab/>
+            </w:r>
+            <w:r>
+              <w:rPr>
+                <w:sz w:val="16"/>
+                <w:szCs w:val="18"/>
+              </w:rPr>
+              <w:t>– Port attachment</w:t>
+            </w:r>
+          </w:p>
+          <w:p>
+            <w:r>
+              <w:rPr>
+                <w:sz w:val="16"/>
+                <w:szCs w:val="18"/>
+              </w:rPr>
+              <w:t>N = 16-19</w:t>
+            </w:r>
+            <w:r>
+              <w:rPr>
+                <w:sz w:val="16"/>
+                <w:szCs w:val="18"/>
+              </w:rPr>
+              <w:tab/>
+            </w:r>
+            <w:bookmarkStart w:id="0" w:name="_GoBack"/>
+            <w:bookmarkEnd w:id="0"/>
+            <w:r>
+              <w:rPr>
+                <w:sz w:val="16"/>
+                <w:szCs w:val="18"/>
+              </w:rPr>
+              <w:t>– Starboard attachment</w:t>
             </w:r>
           </w:p>
         </w:tc>
@@ -3134,6 +3462,7 @@
                 <w:szCs w:val="18"/>
               </w:rPr>
             </w:pPr>
+            <w:proofErr w:type="spellStart"/>
             <w:r>
               <w:rPr>
                 <w:sz w:val="16"/>
@@ -3141,6 +3470,7 @@
               </w:rPr>
               <w:t>ODSZPos</w:t>
             </w:r>
+            <w:proofErr w:type="spellEnd"/>
           </w:p>
         </w:tc>
         <w:tc>
@@ -3180,7 +3510,23 @@
                 <w:sz w:val="16"/>
                 <w:szCs w:val="18"/>
               </w:rPr>
-              <w:t>The Z coordinate (in the Orbitersim frame) of the ODS or External airlock</w:t>
+              <w:t xml:space="preserve">The Z coordinate (in the </w:t>
+            </w:r>
+            <w:proofErr w:type="spellStart"/>
+            <w:r>
+              <w:rPr>
+                <w:sz w:val="16"/>
+                <w:szCs w:val="18"/>
+              </w:rPr>
+              <w:t>Orbitersim</w:t>
+            </w:r>
+            <w:proofErr w:type="spellEnd"/>
+            <w:r>
+              <w:rPr>
+                <w:sz w:val="16"/>
+                <w:szCs w:val="18"/>
+              </w:rPr>
+              <w:t xml:space="preserve"> frame) of the ODS or External airlock</w:t>
             </w:r>
           </w:p>
         </w:tc>
@@ -3323,6 +3669,7 @@
                 <w:szCs w:val="18"/>
               </w:rPr>
             </w:pPr>
+            <w:proofErr w:type="spellStart"/>
             <w:r>
               <w:rPr>
                 <w:sz w:val="16"/>
@@ -3330,6 +3677,7 @@
               </w:rPr>
               <w:t>LogSSMEData</w:t>
             </w:r>
+            <w:proofErr w:type="spellEnd"/>
           </w:p>
         </w:tc>
         <w:tc>

</xml_diff>